<commit_message>
good ngram tests done - now include backspaces
</commit_message>
<xml_diff>
--- a/testinfo.docx
+++ b/testinfo.docx
@@ -6446,6 +6446,1786 @@
           <w:szCs w:val="22"/>
         </w:rPr>
         <w:t>ngram_error</w:t>
+      </w:r>
+      <w:proofErr w:type="spellEnd"/>
+    </w:p>
+    <w:p>
+      <w:pPr>
+        <w:rPr>
+          <w:sz w:val="22"/>
+          <w:szCs w:val="22"/>
+        </w:rPr>
+      </w:pPr>
+    </w:p>
+    <w:p>
+      <w:pPr>
+        <w:rPr>
+          <w:sz w:val="22"/>
+          <w:szCs w:val="22"/>
+        </w:rPr>
+      </w:pPr>
+      <w:r>
+        <w:rPr>
+          <w:sz w:val="22"/>
+          <w:szCs w:val="22"/>
+        </w:rPr>
+        <w:t xml:space="preserve">please validate the timing of the </w:t>
+      </w:r>
+      <w:proofErr w:type="spellStart"/>
+      <w:r>
+        <w:rPr>
+          <w:sz w:val="22"/>
+          <w:szCs w:val="22"/>
+        </w:rPr>
+        <w:t>ngrams</w:t>
+      </w:r>
+      <w:proofErr w:type="spellEnd"/>
+      <w:r>
+        <w:rPr>
+          <w:sz w:val="22"/>
+          <w:szCs w:val="22"/>
+        </w:rPr>
+        <w:t>, the count, and the length - both via the object, and via the DB?</w:t>
+      </w:r>
+    </w:p>
+    <w:p>
+      <w:pPr>
+        <w:rPr>
+          <w:sz w:val="22"/>
+          <w:szCs w:val="22"/>
+        </w:rPr>
+      </w:pPr>
+    </w:p>
+    <w:p>
+      <w:pPr>
+        <w:rPr>
+          <w:sz w:val="22"/>
+          <w:szCs w:val="22"/>
+        </w:rPr>
+      </w:pPr>
+    </w:p>
+    <w:p>
+      <w:pPr>
+        <w:rPr>
+          <w:sz w:val="22"/>
+          <w:szCs w:val="22"/>
+        </w:rPr>
+      </w:pPr>
+      <w:r>
+        <w:rPr>
+          <w:sz w:val="22"/>
+          <w:szCs w:val="22"/>
+        </w:rPr>
+        <w:br w:type="page"/>
+      </w:r>
+    </w:p>
+    <w:p>
+      <w:pPr>
+        <w:rPr>
+          <w:sz w:val="22"/>
+          <w:szCs w:val="22"/>
+        </w:rPr>
+      </w:pPr>
+      <w:r>
+        <w:rPr>
+          <w:sz w:val="22"/>
+          <w:szCs w:val="22"/>
+        </w:rPr>
+        <w:lastRenderedPageBreak/>
+        <w:t xml:space="preserve">Please can you add another test case </w:t>
+      </w:r>
+      <w:proofErr w:type="gramStart"/>
+      <w:r>
+        <w:rPr>
+          <w:sz w:val="22"/>
+          <w:szCs w:val="22"/>
+        </w:rPr>
+        <w:t>in @</w:t>
+      </w:r>
+      <w:proofErr w:type="gramEnd"/>
+      <w:r>
+        <w:rPr>
+          <w:sz w:val="22"/>
+          <w:szCs w:val="22"/>
+        </w:rPr>
+        <w:t xml:space="preserve">test_ngram_models.py </w:t>
+      </w:r>
+      <w:r>
+        <w:rPr>
+          <w:sz w:val="22"/>
+          <w:szCs w:val="22"/>
+        </w:rPr>
+        <w:t xml:space="preserve">to </w:t>
+      </w:r>
+      <w:proofErr w:type="gramStart"/>
+      <w:r>
+        <w:rPr>
+          <w:sz w:val="22"/>
+          <w:szCs w:val="22"/>
+        </w:rPr>
+        <w:t xml:space="preserve">test </w:t>
+      </w:r>
+      <w:r>
+        <w:rPr>
+          <w:sz w:val="22"/>
+          <w:szCs w:val="22"/>
+        </w:rPr>
+        <w:t>@</w:t>
+      </w:r>
+      <w:proofErr w:type="gramEnd"/>
+      <w:r>
+        <w:rPr>
+          <w:sz w:val="22"/>
+          <w:szCs w:val="22"/>
+        </w:rPr>
+        <w:t>ngram_analyzer.py - very similar to the one above</w:t>
+      </w:r>
+      <w:r>
+        <w:rPr>
+          <w:sz w:val="22"/>
+          <w:szCs w:val="22"/>
+        </w:rPr>
+        <w:t xml:space="preserve">.     Please use the MCP </w:t>
+      </w:r>
+      <w:proofErr w:type="spellStart"/>
+      <w:r>
+        <w:rPr>
+          <w:sz w:val="22"/>
+          <w:szCs w:val="22"/>
+        </w:rPr>
+        <w:t>addin</w:t>
+      </w:r>
+      <w:proofErr w:type="spellEnd"/>
+      <w:r>
+        <w:rPr>
+          <w:sz w:val="22"/>
+          <w:szCs w:val="22"/>
+        </w:rPr>
+        <w:t xml:space="preserve"> </w:t>
+      </w:r>
+      <w:proofErr w:type="spellStart"/>
+      <w:r>
+        <w:rPr>
+          <w:sz w:val="22"/>
+          <w:szCs w:val="22"/>
+        </w:rPr>
+        <w:t>typing_sqlite</w:t>
+      </w:r>
+      <w:proofErr w:type="spellEnd"/>
+      <w:r>
+        <w:rPr>
+          <w:sz w:val="22"/>
+          <w:szCs w:val="22"/>
+        </w:rPr>
+        <w:t xml:space="preserve"> to check and change DB schema / table structures</w:t>
+      </w:r>
+      <w:r>
+        <w:rPr>
+          <w:sz w:val="22"/>
+          <w:szCs w:val="22"/>
+        </w:rPr>
+        <w:br/>
+      </w:r>
+    </w:p>
+    <w:p>
+      <w:pPr>
+        <w:rPr>
+          <w:sz w:val="22"/>
+          <w:szCs w:val="22"/>
+        </w:rPr>
+      </w:pPr>
+      <w:r>
+        <w:rPr>
+          <w:sz w:val="22"/>
+          <w:szCs w:val="22"/>
+        </w:rPr>
+        <w:t xml:space="preserve">- name: </w:t>
+      </w:r>
+      <w:r>
+        <w:rPr>
+          <w:sz w:val="22"/>
+          <w:szCs w:val="22"/>
+        </w:rPr>
+        <w:t>4</w:t>
+      </w:r>
+      <w:r>
+        <w:rPr>
+          <w:sz w:val="22"/>
+          <w:szCs w:val="22"/>
+        </w:rPr>
+        <w:t xml:space="preserve"> keystroke – </w:t>
+      </w:r>
+      <w:r>
+        <w:rPr>
+          <w:sz w:val="22"/>
+          <w:szCs w:val="22"/>
+        </w:rPr>
+        <w:t xml:space="preserve">backspace at 1 with </w:t>
+      </w:r>
+      <w:r>
+        <w:rPr>
+          <w:sz w:val="22"/>
+          <w:szCs w:val="22"/>
+        </w:rPr>
+        <w:t>mistake</w:t>
+      </w:r>
+    </w:p>
+    <w:p>
+      <w:pPr>
+        <w:rPr>
+          <w:sz w:val="22"/>
+          <w:szCs w:val="22"/>
+        </w:rPr>
+      </w:pPr>
+      <w:proofErr w:type="spellStart"/>
+      <w:r>
+        <w:rPr>
+          <w:sz w:val="22"/>
+          <w:szCs w:val="22"/>
+        </w:rPr>
+        <w:t>Sitation</w:t>
+      </w:r>
+      <w:proofErr w:type="spellEnd"/>
+      <w:r>
+        <w:rPr>
+          <w:sz w:val="22"/>
+          <w:szCs w:val="22"/>
+        </w:rPr>
+        <w:t xml:space="preserve">: - </w:t>
+      </w:r>
+      <w:r>
+        <w:rPr>
+          <w:sz w:val="22"/>
+          <w:szCs w:val="22"/>
+        </w:rPr>
+        <w:t>target text: “Then”</w:t>
+      </w:r>
+    </w:p>
+    <w:p>
+      <w:pPr>
+        <w:pStyle w:val="ListParagraph"/>
+        <w:numPr>
+          <w:ilvl w:val="0"/>
+          <w:numId w:val="2"/>
+        </w:numPr>
+        <w:rPr>
+          <w:sz w:val="22"/>
+          <w:szCs w:val="22"/>
+        </w:rPr>
+      </w:pPr>
+      <w:r>
+        <w:rPr>
+          <w:sz w:val="22"/>
+          <w:szCs w:val="22"/>
+        </w:rPr>
+        <w:t xml:space="preserve">Keystroke 1: keystroke: </w:t>
+      </w:r>
+      <w:r>
+        <w:rPr>
+          <w:sz w:val="22"/>
+          <w:szCs w:val="22"/>
+        </w:rPr>
+        <w:t>G</w:t>
+      </w:r>
+      <w:r>
+        <w:rPr>
+          <w:sz w:val="22"/>
+          <w:szCs w:val="22"/>
+        </w:rPr>
+        <w:t xml:space="preserve">; Expected: </w:t>
+      </w:r>
+      <w:r>
+        <w:rPr>
+          <w:sz w:val="22"/>
+          <w:szCs w:val="22"/>
+        </w:rPr>
+        <w:t>T</w:t>
+      </w:r>
+      <w:r>
+        <w:rPr>
+          <w:sz w:val="22"/>
+          <w:szCs w:val="22"/>
+        </w:rPr>
+        <w:t xml:space="preserve">; </w:t>
+      </w:r>
+      <w:proofErr w:type="spellStart"/>
+      <w:r>
+        <w:rPr>
+          <w:sz w:val="22"/>
+          <w:szCs w:val="22"/>
+        </w:rPr>
+        <w:t>Time_since_previous</w:t>
+      </w:r>
+      <w:proofErr w:type="spellEnd"/>
+      <w:r>
+        <w:rPr>
+          <w:sz w:val="22"/>
+          <w:szCs w:val="22"/>
+        </w:rPr>
+        <w:t xml:space="preserve">: 0; </w:t>
+      </w:r>
+      <w:proofErr w:type="spellStart"/>
+      <w:r>
+        <w:rPr>
+          <w:sz w:val="22"/>
+          <w:szCs w:val="22"/>
+        </w:rPr>
+        <w:t>isError</w:t>
+      </w:r>
+      <w:proofErr w:type="spellEnd"/>
+      <w:r>
+        <w:rPr>
+          <w:sz w:val="22"/>
+          <w:szCs w:val="22"/>
+        </w:rPr>
+        <w:t xml:space="preserve">: </w:t>
+      </w:r>
+      <w:r>
+        <w:rPr>
+          <w:sz w:val="22"/>
+          <w:szCs w:val="22"/>
+        </w:rPr>
+        <w:t>true</w:t>
+      </w:r>
+      <w:r>
+        <w:rPr>
+          <w:sz w:val="22"/>
+          <w:szCs w:val="22"/>
+        </w:rPr>
+        <w:t xml:space="preserve"> </w:t>
+      </w:r>
+    </w:p>
+    <w:p>
+      <w:pPr>
+        <w:pStyle w:val="ListParagraph"/>
+        <w:numPr>
+          <w:ilvl w:val="0"/>
+          <w:numId w:val="1"/>
+        </w:numPr>
+        <w:rPr>
+          <w:sz w:val="22"/>
+          <w:szCs w:val="22"/>
+        </w:rPr>
+      </w:pPr>
+      <w:r>
+        <w:rPr>
+          <w:sz w:val="22"/>
+          <w:szCs w:val="22"/>
+        </w:rPr>
+        <w:t xml:space="preserve">Keystroke </w:t>
+      </w:r>
+      <w:r>
+        <w:rPr>
+          <w:sz w:val="22"/>
+          <w:szCs w:val="22"/>
+        </w:rPr>
+        <w:t>2</w:t>
+      </w:r>
+      <w:r>
+        <w:rPr>
+          <w:sz w:val="22"/>
+          <w:szCs w:val="22"/>
+        </w:rPr>
+        <w:t xml:space="preserve">: keystroke: </w:t>
+      </w:r>
+      <w:r>
+        <w:rPr>
+          <w:sz w:val="22"/>
+          <w:szCs w:val="22"/>
+        </w:rPr>
+        <w:t>backspace</w:t>
+      </w:r>
+      <w:r>
+        <w:rPr>
+          <w:sz w:val="22"/>
+          <w:szCs w:val="22"/>
+        </w:rPr>
+        <w:t xml:space="preserve">; Expected: </w:t>
+      </w:r>
+      <w:r>
+        <w:rPr>
+          <w:sz w:val="22"/>
+          <w:szCs w:val="22"/>
+        </w:rPr>
+        <w:t>h</w:t>
+      </w:r>
+      <w:r>
+        <w:rPr>
+          <w:sz w:val="22"/>
+          <w:szCs w:val="22"/>
+        </w:rPr>
+        <w:t xml:space="preserve">; </w:t>
+      </w:r>
+      <w:proofErr w:type="spellStart"/>
+      <w:r>
+        <w:rPr>
+          <w:sz w:val="22"/>
+          <w:szCs w:val="22"/>
+        </w:rPr>
+        <w:t>Time_since_previous</w:t>
+      </w:r>
+      <w:proofErr w:type="spellEnd"/>
+      <w:r>
+        <w:rPr>
+          <w:sz w:val="22"/>
+          <w:szCs w:val="22"/>
+        </w:rPr>
+        <w:t xml:space="preserve">: </w:t>
+      </w:r>
+      <w:r>
+        <w:rPr>
+          <w:sz w:val="22"/>
+          <w:szCs w:val="22"/>
+        </w:rPr>
+        <w:t xml:space="preserve">500 </w:t>
+      </w:r>
+      <w:proofErr w:type="spellStart"/>
+      <w:r>
+        <w:rPr>
+          <w:sz w:val="22"/>
+          <w:szCs w:val="22"/>
+        </w:rPr>
+        <w:t>ms</w:t>
+      </w:r>
+      <w:proofErr w:type="spellEnd"/>
+      <w:r>
+        <w:rPr>
+          <w:sz w:val="22"/>
+          <w:szCs w:val="22"/>
+        </w:rPr>
+        <w:t xml:space="preserve">; </w:t>
+      </w:r>
+      <w:proofErr w:type="spellStart"/>
+      <w:r>
+        <w:rPr>
+          <w:sz w:val="22"/>
+          <w:szCs w:val="22"/>
+        </w:rPr>
+        <w:t>isError</w:t>
+      </w:r>
+      <w:proofErr w:type="spellEnd"/>
+      <w:r>
+        <w:rPr>
+          <w:sz w:val="22"/>
+          <w:szCs w:val="22"/>
+        </w:rPr>
+        <w:t xml:space="preserve">: </w:t>
+      </w:r>
+      <w:r>
+        <w:rPr>
+          <w:sz w:val="22"/>
+          <w:szCs w:val="22"/>
+        </w:rPr>
+        <w:t>true</w:t>
+      </w:r>
+      <w:r>
+        <w:rPr>
+          <w:sz w:val="22"/>
+          <w:szCs w:val="22"/>
+        </w:rPr>
+        <w:t xml:space="preserve"> </w:t>
+      </w:r>
+    </w:p>
+    <w:p>
+      <w:pPr>
+        <w:pStyle w:val="ListParagraph"/>
+        <w:numPr>
+          <w:ilvl w:val="0"/>
+          <w:numId w:val="1"/>
+        </w:numPr>
+        <w:rPr>
+          <w:sz w:val="22"/>
+          <w:szCs w:val="22"/>
+        </w:rPr>
+      </w:pPr>
+      <w:r>
+        <w:rPr>
+          <w:sz w:val="22"/>
+          <w:szCs w:val="22"/>
+        </w:rPr>
+        <w:t xml:space="preserve">Keystroke </w:t>
+      </w:r>
+      <w:r>
+        <w:rPr>
+          <w:sz w:val="22"/>
+          <w:szCs w:val="22"/>
+        </w:rPr>
+        <w:t>3</w:t>
+      </w:r>
+      <w:r>
+        <w:rPr>
+          <w:sz w:val="22"/>
+          <w:szCs w:val="22"/>
+        </w:rPr>
+        <w:t xml:space="preserve">: keystroke: </w:t>
+      </w:r>
+      <w:r>
+        <w:rPr>
+          <w:sz w:val="22"/>
+          <w:szCs w:val="22"/>
+        </w:rPr>
+        <w:t>T</w:t>
+      </w:r>
+      <w:r>
+        <w:rPr>
+          <w:sz w:val="22"/>
+          <w:szCs w:val="22"/>
+        </w:rPr>
+        <w:t xml:space="preserve">; Expected: </w:t>
+      </w:r>
+      <w:r>
+        <w:rPr>
+          <w:sz w:val="22"/>
+          <w:szCs w:val="22"/>
+        </w:rPr>
+        <w:t>e</w:t>
+      </w:r>
+      <w:r>
+        <w:rPr>
+          <w:sz w:val="22"/>
+          <w:szCs w:val="22"/>
+        </w:rPr>
+        <w:t xml:space="preserve">; </w:t>
+      </w:r>
+      <w:proofErr w:type="spellStart"/>
+      <w:r>
+        <w:rPr>
+          <w:sz w:val="22"/>
+          <w:szCs w:val="22"/>
+        </w:rPr>
+        <w:t>Time_since_previous</w:t>
+      </w:r>
+      <w:proofErr w:type="spellEnd"/>
+      <w:r>
+        <w:rPr>
+          <w:sz w:val="22"/>
+          <w:szCs w:val="22"/>
+        </w:rPr>
+        <w:t xml:space="preserve">: </w:t>
+      </w:r>
+      <w:r>
+        <w:rPr>
+          <w:sz w:val="22"/>
+          <w:szCs w:val="22"/>
+        </w:rPr>
+        <w:t xml:space="preserve">1000 </w:t>
+      </w:r>
+      <w:proofErr w:type="spellStart"/>
+      <w:r>
+        <w:rPr>
+          <w:sz w:val="22"/>
+          <w:szCs w:val="22"/>
+        </w:rPr>
+        <w:t>ms</w:t>
+      </w:r>
+      <w:proofErr w:type="spellEnd"/>
+      <w:r>
+        <w:rPr>
+          <w:sz w:val="22"/>
+          <w:szCs w:val="22"/>
+        </w:rPr>
+        <w:t xml:space="preserve">; </w:t>
+      </w:r>
+      <w:proofErr w:type="spellStart"/>
+      <w:r>
+        <w:rPr>
+          <w:sz w:val="22"/>
+          <w:szCs w:val="22"/>
+        </w:rPr>
+        <w:t>isError</w:t>
+      </w:r>
+      <w:proofErr w:type="spellEnd"/>
+      <w:r>
+        <w:rPr>
+          <w:sz w:val="22"/>
+          <w:szCs w:val="22"/>
+        </w:rPr>
+        <w:t xml:space="preserve">: </w:t>
+      </w:r>
+      <w:r>
+        <w:rPr>
+          <w:sz w:val="22"/>
+          <w:szCs w:val="22"/>
+        </w:rPr>
+        <w:t>false</w:t>
+      </w:r>
+      <w:r>
+        <w:rPr>
+          <w:sz w:val="22"/>
+          <w:szCs w:val="22"/>
+        </w:rPr>
+        <w:t xml:space="preserve"> </w:t>
+      </w:r>
+    </w:p>
+    <w:p>
+      <w:pPr>
+        <w:pStyle w:val="ListParagraph"/>
+        <w:numPr>
+          <w:ilvl w:val="0"/>
+          <w:numId w:val="1"/>
+        </w:numPr>
+        <w:rPr>
+          <w:sz w:val="22"/>
+          <w:szCs w:val="22"/>
+        </w:rPr>
+      </w:pPr>
+      <w:r>
+        <w:rPr>
+          <w:sz w:val="22"/>
+          <w:szCs w:val="22"/>
+        </w:rPr>
+        <w:t xml:space="preserve">Keystroke </w:t>
+      </w:r>
+      <w:r>
+        <w:rPr>
+          <w:sz w:val="22"/>
+          <w:szCs w:val="22"/>
+        </w:rPr>
+        <w:t>4</w:t>
+      </w:r>
+      <w:r>
+        <w:rPr>
+          <w:sz w:val="22"/>
+          <w:szCs w:val="22"/>
+        </w:rPr>
+        <w:t xml:space="preserve">: keystroke: </w:t>
+      </w:r>
+      <w:r>
+        <w:rPr>
+          <w:sz w:val="22"/>
+          <w:szCs w:val="22"/>
+        </w:rPr>
+        <w:t>h</w:t>
+      </w:r>
+      <w:r>
+        <w:rPr>
+          <w:sz w:val="22"/>
+          <w:szCs w:val="22"/>
+        </w:rPr>
+        <w:t xml:space="preserve">; Expected: </w:t>
+      </w:r>
+      <w:r>
+        <w:rPr>
+          <w:sz w:val="22"/>
+          <w:szCs w:val="22"/>
+        </w:rPr>
+        <w:t>n</w:t>
+      </w:r>
+      <w:r>
+        <w:rPr>
+          <w:sz w:val="22"/>
+          <w:szCs w:val="22"/>
+        </w:rPr>
+        <w:t xml:space="preserve">; </w:t>
+      </w:r>
+      <w:proofErr w:type="spellStart"/>
+      <w:r>
+        <w:rPr>
+          <w:sz w:val="22"/>
+          <w:szCs w:val="22"/>
+        </w:rPr>
+        <w:t>Time_since_previous</w:t>
+      </w:r>
+      <w:proofErr w:type="spellEnd"/>
+      <w:r>
+        <w:rPr>
+          <w:sz w:val="22"/>
+          <w:szCs w:val="22"/>
+        </w:rPr>
+        <w:t xml:space="preserve">: </w:t>
+      </w:r>
+      <w:r>
+        <w:rPr>
+          <w:sz w:val="22"/>
+          <w:szCs w:val="22"/>
+        </w:rPr>
+        <w:t xml:space="preserve">300 </w:t>
+      </w:r>
+      <w:proofErr w:type="spellStart"/>
+      <w:r>
+        <w:rPr>
+          <w:sz w:val="22"/>
+          <w:szCs w:val="22"/>
+        </w:rPr>
+        <w:t>ms</w:t>
+      </w:r>
+      <w:proofErr w:type="spellEnd"/>
+      <w:r>
+        <w:rPr>
+          <w:sz w:val="22"/>
+          <w:szCs w:val="22"/>
+        </w:rPr>
+        <w:t xml:space="preserve">; </w:t>
+      </w:r>
+      <w:proofErr w:type="spellStart"/>
+      <w:r>
+        <w:rPr>
+          <w:sz w:val="22"/>
+          <w:szCs w:val="22"/>
+        </w:rPr>
+        <w:t>isError</w:t>
+      </w:r>
+      <w:proofErr w:type="spellEnd"/>
+      <w:r>
+        <w:rPr>
+          <w:sz w:val="22"/>
+          <w:szCs w:val="22"/>
+        </w:rPr>
+        <w:t xml:space="preserve">: </w:t>
+      </w:r>
+      <w:r>
+        <w:rPr>
+          <w:sz w:val="22"/>
+          <w:szCs w:val="22"/>
+        </w:rPr>
+        <w:t>false</w:t>
+      </w:r>
+    </w:p>
+    <w:p>
+      <w:pPr>
+        <w:rPr>
+          <w:sz w:val="22"/>
+          <w:szCs w:val="22"/>
+        </w:rPr>
+      </w:pPr>
+      <w:r>
+        <w:rPr>
+          <w:sz w:val="22"/>
+          <w:szCs w:val="22"/>
+        </w:rPr>
+        <w:t xml:space="preserve">In the object There should be multiple </w:t>
+      </w:r>
+      <w:proofErr w:type="spellStart"/>
+      <w:r>
+        <w:rPr>
+          <w:sz w:val="22"/>
+          <w:szCs w:val="22"/>
+        </w:rPr>
+        <w:t>ngrams</w:t>
+      </w:r>
+      <w:proofErr w:type="spellEnd"/>
+      <w:r>
+        <w:rPr>
+          <w:sz w:val="22"/>
+          <w:szCs w:val="22"/>
+        </w:rPr>
+        <w:t>:</w:t>
+      </w:r>
+    </w:p>
+    <w:p>
+      <w:pPr>
+        <w:pStyle w:val="ListParagraph"/>
+        <w:numPr>
+          <w:ilvl w:val="0"/>
+          <w:numId w:val="1"/>
+        </w:numPr>
+        <w:rPr>
+          <w:sz w:val="22"/>
+          <w:szCs w:val="22"/>
+        </w:rPr>
+      </w:pPr>
+      <w:proofErr w:type="gramStart"/>
+      <w:r>
+        <w:rPr>
+          <w:sz w:val="22"/>
+          <w:szCs w:val="22"/>
+        </w:rPr>
+        <w:t>Three of length 2</w:t>
+      </w:r>
+      <w:proofErr w:type="gramEnd"/>
+    </w:p>
+    <w:p>
+      <w:pPr>
+        <w:pStyle w:val="ListParagraph"/>
+        <w:numPr>
+          <w:ilvl w:val="1"/>
+          <w:numId w:val="1"/>
+        </w:numPr>
+        <w:rPr>
+          <w:sz w:val="22"/>
+          <w:szCs w:val="22"/>
+        </w:rPr>
+      </w:pPr>
+      <w:r>
+        <w:rPr>
+          <w:sz w:val="22"/>
+          <w:szCs w:val="22"/>
+        </w:rPr>
+        <w:t>“Th”, error, time is 500ms</w:t>
+      </w:r>
+    </w:p>
+    <w:p>
+      <w:pPr>
+        <w:pStyle w:val="ListParagraph"/>
+        <w:numPr>
+          <w:ilvl w:val="1"/>
+          <w:numId w:val="1"/>
+        </w:numPr>
+        <w:rPr>
+          <w:sz w:val="22"/>
+          <w:szCs w:val="22"/>
+        </w:rPr>
+      </w:pPr>
+      <w:r>
+        <w:rPr>
+          <w:sz w:val="22"/>
+          <w:szCs w:val="22"/>
+        </w:rPr>
+        <w:t>Th, no error, time is 300ms</w:t>
+      </w:r>
+    </w:p>
+    <w:p>
+      <w:pPr>
+        <w:rPr>
+          <w:sz w:val="22"/>
+          <w:szCs w:val="22"/>
+        </w:rPr>
+      </w:pPr>
+      <w:r>
+        <w:rPr>
+          <w:sz w:val="22"/>
+          <w:szCs w:val="22"/>
+        </w:rPr>
+        <w:t>In database:</w:t>
+      </w:r>
+    </w:p>
+    <w:p>
+      <w:pPr>
+        <w:pStyle w:val="ListParagraph"/>
+        <w:numPr>
+          <w:ilvl w:val="0"/>
+          <w:numId w:val="1"/>
+        </w:numPr>
+        <w:rPr>
+          <w:sz w:val="22"/>
+          <w:szCs w:val="22"/>
+        </w:rPr>
+      </w:pPr>
+      <w:r>
+        <w:rPr>
+          <w:sz w:val="22"/>
+          <w:szCs w:val="22"/>
+        </w:rPr>
+        <w:t xml:space="preserve">One row </w:t>
+      </w:r>
+      <w:r>
+        <w:rPr>
+          <w:sz w:val="22"/>
+          <w:szCs w:val="22"/>
+        </w:rPr>
+        <w:t xml:space="preserve">in </w:t>
+      </w:r>
+      <w:proofErr w:type="spellStart"/>
+      <w:r>
+        <w:rPr>
+          <w:sz w:val="22"/>
+          <w:szCs w:val="22"/>
+        </w:rPr>
+        <w:t>ngram_speed</w:t>
+      </w:r>
+      <w:proofErr w:type="spellEnd"/>
+    </w:p>
+    <w:p>
+      <w:pPr>
+        <w:pStyle w:val="ListParagraph"/>
+        <w:numPr>
+          <w:ilvl w:val="0"/>
+          <w:numId w:val="1"/>
+        </w:numPr>
+        <w:rPr>
+          <w:sz w:val="22"/>
+          <w:szCs w:val="22"/>
+        </w:rPr>
+      </w:pPr>
+      <w:r>
+        <w:rPr>
+          <w:sz w:val="22"/>
+          <w:szCs w:val="22"/>
+        </w:rPr>
+        <w:t xml:space="preserve">One row in </w:t>
+      </w:r>
+      <w:proofErr w:type="spellStart"/>
+      <w:r>
+        <w:rPr>
+          <w:sz w:val="22"/>
+          <w:szCs w:val="22"/>
+        </w:rPr>
+        <w:t>ngram_errors</w:t>
+      </w:r>
+      <w:proofErr w:type="spellEnd"/>
+    </w:p>
+    <w:p>
+      <w:pPr>
+        <w:rPr>
+          <w:sz w:val="22"/>
+          <w:szCs w:val="22"/>
+        </w:rPr>
+      </w:pPr>
+    </w:p>
+    <w:p>
+      <w:pPr>
+        <w:rPr>
+          <w:sz w:val="22"/>
+          <w:szCs w:val="22"/>
+        </w:rPr>
+      </w:pPr>
+      <w:r>
+        <w:rPr>
+          <w:sz w:val="22"/>
+          <w:szCs w:val="22"/>
+        </w:rPr>
+        <w:t xml:space="preserve">please validate the timing of the </w:t>
+      </w:r>
+      <w:proofErr w:type="spellStart"/>
+      <w:r>
+        <w:rPr>
+          <w:sz w:val="22"/>
+          <w:szCs w:val="22"/>
+        </w:rPr>
+        <w:t>ngrams</w:t>
+      </w:r>
+      <w:proofErr w:type="spellEnd"/>
+      <w:r>
+        <w:rPr>
+          <w:sz w:val="22"/>
+          <w:szCs w:val="22"/>
+        </w:rPr>
+        <w:t>, the count, and the length - both via the object, and via the DB?</w:t>
+      </w:r>
+    </w:p>
+    <w:p>
+      <w:pPr>
+        <w:rPr>
+          <w:sz w:val="22"/>
+          <w:szCs w:val="22"/>
+        </w:rPr>
+      </w:pPr>
+      <w:r>
+        <w:rPr>
+          <w:sz w:val="22"/>
+          <w:szCs w:val="22"/>
+        </w:rPr>
+        <w:br w:type="page"/>
+      </w:r>
+    </w:p>
+    <w:p>
+      <w:pPr>
+        <w:rPr>
+          <w:sz w:val="22"/>
+          <w:szCs w:val="22"/>
+        </w:rPr>
+      </w:pPr>
+      <w:r>
+        <w:rPr>
+          <w:sz w:val="22"/>
+          <w:szCs w:val="22"/>
+        </w:rPr>
+        <w:lastRenderedPageBreak/>
+        <w:t xml:space="preserve">Please can you add another test case </w:t>
+      </w:r>
+      <w:proofErr w:type="gramStart"/>
+      <w:r>
+        <w:rPr>
+          <w:sz w:val="22"/>
+          <w:szCs w:val="22"/>
+        </w:rPr>
+        <w:t>in @</w:t>
+      </w:r>
+      <w:proofErr w:type="gramEnd"/>
+      <w:r>
+        <w:rPr>
+          <w:sz w:val="22"/>
+          <w:szCs w:val="22"/>
+        </w:rPr>
+        <w:t xml:space="preserve">test_ngram_models.py </w:t>
+      </w:r>
+      <w:r>
+        <w:rPr>
+          <w:sz w:val="22"/>
+          <w:szCs w:val="22"/>
+        </w:rPr>
+        <w:t xml:space="preserve">to </w:t>
+      </w:r>
+      <w:proofErr w:type="gramStart"/>
+      <w:r>
+        <w:rPr>
+          <w:sz w:val="22"/>
+          <w:szCs w:val="22"/>
+        </w:rPr>
+        <w:t xml:space="preserve">test </w:t>
+      </w:r>
+      <w:r>
+        <w:rPr>
+          <w:sz w:val="22"/>
+          <w:szCs w:val="22"/>
+        </w:rPr>
+        <w:t>@</w:t>
+      </w:r>
+      <w:proofErr w:type="gramEnd"/>
+      <w:r>
+        <w:rPr>
+          <w:sz w:val="22"/>
+          <w:szCs w:val="22"/>
+        </w:rPr>
+        <w:t>ngram_analyzer.py - very similar to the one above</w:t>
+      </w:r>
+      <w:r>
+        <w:rPr>
+          <w:sz w:val="22"/>
+          <w:szCs w:val="22"/>
+        </w:rPr>
+        <w:t xml:space="preserve">.     Please use the MCP </w:t>
+      </w:r>
+      <w:proofErr w:type="spellStart"/>
+      <w:r>
+        <w:rPr>
+          <w:sz w:val="22"/>
+          <w:szCs w:val="22"/>
+        </w:rPr>
+        <w:t>addin</w:t>
+      </w:r>
+      <w:proofErr w:type="spellEnd"/>
+      <w:r>
+        <w:rPr>
+          <w:sz w:val="22"/>
+          <w:szCs w:val="22"/>
+        </w:rPr>
+        <w:t xml:space="preserve"> </w:t>
+      </w:r>
+      <w:proofErr w:type="spellStart"/>
+      <w:r>
+        <w:rPr>
+          <w:sz w:val="22"/>
+          <w:szCs w:val="22"/>
+        </w:rPr>
+        <w:t>typing_sqlite</w:t>
+      </w:r>
+      <w:proofErr w:type="spellEnd"/>
+      <w:r>
+        <w:rPr>
+          <w:sz w:val="22"/>
+          <w:szCs w:val="22"/>
+        </w:rPr>
+        <w:t xml:space="preserve"> to check and change DB schema / table structures</w:t>
+      </w:r>
+      <w:r>
+        <w:rPr>
+          <w:sz w:val="22"/>
+          <w:szCs w:val="22"/>
+        </w:rPr>
+        <w:br/>
+      </w:r>
+    </w:p>
+    <w:p>
+      <w:pPr>
+        <w:rPr>
+          <w:sz w:val="22"/>
+          <w:szCs w:val="22"/>
+        </w:rPr>
+      </w:pPr>
+      <w:r>
+        <w:rPr>
+          <w:sz w:val="22"/>
+          <w:szCs w:val="22"/>
+        </w:rPr>
+        <w:t xml:space="preserve">- name: </w:t>
+      </w:r>
+      <w:r>
+        <w:rPr>
+          <w:sz w:val="22"/>
+          <w:szCs w:val="22"/>
+        </w:rPr>
+        <w:t>4</w:t>
+      </w:r>
+      <w:r>
+        <w:rPr>
+          <w:sz w:val="22"/>
+          <w:szCs w:val="22"/>
+        </w:rPr>
+        <w:t xml:space="preserve"> keystroke – </w:t>
+      </w:r>
+      <w:r>
+        <w:rPr>
+          <w:sz w:val="22"/>
+          <w:szCs w:val="22"/>
+        </w:rPr>
+        <w:t>backspace at 1</w:t>
+      </w:r>
+      <w:r>
+        <w:rPr>
+          <w:sz w:val="22"/>
+          <w:szCs w:val="22"/>
+        </w:rPr>
+        <w:t xml:space="preserve"> without </w:t>
+      </w:r>
+      <w:r>
+        <w:rPr>
+          <w:sz w:val="22"/>
+          <w:szCs w:val="22"/>
+        </w:rPr>
+        <w:t>mistake</w:t>
+      </w:r>
+    </w:p>
+    <w:p>
+      <w:pPr>
+        <w:rPr>
+          <w:sz w:val="22"/>
+          <w:szCs w:val="22"/>
+        </w:rPr>
+      </w:pPr>
+      <w:proofErr w:type="spellStart"/>
+      <w:r>
+        <w:rPr>
+          <w:sz w:val="22"/>
+          <w:szCs w:val="22"/>
+        </w:rPr>
+        <w:t>Sitation</w:t>
+      </w:r>
+      <w:proofErr w:type="spellEnd"/>
+      <w:r>
+        <w:rPr>
+          <w:sz w:val="22"/>
+          <w:szCs w:val="22"/>
+        </w:rPr>
+        <w:t xml:space="preserve">: - </w:t>
+      </w:r>
+      <w:r>
+        <w:rPr>
+          <w:sz w:val="22"/>
+          <w:szCs w:val="22"/>
+        </w:rPr>
+        <w:t>target text: “Then”</w:t>
+      </w:r>
+    </w:p>
+    <w:p>
+      <w:pPr>
+        <w:pStyle w:val="ListParagraph"/>
+        <w:numPr>
+          <w:ilvl w:val="0"/>
+          <w:numId w:val="2"/>
+        </w:numPr>
+        <w:rPr>
+          <w:sz w:val="22"/>
+          <w:szCs w:val="22"/>
+        </w:rPr>
+      </w:pPr>
+      <w:r>
+        <w:rPr>
+          <w:sz w:val="22"/>
+          <w:szCs w:val="22"/>
+        </w:rPr>
+        <w:t xml:space="preserve">Keystroke 1: keystroke: </w:t>
+      </w:r>
+      <w:r>
+        <w:rPr>
+          <w:sz w:val="22"/>
+          <w:szCs w:val="22"/>
+        </w:rPr>
+        <w:t>T</w:t>
+      </w:r>
+      <w:r>
+        <w:rPr>
+          <w:sz w:val="22"/>
+          <w:szCs w:val="22"/>
+        </w:rPr>
+        <w:t xml:space="preserve">; Expected: </w:t>
+      </w:r>
+      <w:r>
+        <w:rPr>
+          <w:sz w:val="22"/>
+          <w:szCs w:val="22"/>
+        </w:rPr>
+        <w:t>T</w:t>
+      </w:r>
+      <w:r>
+        <w:rPr>
+          <w:sz w:val="22"/>
+          <w:szCs w:val="22"/>
+        </w:rPr>
+        <w:t xml:space="preserve">; </w:t>
+      </w:r>
+      <w:proofErr w:type="spellStart"/>
+      <w:r>
+        <w:rPr>
+          <w:sz w:val="22"/>
+          <w:szCs w:val="22"/>
+        </w:rPr>
+        <w:t>Time_since_previous</w:t>
+      </w:r>
+      <w:proofErr w:type="spellEnd"/>
+      <w:r>
+        <w:rPr>
+          <w:sz w:val="22"/>
+          <w:szCs w:val="22"/>
+        </w:rPr>
+        <w:t xml:space="preserve">: 0; </w:t>
+      </w:r>
+      <w:proofErr w:type="spellStart"/>
+      <w:r>
+        <w:rPr>
+          <w:sz w:val="22"/>
+          <w:szCs w:val="22"/>
+        </w:rPr>
+        <w:t>isError</w:t>
+      </w:r>
+      <w:proofErr w:type="spellEnd"/>
+      <w:r>
+        <w:rPr>
+          <w:sz w:val="22"/>
+          <w:szCs w:val="22"/>
+        </w:rPr>
+        <w:t xml:space="preserve">: false </w:t>
+      </w:r>
+    </w:p>
+    <w:p>
+      <w:pPr>
+        <w:pStyle w:val="ListParagraph"/>
+        <w:numPr>
+          <w:ilvl w:val="0"/>
+          <w:numId w:val="1"/>
+        </w:numPr>
+        <w:rPr>
+          <w:sz w:val="22"/>
+          <w:szCs w:val="22"/>
+        </w:rPr>
+      </w:pPr>
+      <w:r>
+        <w:rPr>
+          <w:sz w:val="22"/>
+          <w:szCs w:val="22"/>
+        </w:rPr>
+        <w:t xml:space="preserve">Keystroke </w:t>
+      </w:r>
+      <w:r>
+        <w:rPr>
+          <w:sz w:val="22"/>
+          <w:szCs w:val="22"/>
+        </w:rPr>
+        <w:t>2</w:t>
+      </w:r>
+      <w:r>
+        <w:rPr>
+          <w:sz w:val="22"/>
+          <w:szCs w:val="22"/>
+        </w:rPr>
+        <w:t xml:space="preserve">: keystroke: </w:t>
+      </w:r>
+      <w:r>
+        <w:rPr>
+          <w:sz w:val="22"/>
+          <w:szCs w:val="22"/>
+        </w:rPr>
+        <w:t>backspace</w:t>
+      </w:r>
+      <w:r>
+        <w:rPr>
+          <w:sz w:val="22"/>
+          <w:szCs w:val="22"/>
+        </w:rPr>
+        <w:t xml:space="preserve">; Expected: </w:t>
+      </w:r>
+      <w:r>
+        <w:rPr>
+          <w:sz w:val="22"/>
+          <w:szCs w:val="22"/>
+        </w:rPr>
+        <w:t>h</w:t>
+      </w:r>
+      <w:r>
+        <w:rPr>
+          <w:sz w:val="22"/>
+          <w:szCs w:val="22"/>
+        </w:rPr>
+        <w:t xml:space="preserve">; </w:t>
+      </w:r>
+      <w:proofErr w:type="spellStart"/>
+      <w:r>
+        <w:rPr>
+          <w:sz w:val="22"/>
+          <w:szCs w:val="22"/>
+        </w:rPr>
+        <w:t>Time_since_previous</w:t>
+      </w:r>
+      <w:proofErr w:type="spellEnd"/>
+      <w:r>
+        <w:rPr>
+          <w:sz w:val="22"/>
+          <w:szCs w:val="22"/>
+        </w:rPr>
+        <w:t xml:space="preserve">: </w:t>
+      </w:r>
+      <w:r>
+        <w:rPr>
+          <w:sz w:val="22"/>
+          <w:szCs w:val="22"/>
+        </w:rPr>
+        <w:t xml:space="preserve">500 </w:t>
+      </w:r>
+      <w:proofErr w:type="spellStart"/>
+      <w:r>
+        <w:rPr>
+          <w:sz w:val="22"/>
+          <w:szCs w:val="22"/>
+        </w:rPr>
+        <w:t>ms</w:t>
+      </w:r>
+      <w:proofErr w:type="spellEnd"/>
+      <w:r>
+        <w:rPr>
+          <w:sz w:val="22"/>
+          <w:szCs w:val="22"/>
+        </w:rPr>
+        <w:t xml:space="preserve">; </w:t>
+      </w:r>
+      <w:proofErr w:type="spellStart"/>
+      <w:r>
+        <w:rPr>
+          <w:sz w:val="22"/>
+          <w:szCs w:val="22"/>
+        </w:rPr>
+        <w:t>isError</w:t>
+      </w:r>
+      <w:proofErr w:type="spellEnd"/>
+      <w:r>
+        <w:rPr>
+          <w:sz w:val="22"/>
+          <w:szCs w:val="22"/>
+        </w:rPr>
+        <w:t xml:space="preserve">: </w:t>
+      </w:r>
+      <w:r>
+        <w:rPr>
+          <w:sz w:val="22"/>
+          <w:szCs w:val="22"/>
+        </w:rPr>
+        <w:t>true</w:t>
+      </w:r>
+      <w:r>
+        <w:rPr>
+          <w:sz w:val="22"/>
+          <w:szCs w:val="22"/>
+        </w:rPr>
+        <w:t xml:space="preserve"> </w:t>
+      </w:r>
+    </w:p>
+    <w:p>
+      <w:pPr>
+        <w:pStyle w:val="ListParagraph"/>
+        <w:numPr>
+          <w:ilvl w:val="0"/>
+          <w:numId w:val="1"/>
+        </w:numPr>
+        <w:rPr>
+          <w:sz w:val="22"/>
+          <w:szCs w:val="22"/>
+        </w:rPr>
+      </w:pPr>
+      <w:r>
+        <w:rPr>
+          <w:sz w:val="22"/>
+          <w:szCs w:val="22"/>
+        </w:rPr>
+        <w:t xml:space="preserve">Keystroke </w:t>
+      </w:r>
+      <w:r>
+        <w:rPr>
+          <w:sz w:val="22"/>
+          <w:szCs w:val="22"/>
+        </w:rPr>
+        <w:t>3</w:t>
+      </w:r>
+      <w:r>
+        <w:rPr>
+          <w:sz w:val="22"/>
+          <w:szCs w:val="22"/>
+        </w:rPr>
+        <w:t xml:space="preserve">: keystroke: </w:t>
+      </w:r>
+      <w:r>
+        <w:rPr>
+          <w:sz w:val="22"/>
+          <w:szCs w:val="22"/>
+        </w:rPr>
+        <w:t>T</w:t>
+      </w:r>
+      <w:r>
+        <w:rPr>
+          <w:sz w:val="22"/>
+          <w:szCs w:val="22"/>
+        </w:rPr>
+        <w:t xml:space="preserve">; Expected: </w:t>
+      </w:r>
+      <w:r>
+        <w:rPr>
+          <w:sz w:val="22"/>
+          <w:szCs w:val="22"/>
+        </w:rPr>
+        <w:t>e</w:t>
+      </w:r>
+      <w:r>
+        <w:rPr>
+          <w:sz w:val="22"/>
+          <w:szCs w:val="22"/>
+        </w:rPr>
+        <w:t xml:space="preserve">; </w:t>
+      </w:r>
+      <w:proofErr w:type="spellStart"/>
+      <w:r>
+        <w:rPr>
+          <w:sz w:val="22"/>
+          <w:szCs w:val="22"/>
+        </w:rPr>
+        <w:t>Time_since_previous</w:t>
+      </w:r>
+      <w:proofErr w:type="spellEnd"/>
+      <w:r>
+        <w:rPr>
+          <w:sz w:val="22"/>
+          <w:szCs w:val="22"/>
+        </w:rPr>
+        <w:t xml:space="preserve">: </w:t>
+      </w:r>
+      <w:r>
+        <w:rPr>
+          <w:sz w:val="22"/>
+          <w:szCs w:val="22"/>
+        </w:rPr>
+        <w:t xml:space="preserve">1000 </w:t>
+      </w:r>
+      <w:proofErr w:type="spellStart"/>
+      <w:r>
+        <w:rPr>
+          <w:sz w:val="22"/>
+          <w:szCs w:val="22"/>
+        </w:rPr>
+        <w:t>ms</w:t>
+      </w:r>
+      <w:proofErr w:type="spellEnd"/>
+      <w:r>
+        <w:rPr>
+          <w:sz w:val="22"/>
+          <w:szCs w:val="22"/>
+        </w:rPr>
+        <w:t xml:space="preserve">; </w:t>
+      </w:r>
+      <w:proofErr w:type="spellStart"/>
+      <w:r>
+        <w:rPr>
+          <w:sz w:val="22"/>
+          <w:szCs w:val="22"/>
+        </w:rPr>
+        <w:t>isError</w:t>
+      </w:r>
+      <w:proofErr w:type="spellEnd"/>
+      <w:r>
+        <w:rPr>
+          <w:sz w:val="22"/>
+          <w:szCs w:val="22"/>
+        </w:rPr>
+        <w:t xml:space="preserve">: </w:t>
+      </w:r>
+      <w:r>
+        <w:rPr>
+          <w:sz w:val="22"/>
+          <w:szCs w:val="22"/>
+        </w:rPr>
+        <w:t>false</w:t>
+      </w:r>
+      <w:r>
+        <w:rPr>
+          <w:sz w:val="22"/>
+          <w:szCs w:val="22"/>
+        </w:rPr>
+        <w:t xml:space="preserve"> </w:t>
+      </w:r>
+    </w:p>
+    <w:p>
+      <w:pPr>
+        <w:pStyle w:val="ListParagraph"/>
+        <w:numPr>
+          <w:ilvl w:val="0"/>
+          <w:numId w:val="1"/>
+        </w:numPr>
+        <w:rPr>
+          <w:sz w:val="22"/>
+          <w:szCs w:val="22"/>
+        </w:rPr>
+      </w:pPr>
+      <w:r>
+        <w:rPr>
+          <w:sz w:val="22"/>
+          <w:szCs w:val="22"/>
+        </w:rPr>
+        <w:t xml:space="preserve">Keystroke </w:t>
+      </w:r>
+      <w:r>
+        <w:rPr>
+          <w:sz w:val="22"/>
+          <w:szCs w:val="22"/>
+        </w:rPr>
+        <w:t>4</w:t>
+      </w:r>
+      <w:r>
+        <w:rPr>
+          <w:sz w:val="22"/>
+          <w:szCs w:val="22"/>
+        </w:rPr>
+        <w:t xml:space="preserve">: keystroke: </w:t>
+      </w:r>
+      <w:r>
+        <w:rPr>
+          <w:sz w:val="22"/>
+          <w:szCs w:val="22"/>
+        </w:rPr>
+        <w:t>h</w:t>
+      </w:r>
+      <w:r>
+        <w:rPr>
+          <w:sz w:val="22"/>
+          <w:szCs w:val="22"/>
+        </w:rPr>
+        <w:t xml:space="preserve">; Expected: </w:t>
+      </w:r>
+      <w:r>
+        <w:rPr>
+          <w:sz w:val="22"/>
+          <w:szCs w:val="22"/>
+        </w:rPr>
+        <w:t>n</w:t>
+      </w:r>
+      <w:r>
+        <w:rPr>
+          <w:sz w:val="22"/>
+          <w:szCs w:val="22"/>
+        </w:rPr>
+        <w:t xml:space="preserve">; </w:t>
+      </w:r>
+      <w:proofErr w:type="spellStart"/>
+      <w:r>
+        <w:rPr>
+          <w:sz w:val="22"/>
+          <w:szCs w:val="22"/>
+        </w:rPr>
+        <w:t>Time_since_previous</w:t>
+      </w:r>
+      <w:proofErr w:type="spellEnd"/>
+      <w:r>
+        <w:rPr>
+          <w:sz w:val="22"/>
+          <w:szCs w:val="22"/>
+        </w:rPr>
+        <w:t xml:space="preserve">: </w:t>
+      </w:r>
+      <w:r>
+        <w:rPr>
+          <w:sz w:val="22"/>
+          <w:szCs w:val="22"/>
+        </w:rPr>
+        <w:t xml:space="preserve">300 </w:t>
+      </w:r>
+      <w:proofErr w:type="spellStart"/>
+      <w:r>
+        <w:rPr>
+          <w:sz w:val="22"/>
+          <w:szCs w:val="22"/>
+        </w:rPr>
+        <w:t>ms</w:t>
+      </w:r>
+      <w:proofErr w:type="spellEnd"/>
+      <w:r>
+        <w:rPr>
+          <w:sz w:val="22"/>
+          <w:szCs w:val="22"/>
+        </w:rPr>
+        <w:t xml:space="preserve">; </w:t>
+      </w:r>
+      <w:proofErr w:type="spellStart"/>
+      <w:r>
+        <w:rPr>
+          <w:sz w:val="22"/>
+          <w:szCs w:val="22"/>
+        </w:rPr>
+        <w:t>isError</w:t>
+      </w:r>
+      <w:proofErr w:type="spellEnd"/>
+      <w:r>
+        <w:rPr>
+          <w:sz w:val="22"/>
+          <w:szCs w:val="22"/>
+        </w:rPr>
+        <w:t xml:space="preserve">: </w:t>
+      </w:r>
+      <w:r>
+        <w:rPr>
+          <w:sz w:val="22"/>
+          <w:szCs w:val="22"/>
+        </w:rPr>
+        <w:t>false</w:t>
+      </w:r>
+    </w:p>
+    <w:p>
+      <w:pPr>
+        <w:rPr>
+          <w:sz w:val="22"/>
+          <w:szCs w:val="22"/>
+        </w:rPr>
+      </w:pPr>
+      <w:r>
+        <w:rPr>
+          <w:sz w:val="22"/>
+          <w:szCs w:val="22"/>
+        </w:rPr>
+        <w:t xml:space="preserve">In the object There should be multiple </w:t>
+      </w:r>
+      <w:proofErr w:type="spellStart"/>
+      <w:r>
+        <w:rPr>
+          <w:sz w:val="22"/>
+          <w:szCs w:val="22"/>
+        </w:rPr>
+        <w:t>ngrams</w:t>
+      </w:r>
+      <w:proofErr w:type="spellEnd"/>
+      <w:r>
+        <w:rPr>
+          <w:sz w:val="22"/>
+          <w:szCs w:val="22"/>
+        </w:rPr>
+        <w:t>:</w:t>
+      </w:r>
+    </w:p>
+    <w:p>
+      <w:pPr>
+        <w:pStyle w:val="ListParagraph"/>
+        <w:numPr>
+          <w:ilvl w:val="0"/>
+          <w:numId w:val="1"/>
+        </w:numPr>
+        <w:rPr>
+          <w:sz w:val="22"/>
+          <w:szCs w:val="22"/>
+        </w:rPr>
+      </w:pPr>
+      <w:proofErr w:type="gramStart"/>
+      <w:r>
+        <w:rPr>
+          <w:sz w:val="22"/>
+          <w:szCs w:val="22"/>
+        </w:rPr>
+        <w:t>Three of length 2</w:t>
+      </w:r>
+      <w:proofErr w:type="gramEnd"/>
+    </w:p>
+    <w:p>
+      <w:pPr>
+        <w:pStyle w:val="ListParagraph"/>
+        <w:numPr>
+          <w:ilvl w:val="1"/>
+          <w:numId w:val="1"/>
+        </w:numPr>
+        <w:rPr>
+          <w:sz w:val="22"/>
+          <w:szCs w:val="22"/>
+        </w:rPr>
+      </w:pPr>
+      <w:r>
+        <w:rPr>
+          <w:sz w:val="22"/>
+          <w:szCs w:val="22"/>
+        </w:rPr>
+        <w:t>“Th”, error, time is 500ms</w:t>
+      </w:r>
+    </w:p>
+    <w:p>
+      <w:pPr>
+        <w:pStyle w:val="ListParagraph"/>
+        <w:numPr>
+          <w:ilvl w:val="1"/>
+          <w:numId w:val="1"/>
+        </w:numPr>
+        <w:rPr>
+          <w:sz w:val="22"/>
+          <w:szCs w:val="22"/>
+        </w:rPr>
+      </w:pPr>
+      <w:r>
+        <w:rPr>
+          <w:sz w:val="22"/>
+          <w:szCs w:val="22"/>
+        </w:rPr>
+        <w:t>Th, no error, time is 300ms</w:t>
+      </w:r>
+    </w:p>
+    <w:p>
+      <w:pPr>
+        <w:rPr>
+          <w:sz w:val="22"/>
+          <w:szCs w:val="22"/>
+        </w:rPr>
+      </w:pPr>
+      <w:r>
+        <w:rPr>
+          <w:sz w:val="22"/>
+          <w:szCs w:val="22"/>
+        </w:rPr>
+        <w:t>In database:</w:t>
+      </w:r>
+    </w:p>
+    <w:p>
+      <w:pPr>
+        <w:pStyle w:val="ListParagraph"/>
+        <w:numPr>
+          <w:ilvl w:val="0"/>
+          <w:numId w:val="1"/>
+        </w:numPr>
+        <w:rPr>
+          <w:sz w:val="22"/>
+          <w:szCs w:val="22"/>
+        </w:rPr>
+      </w:pPr>
+      <w:r>
+        <w:rPr>
+          <w:sz w:val="22"/>
+          <w:szCs w:val="22"/>
+        </w:rPr>
+        <w:t xml:space="preserve">One row in </w:t>
+      </w:r>
+      <w:proofErr w:type="spellStart"/>
+      <w:r>
+        <w:rPr>
+          <w:sz w:val="22"/>
+          <w:szCs w:val="22"/>
+        </w:rPr>
+        <w:t>ngram_speed</w:t>
+      </w:r>
+      <w:proofErr w:type="spellEnd"/>
+    </w:p>
+    <w:p>
+      <w:pPr>
+        <w:pStyle w:val="ListParagraph"/>
+        <w:numPr>
+          <w:ilvl w:val="0"/>
+          <w:numId w:val="1"/>
+        </w:numPr>
+        <w:rPr>
+          <w:sz w:val="22"/>
+          <w:szCs w:val="22"/>
+        </w:rPr>
+      </w:pPr>
+      <w:r>
+        <w:rPr>
+          <w:sz w:val="22"/>
+          <w:szCs w:val="22"/>
+        </w:rPr>
+        <w:t xml:space="preserve">One row in </w:t>
+      </w:r>
+      <w:proofErr w:type="spellStart"/>
+      <w:r>
+        <w:rPr>
+          <w:sz w:val="22"/>
+          <w:szCs w:val="22"/>
+        </w:rPr>
+        <w:t>ngram_errors</w:t>
       </w:r>
       <w:proofErr w:type="spellEnd"/>
     </w:p>

</xml_diff>

<commit_message>
up to error at 2 on 3 keysttrokes
</commit_message>
<xml_diff>
--- a/testinfo.docx
+++ b/testinfo.docx
@@ -3807,7 +3807,28 @@
           <w:sz w:val="22"/>
           <w:szCs w:val="22"/>
         </w:rPr>
-        <w:t>“Th”, no error, time is 500ms</w:t>
+        <w:t xml:space="preserve">“Th”, no error, </w:t>
+      </w:r>
+      <w:r>
+        <w:rPr>
+          <w:sz w:val="22"/>
+          <w:szCs w:val="22"/>
+        </w:rPr>
+        <w:t xml:space="preserve">total </w:t>
+      </w:r>
+      <w:r>
+        <w:rPr>
+          <w:sz w:val="22"/>
+          <w:szCs w:val="22"/>
+        </w:rPr>
+        <w:t>time is 500ms</w:t>
+      </w:r>
+      <w:r>
+        <w:rPr>
+          <w:sz w:val="22"/>
+          <w:szCs w:val="22"/>
+        </w:rPr>
+        <w:t>.   Avg is 500</w:t>
       </w:r>
     </w:p>
     <w:p>
@@ -3827,8 +3848,38 @@
           <w:sz w:val="22"/>
           <w:szCs w:val="22"/>
         </w:rPr>
-        <w:t>“he”, error, time is 1000ms</w:t>
-      </w:r>
+        <w:t xml:space="preserve">“he”, error, </w:t>
+      </w:r>
+      <w:r>
+        <w:rPr>
+          <w:sz w:val="22"/>
+          <w:szCs w:val="22"/>
+        </w:rPr>
+        <w:t xml:space="preserve">total </w:t>
+      </w:r>
+      <w:r>
+        <w:rPr>
+          <w:sz w:val="22"/>
+          <w:szCs w:val="22"/>
+        </w:rPr>
+        <w:t>time is 1000ms</w:t>
+      </w:r>
+      <w:r>
+        <w:rPr>
+          <w:sz w:val="22"/>
+          <w:szCs w:val="22"/>
+        </w:rPr>
+        <w:t xml:space="preserve">.  Avg is 1000 </w:t>
+      </w:r>
+      <w:proofErr w:type="spellStart"/>
+      <w:r>
+        <w:rPr>
+          <w:sz w:val="22"/>
+          <w:szCs w:val="22"/>
+        </w:rPr>
+        <w:t>ms</w:t>
+      </w:r>
+      <w:proofErr w:type="spellEnd"/>
     </w:p>
     <w:p>
       <w:pPr>
@@ -3874,8 +3925,38 @@
           <w:sz w:val="22"/>
           <w:szCs w:val="22"/>
         </w:rPr>
-        <w:t>“The”, error, time is 750ms</w:t>
-      </w:r>
+        <w:t xml:space="preserve">“The”, error, </w:t>
+      </w:r>
+      <w:r>
+        <w:rPr>
+          <w:sz w:val="22"/>
+          <w:szCs w:val="22"/>
+        </w:rPr>
+        <w:t xml:space="preserve">total </w:t>
+      </w:r>
+      <w:r>
+        <w:rPr>
+          <w:sz w:val="22"/>
+          <w:szCs w:val="22"/>
+        </w:rPr>
+        <w:t xml:space="preserve">time is </w:t>
+      </w:r>
+      <w:r>
+        <w:rPr>
+          <w:sz w:val="22"/>
+          <w:szCs w:val="22"/>
+        </w:rPr>
+        <w:t xml:space="preserve">1500ms.   Average is 750 </w:t>
+      </w:r>
+      <w:proofErr w:type="spellStart"/>
+      <w:r>
+        <w:rPr>
+          <w:sz w:val="22"/>
+          <w:szCs w:val="22"/>
+        </w:rPr>
+        <w:t>ms</w:t>
+      </w:r>
+      <w:proofErr w:type="spellEnd"/>
     </w:p>
     <w:p>
       <w:pPr>
@@ -4139,7 +4220,21 @@
           <w:sz w:val="22"/>
           <w:szCs w:val="22"/>
         </w:rPr>
-        <w:t xml:space="preserve">test_ngram_models.py </w:t>
+        <w:t>test_ngram_models</w:t>
+      </w:r>
+      <w:r>
+        <w:rPr>
+          <w:sz w:val="22"/>
+          <w:szCs w:val="22"/>
+        </w:rPr>
+        <w:t>_p2</w:t>
+      </w:r>
+      <w:r>
+        <w:rPr>
+          <w:sz w:val="22"/>
+          <w:szCs w:val="22"/>
+        </w:rPr>
+        <w:t xml:space="preserve">.py </w:t>
       </w:r>
       <w:r>
         <w:rPr>
@@ -4831,7 +4926,14 @@
           <w:sz w:val="22"/>
           <w:szCs w:val="22"/>
         </w:rPr>
-        <w:t xml:space="preserve">In the object There should be 3 </w:t>
+        <w:t xml:space="preserve">In the object There should be </w:t>
+      </w:r>
+      <w:r>
+        <w:rPr>
+          <w:sz w:val="22"/>
+          <w:szCs w:val="22"/>
+        </w:rPr>
+        <w:t xml:space="preserve">the following </w:t>
       </w:r>
       <w:proofErr w:type="spellStart"/>
       <w:r>
@@ -4889,7 +4991,35 @@
           <w:sz w:val="22"/>
           <w:szCs w:val="22"/>
         </w:rPr>
-        <w:t>“Th”, no error, time is 500ms</w:t>
+        <w:t xml:space="preserve">“Th”, no error, </w:t>
+      </w:r>
+      <w:r>
+        <w:rPr>
+          <w:sz w:val="22"/>
+          <w:szCs w:val="22"/>
+        </w:rPr>
+        <w:t xml:space="preserve">total </w:t>
+      </w:r>
+      <w:r>
+        <w:rPr>
+          <w:sz w:val="22"/>
+          <w:szCs w:val="22"/>
+        </w:rPr>
+        <w:t>time is 500ms</w:t>
+      </w:r>
+      <w:r>
+        <w:rPr>
+          <w:sz w:val="22"/>
+          <w:szCs w:val="22"/>
+        </w:rPr>
+        <w:t>.    Avg is 500/</w:t>
+      </w:r>
+      <w:r>
+        <w:rPr>
+          <w:sz w:val="22"/>
+          <w:szCs w:val="22"/>
+        </w:rPr>
+        <w:t>1</w:t>
       </w:r>
     </w:p>
     <w:p>
@@ -4909,7 +5039,35 @@
           <w:sz w:val="22"/>
           <w:szCs w:val="22"/>
         </w:rPr>
-        <w:t>“he”, no error, time is 1000ms</w:t>
+        <w:t xml:space="preserve">“he”, no error, </w:t>
+      </w:r>
+      <w:r>
+        <w:rPr>
+          <w:sz w:val="22"/>
+          <w:szCs w:val="22"/>
+        </w:rPr>
+        <w:t xml:space="preserve">total </w:t>
+      </w:r>
+      <w:r>
+        <w:rPr>
+          <w:sz w:val="22"/>
+          <w:szCs w:val="22"/>
+        </w:rPr>
+        <w:t>time is 1000ms</w:t>
+      </w:r>
+      <w:r>
+        <w:rPr>
+          <w:sz w:val="22"/>
+          <w:szCs w:val="22"/>
+        </w:rPr>
+        <w:t>. Avg is 1000/</w:t>
+      </w:r>
+      <w:r>
+        <w:rPr>
+          <w:sz w:val="22"/>
+          <w:szCs w:val="22"/>
+        </w:rPr>
+        <w:t>1</w:t>
       </w:r>
     </w:p>
     <w:p>
@@ -4945,7 +5103,35 @@
           <w:sz w:val="22"/>
           <w:szCs w:val="22"/>
         </w:rPr>
-        <w:t>”, no error, time is 300ms</w:t>
+        <w:t xml:space="preserve">”, no error, </w:t>
+      </w:r>
+      <w:r>
+        <w:rPr>
+          <w:sz w:val="22"/>
+          <w:szCs w:val="22"/>
+        </w:rPr>
+        <w:t xml:space="preserve">total </w:t>
+      </w:r>
+      <w:r>
+        <w:rPr>
+          <w:sz w:val="22"/>
+          <w:szCs w:val="22"/>
+        </w:rPr>
+        <w:t>time is 300ms</w:t>
+      </w:r>
+      <w:r>
+        <w:rPr>
+          <w:sz w:val="22"/>
+          <w:szCs w:val="22"/>
+        </w:rPr>
+        <w:t xml:space="preserve">. Avg is </w:t>
+      </w:r>
+      <w:r>
+        <w:rPr>
+          <w:sz w:val="22"/>
+          <w:szCs w:val="22"/>
+        </w:rPr>
+        <w:t>300/1</w:t>
       </w:r>
     </w:p>
     <w:p>
@@ -4985,7 +5171,42 @@
           <w:sz w:val="22"/>
           <w:szCs w:val="22"/>
         </w:rPr>
-        <w:t>“The”, no error, time is 750ms</w:t>
+        <w:t xml:space="preserve">“The”, no error, </w:t>
+      </w:r>
+      <w:r>
+        <w:rPr>
+          <w:sz w:val="22"/>
+          <w:szCs w:val="22"/>
+        </w:rPr>
+        <w:t xml:space="preserve">total </w:t>
+      </w:r>
+      <w:r>
+        <w:rPr>
+          <w:sz w:val="22"/>
+          <w:szCs w:val="22"/>
+        </w:rPr>
+        <w:t xml:space="preserve">time is </w:t>
+      </w:r>
+      <w:r>
+        <w:rPr>
+          <w:sz w:val="22"/>
+          <w:szCs w:val="22"/>
+        </w:rPr>
+        <w:t>1500ms</w:t>
+      </w:r>
+      <w:r>
+        <w:rPr>
+          <w:sz w:val="22"/>
+          <w:szCs w:val="22"/>
+        </w:rPr>
+        <w:t>.   Avg is 1500/</w:t>
+      </w:r>
+      <w:r>
+        <w:rPr>
+          <w:sz w:val="22"/>
+          <w:szCs w:val="22"/>
+        </w:rPr>
+        <w:t>2</w:t>
       </w:r>
     </w:p>
     <w:p>
@@ -5005,7 +5226,42 @@
           <w:sz w:val="22"/>
           <w:szCs w:val="22"/>
         </w:rPr>
-        <w:t>“hen”, no error, time is 650ms</w:t>
+        <w:t xml:space="preserve">“hen”, no error, </w:t>
+      </w:r>
+      <w:r>
+        <w:rPr>
+          <w:sz w:val="22"/>
+          <w:szCs w:val="22"/>
+        </w:rPr>
+        <w:t xml:space="preserve">total </w:t>
+      </w:r>
+      <w:r>
+        <w:rPr>
+          <w:sz w:val="22"/>
+          <w:szCs w:val="22"/>
+        </w:rPr>
+        <w:t xml:space="preserve">time is </w:t>
+      </w:r>
+      <w:r>
+        <w:rPr>
+          <w:sz w:val="22"/>
+          <w:szCs w:val="22"/>
+        </w:rPr>
+        <w:t>1300ms</w:t>
+      </w:r>
+      <w:r>
+        <w:rPr>
+          <w:sz w:val="22"/>
+          <w:szCs w:val="22"/>
+        </w:rPr>
+        <w:t>.    Avg is 1300/</w:t>
+      </w:r>
+      <w:r>
+        <w:rPr>
+          <w:sz w:val="22"/>
+          <w:szCs w:val="22"/>
+        </w:rPr>
+        <w:t>2</w:t>
       </w:r>
     </w:p>
     <w:p>
@@ -5045,7 +5301,51 @@
           <w:sz w:val="22"/>
           <w:szCs w:val="22"/>
         </w:rPr>
-        <w:t>“Then”, no error, time is 600ms</w:t>
+        <w:t xml:space="preserve">“Then”, no error, </w:t>
+      </w:r>
+      <w:r>
+        <w:rPr>
+          <w:sz w:val="22"/>
+          <w:szCs w:val="22"/>
+        </w:rPr>
+        <w:t xml:space="preserve">total </w:t>
+      </w:r>
+      <w:r>
+        <w:rPr>
+          <w:sz w:val="22"/>
+          <w:szCs w:val="22"/>
+        </w:rPr>
+        <w:t xml:space="preserve">time is </w:t>
+      </w:r>
+      <w:r>
+        <w:rPr>
+          <w:sz w:val="22"/>
+          <w:szCs w:val="22"/>
+        </w:rPr>
+        <w:t xml:space="preserve">1800 </w:t>
+      </w:r>
+      <w:proofErr w:type="spellStart"/>
+      <w:r>
+        <w:rPr>
+          <w:sz w:val="22"/>
+          <w:szCs w:val="22"/>
+        </w:rPr>
+        <w:t>ms</w:t>
+      </w:r>
+      <w:r>
+        <w:rPr>
+          <w:sz w:val="22"/>
+          <w:szCs w:val="22"/>
+        </w:rPr>
+        <w:t>.</w:t>
+      </w:r>
+      <w:proofErr w:type="spellEnd"/>
+      <w:r>
+        <w:rPr>
+          <w:sz w:val="22"/>
+          <w:szCs w:val="22"/>
+        </w:rPr>
+        <w:t xml:space="preserve"> Avg is 1800/3</w:t>
       </w:r>
     </w:p>
     <w:p>
@@ -5331,7 +5631,21 @@
           <w:sz w:val="22"/>
           <w:szCs w:val="22"/>
         </w:rPr>
-        <w:t xml:space="preserve">test_three_keystrokes_no_errors </w:t>
+        <w:t>test_three_keystrokes</w:t>
+      </w:r>
+      <w:r>
+        <w:rPr>
+          <w:sz w:val="22"/>
+          <w:szCs w:val="22"/>
+        </w:rPr>
+        <w:t>_error_at_first</w:t>
+      </w:r>
+      <w:r>
+        <w:rPr>
+          <w:sz w:val="22"/>
+          <w:szCs w:val="22"/>
+        </w:rPr>
+        <w:t xml:space="preserve"> </w:t>
       </w:r>
       <w:proofErr w:type="gramStart"/>
       <w:r>
@@ -5347,7 +5661,21 @@
           <w:sz w:val="22"/>
           <w:szCs w:val="22"/>
         </w:rPr>
-        <w:t>test_two_keystrokes_no_errors as a template</w:t>
+        <w:t>test_two_keystrokes_</w:t>
+      </w:r>
+      <w:r>
+        <w:rPr>
+          <w:sz w:val="22"/>
+          <w:szCs w:val="22"/>
+        </w:rPr>
+        <w:t>error_at_first</w:t>
+      </w:r>
+      <w:r>
+        <w:rPr>
+          <w:sz w:val="22"/>
+          <w:szCs w:val="22"/>
+        </w:rPr>
+        <w:t xml:space="preserve"> as a template</w:t>
       </w:r>
       <w:r>
         <w:rPr>
@@ -5383,21 +5711,42 @@
           <w:sz w:val="22"/>
           <w:szCs w:val="22"/>
         </w:rPr>
-        <w:t>4</w:t>
-      </w:r>
-      <w:r>
-        <w:rPr>
-          <w:sz w:val="22"/>
-          <w:szCs w:val="22"/>
-        </w:rPr>
-        <w:t xml:space="preserve"> keystroke – </w:t>
-      </w:r>
-      <w:r>
-        <w:rPr>
-          <w:sz w:val="22"/>
-          <w:szCs w:val="22"/>
-        </w:rPr>
-        <w:t>error at pace 1</w:t>
+        <w:t xml:space="preserve">4 </w:t>
+      </w:r>
+      <w:r>
+        <w:rPr>
+          <w:sz w:val="22"/>
+          <w:szCs w:val="22"/>
+        </w:rPr>
+        <w:t>keystroke</w:t>
+      </w:r>
+      <w:r>
+        <w:rPr>
+          <w:sz w:val="22"/>
+          <w:szCs w:val="22"/>
+        </w:rPr>
+        <w:t>s</w:t>
+      </w:r>
+      <w:r>
+        <w:rPr>
+          <w:sz w:val="22"/>
+          <w:szCs w:val="22"/>
+        </w:rPr>
+        <w:t xml:space="preserve"> – </w:t>
+      </w:r>
+      <w:r>
+        <w:rPr>
+          <w:sz w:val="22"/>
+          <w:szCs w:val="22"/>
+        </w:rPr>
+        <w:t xml:space="preserve">error at </w:t>
+      </w:r>
+      <w:r>
+        <w:rPr>
+          <w:sz w:val="22"/>
+          <w:szCs w:val="22"/>
+        </w:rPr>
+        <w:t>first</w:t>
       </w:r>
     </w:p>
     <w:p>
@@ -6002,7 +6351,35 @@
           <w:sz w:val="22"/>
           <w:szCs w:val="22"/>
         </w:rPr>
-        <w:t>“he”, no error, time is 1000ms</w:t>
+        <w:t xml:space="preserve">“he”, no error, </w:t>
+      </w:r>
+      <w:r>
+        <w:rPr>
+          <w:sz w:val="22"/>
+          <w:szCs w:val="22"/>
+        </w:rPr>
+        <w:t xml:space="preserve">total </w:t>
+      </w:r>
+      <w:r>
+        <w:rPr>
+          <w:sz w:val="22"/>
+          <w:szCs w:val="22"/>
+        </w:rPr>
+        <w:t>time is 1000ms</w:t>
+      </w:r>
+      <w:r>
+        <w:rPr>
+          <w:sz w:val="22"/>
+          <w:szCs w:val="22"/>
+        </w:rPr>
+        <w:t xml:space="preserve">, avg is </w:t>
+      </w:r>
+      <w:r>
+        <w:rPr>
+          <w:sz w:val="22"/>
+          <w:szCs w:val="22"/>
+        </w:rPr>
+        <w:t>1000/1</w:t>
       </w:r>
     </w:p>
     <w:p>
@@ -6038,7 +6415,35 @@
           <w:sz w:val="22"/>
           <w:szCs w:val="22"/>
         </w:rPr>
-        <w:t>”, no error, time is 300ms</w:t>
+        <w:t xml:space="preserve">”, no error, </w:t>
+      </w:r>
+      <w:r>
+        <w:rPr>
+          <w:sz w:val="22"/>
+          <w:szCs w:val="22"/>
+        </w:rPr>
+        <w:t xml:space="preserve">total time </w:t>
+      </w:r>
+      <w:r>
+        <w:rPr>
+          <w:sz w:val="22"/>
+          <w:szCs w:val="22"/>
+        </w:rPr>
+        <w:t>is 300ms</w:t>
+      </w:r>
+      <w:r>
+        <w:rPr>
+          <w:sz w:val="22"/>
+          <w:szCs w:val="22"/>
+        </w:rPr>
+        <w:t xml:space="preserve">, avg is </w:t>
+      </w:r>
+      <w:r>
+        <w:rPr>
+          <w:sz w:val="22"/>
+          <w:szCs w:val="22"/>
+        </w:rPr>
+        <w:t>300/1</w:t>
       </w:r>
     </w:p>
     <w:p>
@@ -6078,7 +6483,953 @@
           <w:sz w:val="22"/>
           <w:szCs w:val="22"/>
         </w:rPr>
-        <w:t>“hen”, no error, time is 650ms</w:t>
+        <w:t xml:space="preserve">“hen”, no error, </w:t>
+      </w:r>
+      <w:r>
+        <w:rPr>
+          <w:sz w:val="22"/>
+          <w:szCs w:val="22"/>
+        </w:rPr>
+        <w:t xml:space="preserve">total </w:t>
+      </w:r>
+      <w:r>
+        <w:rPr>
+          <w:sz w:val="22"/>
+          <w:szCs w:val="22"/>
+        </w:rPr>
+        <w:t xml:space="preserve">time is </w:t>
+      </w:r>
+      <w:r>
+        <w:rPr>
+          <w:sz w:val="22"/>
+          <w:szCs w:val="22"/>
+        </w:rPr>
+        <w:t>1300</w:t>
+      </w:r>
+      <w:r>
+        <w:rPr>
+          <w:sz w:val="22"/>
+          <w:szCs w:val="22"/>
+        </w:rPr>
+        <w:t>ms</w:t>
+      </w:r>
+      <w:r>
+        <w:rPr>
+          <w:sz w:val="22"/>
+          <w:szCs w:val="22"/>
+        </w:rPr>
+        <w:t xml:space="preserve">, avg is </w:t>
+      </w:r>
+      <w:r>
+        <w:rPr>
+          <w:sz w:val="22"/>
+          <w:szCs w:val="22"/>
+        </w:rPr>
+        <w:t>1300</w:t>
+      </w:r>
+      <w:r>
+        <w:rPr>
+          <w:sz w:val="22"/>
+          <w:szCs w:val="22"/>
+        </w:rPr>
+        <w:t>/</w:t>
+      </w:r>
+      <w:r>
+        <w:rPr>
+          <w:sz w:val="22"/>
+          <w:szCs w:val="22"/>
+        </w:rPr>
+        <w:t>2</w:t>
+      </w:r>
+    </w:p>
+    <w:p>
+      <w:pPr>
+        <w:rPr>
+          <w:sz w:val="22"/>
+          <w:szCs w:val="22"/>
+        </w:rPr>
+      </w:pPr>
+      <w:r>
+        <w:rPr>
+          <w:sz w:val="22"/>
+          <w:szCs w:val="22"/>
+        </w:rPr>
+        <w:t>In database:</w:t>
+      </w:r>
+    </w:p>
+    <w:p>
+      <w:pPr>
+        <w:pStyle w:val="ListParagraph"/>
+        <w:numPr>
+          <w:ilvl w:val="0"/>
+          <w:numId w:val="1"/>
+        </w:numPr>
+        <w:rPr>
+          <w:sz w:val="22"/>
+          <w:szCs w:val="22"/>
+        </w:rPr>
+      </w:pPr>
+      <w:proofErr w:type="gramStart"/>
+      <w:r>
+        <w:rPr>
+          <w:sz w:val="22"/>
+          <w:szCs w:val="22"/>
+        </w:rPr>
+        <w:t xml:space="preserve">Three </w:t>
+      </w:r>
+      <w:r>
+        <w:rPr>
+          <w:sz w:val="22"/>
+          <w:szCs w:val="22"/>
+        </w:rPr>
+        <w:t xml:space="preserve"> rows</w:t>
+      </w:r>
+      <w:proofErr w:type="gramEnd"/>
+      <w:r>
+        <w:rPr>
+          <w:sz w:val="22"/>
+          <w:szCs w:val="22"/>
+        </w:rPr>
+        <w:t xml:space="preserve"> in </w:t>
+      </w:r>
+      <w:proofErr w:type="spellStart"/>
+      <w:r>
+        <w:rPr>
+          <w:sz w:val="22"/>
+          <w:szCs w:val="22"/>
+        </w:rPr>
+        <w:t>ngram_speed</w:t>
+      </w:r>
+      <w:proofErr w:type="spellEnd"/>
+    </w:p>
+    <w:p>
+      <w:pPr>
+        <w:pStyle w:val="ListParagraph"/>
+        <w:numPr>
+          <w:ilvl w:val="0"/>
+          <w:numId w:val="1"/>
+        </w:numPr>
+        <w:rPr>
+          <w:sz w:val="22"/>
+          <w:szCs w:val="22"/>
+        </w:rPr>
+      </w:pPr>
+      <w:r>
+        <w:rPr>
+          <w:sz w:val="22"/>
+          <w:szCs w:val="22"/>
+        </w:rPr>
+        <w:t xml:space="preserve">Zero </w:t>
+      </w:r>
+      <w:r>
+        <w:rPr>
+          <w:sz w:val="22"/>
+          <w:szCs w:val="22"/>
+        </w:rPr>
+        <w:t>row</w:t>
+      </w:r>
+      <w:r>
+        <w:rPr>
+          <w:sz w:val="22"/>
+          <w:szCs w:val="22"/>
+        </w:rPr>
+        <w:t xml:space="preserve">s </w:t>
+      </w:r>
+      <w:r>
+        <w:rPr>
+          <w:sz w:val="22"/>
+          <w:szCs w:val="22"/>
+        </w:rPr>
+        <w:t xml:space="preserve">in </w:t>
+      </w:r>
+      <w:proofErr w:type="spellStart"/>
+      <w:r>
+        <w:rPr>
+          <w:sz w:val="22"/>
+          <w:szCs w:val="22"/>
+        </w:rPr>
+        <w:t>ngram_errors</w:t>
+      </w:r>
+      <w:proofErr w:type="spellEnd"/>
+    </w:p>
+    <w:p>
+      <w:pPr>
+        <w:rPr>
+          <w:sz w:val="22"/>
+          <w:szCs w:val="22"/>
+        </w:rPr>
+      </w:pPr>
+    </w:p>
+    <w:p>
+      <w:pPr>
+        <w:rPr>
+          <w:sz w:val="22"/>
+          <w:szCs w:val="22"/>
+        </w:rPr>
+      </w:pPr>
+      <w:r>
+        <w:rPr>
+          <w:sz w:val="22"/>
+          <w:szCs w:val="22"/>
+        </w:rPr>
+        <w:t xml:space="preserve">please validate the timing of the </w:t>
+      </w:r>
+      <w:proofErr w:type="spellStart"/>
+      <w:r>
+        <w:rPr>
+          <w:sz w:val="22"/>
+          <w:szCs w:val="22"/>
+        </w:rPr>
+        <w:t>ngrams</w:t>
+      </w:r>
+      <w:proofErr w:type="spellEnd"/>
+      <w:r>
+        <w:rPr>
+          <w:sz w:val="22"/>
+          <w:szCs w:val="22"/>
+        </w:rPr>
+        <w:t>, the count, and the length - both via the object, and via the DB?</w:t>
+      </w:r>
+    </w:p>
+    <w:p>
+      <w:pPr>
+        <w:rPr>
+          <w:sz w:val="22"/>
+          <w:szCs w:val="22"/>
+        </w:rPr>
+      </w:pPr>
+      <w:r>
+        <w:rPr>
+          <w:sz w:val="22"/>
+          <w:szCs w:val="22"/>
+        </w:rPr>
+        <w:br w:type="page"/>
+      </w:r>
+    </w:p>
+    <w:p>
+      <w:pPr>
+        <w:rPr>
+          <w:sz w:val="22"/>
+          <w:szCs w:val="22"/>
+        </w:rPr>
+      </w:pPr>
+      <w:r>
+        <w:rPr>
+          <w:sz w:val="22"/>
+          <w:szCs w:val="22"/>
+        </w:rPr>
+        <w:lastRenderedPageBreak/>
+        <w:t xml:space="preserve">Please can you add another test case </w:t>
+      </w:r>
+      <w:proofErr w:type="gramStart"/>
+      <w:r>
+        <w:rPr>
+          <w:sz w:val="22"/>
+          <w:szCs w:val="22"/>
+        </w:rPr>
+        <w:t>in @</w:t>
+      </w:r>
+      <w:proofErr w:type="gramEnd"/>
+      <w:r>
+        <w:rPr>
+          <w:sz w:val="22"/>
+          <w:szCs w:val="22"/>
+        </w:rPr>
+        <w:t xml:space="preserve">test_ngram_models.py </w:t>
+      </w:r>
+      <w:r>
+        <w:rPr>
+          <w:sz w:val="22"/>
+          <w:szCs w:val="22"/>
+        </w:rPr>
+        <w:t xml:space="preserve">to </w:t>
+      </w:r>
+      <w:proofErr w:type="gramStart"/>
+      <w:r>
+        <w:rPr>
+          <w:sz w:val="22"/>
+          <w:szCs w:val="22"/>
+        </w:rPr>
+        <w:t xml:space="preserve">test </w:t>
+      </w:r>
+      <w:r>
+        <w:rPr>
+          <w:sz w:val="22"/>
+          <w:szCs w:val="22"/>
+        </w:rPr>
+        <w:t>@</w:t>
+      </w:r>
+      <w:proofErr w:type="gramEnd"/>
+      <w:r>
+        <w:rPr>
+          <w:sz w:val="22"/>
+          <w:szCs w:val="22"/>
+        </w:rPr>
+        <w:t>ngram_analyzer.py - very similar to the one above</w:t>
+      </w:r>
+      <w:r>
+        <w:rPr>
+          <w:sz w:val="22"/>
+          <w:szCs w:val="22"/>
+        </w:rPr>
+        <w:t xml:space="preserve">.     Please use the MCP </w:t>
+      </w:r>
+      <w:proofErr w:type="spellStart"/>
+      <w:r>
+        <w:rPr>
+          <w:sz w:val="22"/>
+          <w:szCs w:val="22"/>
+        </w:rPr>
+        <w:t>addin</w:t>
+      </w:r>
+      <w:proofErr w:type="spellEnd"/>
+      <w:r>
+        <w:rPr>
+          <w:sz w:val="22"/>
+          <w:szCs w:val="22"/>
+        </w:rPr>
+        <w:t xml:space="preserve"> </w:t>
+      </w:r>
+      <w:proofErr w:type="spellStart"/>
+      <w:r>
+        <w:rPr>
+          <w:sz w:val="22"/>
+          <w:szCs w:val="22"/>
+        </w:rPr>
+        <w:t>typing_sqlite</w:t>
+      </w:r>
+      <w:proofErr w:type="spellEnd"/>
+      <w:r>
+        <w:rPr>
+          <w:sz w:val="22"/>
+          <w:szCs w:val="22"/>
+        </w:rPr>
+        <w:t xml:space="preserve"> to check and change DB schema / table structures</w:t>
+      </w:r>
+      <w:r>
+        <w:rPr>
+          <w:sz w:val="22"/>
+          <w:szCs w:val="22"/>
+        </w:rPr>
+        <w:br/>
+      </w:r>
+    </w:p>
+    <w:p>
+      <w:pPr>
+        <w:rPr>
+          <w:sz w:val="22"/>
+          <w:szCs w:val="22"/>
+        </w:rPr>
+      </w:pPr>
+      <w:r>
+        <w:rPr>
+          <w:sz w:val="22"/>
+          <w:szCs w:val="22"/>
+        </w:rPr>
+        <w:t xml:space="preserve">- name: </w:t>
+      </w:r>
+      <w:r>
+        <w:rPr>
+          <w:sz w:val="22"/>
+          <w:szCs w:val="22"/>
+        </w:rPr>
+        <w:t>four</w:t>
+      </w:r>
+      <w:r>
+        <w:rPr>
+          <w:sz w:val="22"/>
+          <w:szCs w:val="22"/>
+        </w:rPr>
+        <w:t xml:space="preserve"> keystroke</w:t>
+      </w:r>
+      <w:r>
+        <w:rPr>
+          <w:sz w:val="22"/>
+          <w:szCs w:val="22"/>
+        </w:rPr>
+        <w:t>s</w:t>
+      </w:r>
+      <w:r>
+        <w:rPr>
+          <w:sz w:val="22"/>
+          <w:szCs w:val="22"/>
+        </w:rPr>
+        <w:t xml:space="preserve"> – </w:t>
+      </w:r>
+      <w:r>
+        <w:rPr>
+          <w:sz w:val="22"/>
+          <w:szCs w:val="22"/>
+        </w:rPr>
+        <w:t xml:space="preserve">error at </w:t>
+      </w:r>
+      <w:r>
+        <w:rPr>
+          <w:sz w:val="22"/>
+          <w:szCs w:val="22"/>
+        </w:rPr>
+        <w:t>second</w:t>
+      </w:r>
+    </w:p>
+    <w:p>
+      <w:pPr>
+        <w:rPr>
+          <w:sz w:val="22"/>
+          <w:szCs w:val="22"/>
+        </w:rPr>
+      </w:pPr>
+      <w:proofErr w:type="spellStart"/>
+      <w:r>
+        <w:rPr>
+          <w:sz w:val="22"/>
+          <w:szCs w:val="22"/>
+        </w:rPr>
+        <w:t>Sitation</w:t>
+      </w:r>
+      <w:proofErr w:type="spellEnd"/>
+      <w:r>
+        <w:rPr>
+          <w:sz w:val="22"/>
+          <w:szCs w:val="22"/>
+        </w:rPr>
+        <w:t xml:space="preserve">: - </w:t>
+      </w:r>
+      <w:r>
+        <w:rPr>
+          <w:sz w:val="22"/>
+          <w:szCs w:val="22"/>
+        </w:rPr>
+        <w:t>target text: “Then”</w:t>
+      </w:r>
+    </w:p>
+    <w:p>
+      <w:pPr>
+        <w:pStyle w:val="ListParagraph"/>
+        <w:numPr>
+          <w:ilvl w:val="0"/>
+          <w:numId w:val="2"/>
+        </w:numPr>
+        <w:rPr>
+          <w:sz w:val="22"/>
+          <w:szCs w:val="22"/>
+        </w:rPr>
+      </w:pPr>
+      <w:r>
+        <w:rPr>
+          <w:sz w:val="22"/>
+          <w:szCs w:val="22"/>
+        </w:rPr>
+        <w:t xml:space="preserve">Keystroke 1: keystroke: T; Expected: </w:t>
+      </w:r>
+      <w:r>
+        <w:rPr>
+          <w:sz w:val="22"/>
+          <w:szCs w:val="22"/>
+        </w:rPr>
+        <w:t>T</w:t>
+      </w:r>
+      <w:r>
+        <w:rPr>
+          <w:sz w:val="22"/>
+          <w:szCs w:val="22"/>
+        </w:rPr>
+        <w:t xml:space="preserve">; </w:t>
+      </w:r>
+      <w:proofErr w:type="spellStart"/>
+      <w:r>
+        <w:rPr>
+          <w:sz w:val="22"/>
+          <w:szCs w:val="22"/>
+        </w:rPr>
+        <w:t>Time_since_previous</w:t>
+      </w:r>
+      <w:proofErr w:type="spellEnd"/>
+      <w:r>
+        <w:rPr>
+          <w:sz w:val="22"/>
+          <w:szCs w:val="22"/>
+        </w:rPr>
+        <w:t xml:space="preserve">: 0; </w:t>
+      </w:r>
+      <w:proofErr w:type="spellStart"/>
+      <w:r>
+        <w:rPr>
+          <w:sz w:val="22"/>
+          <w:szCs w:val="22"/>
+        </w:rPr>
+        <w:t>isError</w:t>
+      </w:r>
+      <w:proofErr w:type="spellEnd"/>
+      <w:r>
+        <w:rPr>
+          <w:sz w:val="22"/>
+          <w:szCs w:val="22"/>
+        </w:rPr>
+        <w:t xml:space="preserve">: false </w:t>
+      </w:r>
+    </w:p>
+    <w:p>
+      <w:pPr>
+        <w:pStyle w:val="ListParagraph"/>
+        <w:numPr>
+          <w:ilvl w:val="0"/>
+          <w:numId w:val="1"/>
+        </w:numPr>
+        <w:rPr>
+          <w:sz w:val="22"/>
+          <w:szCs w:val="22"/>
+        </w:rPr>
+      </w:pPr>
+      <w:r>
+        <w:rPr>
+          <w:sz w:val="22"/>
+          <w:szCs w:val="22"/>
+        </w:rPr>
+        <w:t xml:space="preserve">Keystroke </w:t>
+      </w:r>
+      <w:r>
+        <w:rPr>
+          <w:sz w:val="22"/>
+          <w:szCs w:val="22"/>
+        </w:rPr>
+        <w:t>2</w:t>
+      </w:r>
+      <w:r>
+        <w:rPr>
+          <w:sz w:val="22"/>
+          <w:szCs w:val="22"/>
+        </w:rPr>
+        <w:t xml:space="preserve">: keystroke: </w:t>
+      </w:r>
+      <w:r>
+        <w:rPr>
+          <w:sz w:val="22"/>
+          <w:szCs w:val="22"/>
+        </w:rPr>
+        <w:t>g</w:t>
+      </w:r>
+      <w:r>
+        <w:rPr>
+          <w:sz w:val="22"/>
+          <w:szCs w:val="22"/>
+        </w:rPr>
+        <w:t xml:space="preserve">; Expected: </w:t>
+      </w:r>
+      <w:r>
+        <w:rPr>
+          <w:sz w:val="22"/>
+          <w:szCs w:val="22"/>
+        </w:rPr>
+        <w:t>h</w:t>
+      </w:r>
+      <w:r>
+        <w:rPr>
+          <w:sz w:val="22"/>
+          <w:szCs w:val="22"/>
+        </w:rPr>
+        <w:t xml:space="preserve">; </w:t>
+      </w:r>
+      <w:proofErr w:type="spellStart"/>
+      <w:r>
+        <w:rPr>
+          <w:sz w:val="22"/>
+          <w:szCs w:val="22"/>
+        </w:rPr>
+        <w:t>Time_since_previous</w:t>
+      </w:r>
+      <w:proofErr w:type="spellEnd"/>
+      <w:r>
+        <w:rPr>
+          <w:sz w:val="22"/>
+          <w:szCs w:val="22"/>
+        </w:rPr>
+        <w:t xml:space="preserve">: </w:t>
+      </w:r>
+      <w:r>
+        <w:rPr>
+          <w:sz w:val="22"/>
+          <w:szCs w:val="22"/>
+        </w:rPr>
+        <w:t xml:space="preserve">500 </w:t>
+      </w:r>
+      <w:proofErr w:type="spellStart"/>
+      <w:r>
+        <w:rPr>
+          <w:sz w:val="22"/>
+          <w:szCs w:val="22"/>
+        </w:rPr>
+        <w:t>ms</w:t>
+      </w:r>
+      <w:proofErr w:type="spellEnd"/>
+      <w:r>
+        <w:rPr>
+          <w:sz w:val="22"/>
+          <w:szCs w:val="22"/>
+        </w:rPr>
+        <w:t xml:space="preserve">; </w:t>
+      </w:r>
+      <w:proofErr w:type="spellStart"/>
+      <w:r>
+        <w:rPr>
+          <w:sz w:val="22"/>
+          <w:szCs w:val="22"/>
+        </w:rPr>
+        <w:t>isError</w:t>
+      </w:r>
+      <w:proofErr w:type="spellEnd"/>
+      <w:r>
+        <w:rPr>
+          <w:sz w:val="22"/>
+          <w:szCs w:val="22"/>
+        </w:rPr>
+        <w:t xml:space="preserve">: </w:t>
+      </w:r>
+      <w:r>
+        <w:rPr>
+          <w:sz w:val="22"/>
+          <w:szCs w:val="22"/>
+        </w:rPr>
+        <w:t>true</w:t>
+      </w:r>
+      <w:r>
+        <w:rPr>
+          <w:sz w:val="22"/>
+          <w:szCs w:val="22"/>
+        </w:rPr>
+        <w:t xml:space="preserve"> </w:t>
+      </w:r>
+    </w:p>
+    <w:p>
+      <w:pPr>
+        <w:pStyle w:val="ListParagraph"/>
+        <w:numPr>
+          <w:ilvl w:val="0"/>
+          <w:numId w:val="1"/>
+        </w:numPr>
+        <w:rPr>
+          <w:sz w:val="22"/>
+          <w:szCs w:val="22"/>
+        </w:rPr>
+      </w:pPr>
+      <w:r>
+        <w:rPr>
+          <w:sz w:val="22"/>
+          <w:szCs w:val="22"/>
+        </w:rPr>
+        <w:t xml:space="preserve">Keystroke </w:t>
+      </w:r>
+      <w:r>
+        <w:rPr>
+          <w:sz w:val="22"/>
+          <w:szCs w:val="22"/>
+        </w:rPr>
+        <w:t>3</w:t>
+      </w:r>
+      <w:r>
+        <w:rPr>
+          <w:sz w:val="22"/>
+          <w:szCs w:val="22"/>
+        </w:rPr>
+        <w:t xml:space="preserve">: keystroke: </w:t>
+      </w:r>
+      <w:r>
+        <w:rPr>
+          <w:sz w:val="22"/>
+          <w:szCs w:val="22"/>
+        </w:rPr>
+        <w:t>e</w:t>
+      </w:r>
+      <w:r>
+        <w:rPr>
+          <w:sz w:val="22"/>
+          <w:szCs w:val="22"/>
+        </w:rPr>
+        <w:t xml:space="preserve">; Expected: </w:t>
+      </w:r>
+      <w:r>
+        <w:rPr>
+          <w:sz w:val="22"/>
+          <w:szCs w:val="22"/>
+        </w:rPr>
+        <w:t>e</w:t>
+      </w:r>
+      <w:r>
+        <w:rPr>
+          <w:sz w:val="22"/>
+          <w:szCs w:val="22"/>
+        </w:rPr>
+        <w:t xml:space="preserve">; </w:t>
+      </w:r>
+      <w:proofErr w:type="spellStart"/>
+      <w:r>
+        <w:rPr>
+          <w:sz w:val="22"/>
+          <w:szCs w:val="22"/>
+        </w:rPr>
+        <w:t>Time_since_previous</w:t>
+      </w:r>
+      <w:proofErr w:type="spellEnd"/>
+      <w:r>
+        <w:rPr>
+          <w:sz w:val="22"/>
+          <w:szCs w:val="22"/>
+        </w:rPr>
+        <w:t xml:space="preserve">: </w:t>
+      </w:r>
+      <w:r>
+        <w:rPr>
+          <w:sz w:val="22"/>
+          <w:szCs w:val="22"/>
+        </w:rPr>
+        <w:t xml:space="preserve">1000 </w:t>
+      </w:r>
+      <w:proofErr w:type="spellStart"/>
+      <w:r>
+        <w:rPr>
+          <w:sz w:val="22"/>
+          <w:szCs w:val="22"/>
+        </w:rPr>
+        <w:t>ms</w:t>
+      </w:r>
+      <w:proofErr w:type="spellEnd"/>
+      <w:r>
+        <w:rPr>
+          <w:sz w:val="22"/>
+          <w:szCs w:val="22"/>
+        </w:rPr>
+        <w:t xml:space="preserve">; </w:t>
+      </w:r>
+      <w:proofErr w:type="spellStart"/>
+      <w:r>
+        <w:rPr>
+          <w:sz w:val="22"/>
+          <w:szCs w:val="22"/>
+        </w:rPr>
+        <w:t>isError</w:t>
+      </w:r>
+      <w:proofErr w:type="spellEnd"/>
+      <w:r>
+        <w:rPr>
+          <w:sz w:val="22"/>
+          <w:szCs w:val="22"/>
+        </w:rPr>
+        <w:t xml:space="preserve">: </w:t>
+      </w:r>
+      <w:r>
+        <w:rPr>
+          <w:sz w:val="22"/>
+          <w:szCs w:val="22"/>
+        </w:rPr>
+        <w:t>false</w:t>
+      </w:r>
+      <w:r>
+        <w:rPr>
+          <w:sz w:val="22"/>
+          <w:szCs w:val="22"/>
+        </w:rPr>
+        <w:t xml:space="preserve"> </w:t>
+      </w:r>
+    </w:p>
+    <w:p>
+      <w:pPr>
+        <w:pStyle w:val="ListParagraph"/>
+        <w:numPr>
+          <w:ilvl w:val="0"/>
+          <w:numId w:val="1"/>
+        </w:numPr>
+        <w:rPr>
+          <w:sz w:val="22"/>
+          <w:szCs w:val="22"/>
+        </w:rPr>
+      </w:pPr>
+      <w:r>
+        <w:rPr>
+          <w:sz w:val="22"/>
+          <w:szCs w:val="22"/>
+        </w:rPr>
+        <w:t xml:space="preserve">Keystroke </w:t>
+      </w:r>
+      <w:r>
+        <w:rPr>
+          <w:sz w:val="22"/>
+          <w:szCs w:val="22"/>
+        </w:rPr>
+        <w:t>4</w:t>
+      </w:r>
+      <w:r>
+        <w:rPr>
+          <w:sz w:val="22"/>
+          <w:szCs w:val="22"/>
+        </w:rPr>
+        <w:t xml:space="preserve">: keystroke: </w:t>
+      </w:r>
+      <w:r>
+        <w:rPr>
+          <w:sz w:val="22"/>
+          <w:szCs w:val="22"/>
+        </w:rPr>
+        <w:t>n</w:t>
+      </w:r>
+      <w:r>
+        <w:rPr>
+          <w:sz w:val="22"/>
+          <w:szCs w:val="22"/>
+        </w:rPr>
+        <w:t xml:space="preserve">; Expected: </w:t>
+      </w:r>
+      <w:r>
+        <w:rPr>
+          <w:sz w:val="22"/>
+          <w:szCs w:val="22"/>
+        </w:rPr>
+        <w:t>n</w:t>
+      </w:r>
+      <w:r>
+        <w:rPr>
+          <w:sz w:val="22"/>
+          <w:szCs w:val="22"/>
+        </w:rPr>
+        <w:t xml:space="preserve">; </w:t>
+      </w:r>
+      <w:proofErr w:type="spellStart"/>
+      <w:r>
+        <w:rPr>
+          <w:sz w:val="22"/>
+          <w:szCs w:val="22"/>
+        </w:rPr>
+        <w:t>Time_since_previous</w:t>
+      </w:r>
+      <w:proofErr w:type="spellEnd"/>
+      <w:r>
+        <w:rPr>
+          <w:sz w:val="22"/>
+          <w:szCs w:val="22"/>
+        </w:rPr>
+        <w:t xml:space="preserve">: </w:t>
+      </w:r>
+      <w:r>
+        <w:rPr>
+          <w:sz w:val="22"/>
+          <w:szCs w:val="22"/>
+        </w:rPr>
+        <w:t xml:space="preserve">300 </w:t>
+      </w:r>
+      <w:proofErr w:type="spellStart"/>
+      <w:r>
+        <w:rPr>
+          <w:sz w:val="22"/>
+          <w:szCs w:val="22"/>
+        </w:rPr>
+        <w:t>ms</w:t>
+      </w:r>
+      <w:proofErr w:type="spellEnd"/>
+      <w:r>
+        <w:rPr>
+          <w:sz w:val="22"/>
+          <w:szCs w:val="22"/>
+        </w:rPr>
+        <w:t xml:space="preserve">; </w:t>
+      </w:r>
+      <w:proofErr w:type="spellStart"/>
+      <w:r>
+        <w:rPr>
+          <w:sz w:val="22"/>
+          <w:szCs w:val="22"/>
+        </w:rPr>
+        <w:t>isError</w:t>
+      </w:r>
+      <w:proofErr w:type="spellEnd"/>
+      <w:r>
+        <w:rPr>
+          <w:sz w:val="22"/>
+          <w:szCs w:val="22"/>
+        </w:rPr>
+        <w:t xml:space="preserve">: </w:t>
+      </w:r>
+      <w:r>
+        <w:rPr>
+          <w:sz w:val="22"/>
+          <w:szCs w:val="22"/>
+        </w:rPr>
+        <w:t>false</w:t>
+      </w:r>
+    </w:p>
+    <w:p>
+      <w:pPr>
+        <w:pStyle w:val="ListParagraph"/>
+        <w:numPr>
+          <w:ilvl w:val="0"/>
+          <w:numId w:val="1"/>
+        </w:numPr>
+        <w:rPr>
+          <w:sz w:val="22"/>
+          <w:szCs w:val="22"/>
+        </w:rPr>
+      </w:pPr>
+    </w:p>
+    <w:p>
+      <w:pPr>
+        <w:rPr>
+          <w:sz w:val="22"/>
+          <w:szCs w:val="22"/>
+        </w:rPr>
+      </w:pPr>
+      <w:r>
+        <w:rPr>
+          <w:sz w:val="22"/>
+          <w:szCs w:val="22"/>
+        </w:rPr>
+        <w:t>In the object There should be</w:t>
+      </w:r>
+      <w:r>
+        <w:rPr>
+          <w:sz w:val="22"/>
+          <w:szCs w:val="22"/>
+        </w:rPr>
+        <w:t xml:space="preserve"> multiple </w:t>
+      </w:r>
+      <w:proofErr w:type="spellStart"/>
+      <w:r>
+        <w:rPr>
+          <w:sz w:val="22"/>
+          <w:szCs w:val="22"/>
+        </w:rPr>
+        <w:t>ngrams</w:t>
+      </w:r>
+      <w:proofErr w:type="spellEnd"/>
+      <w:r>
+        <w:rPr>
+          <w:sz w:val="22"/>
+          <w:szCs w:val="22"/>
+        </w:rPr>
+        <w:t>:</w:t>
+      </w:r>
+    </w:p>
+    <w:p>
+      <w:pPr>
+        <w:pStyle w:val="ListParagraph"/>
+        <w:numPr>
+          <w:ilvl w:val="0"/>
+          <w:numId w:val="1"/>
+        </w:numPr>
+        <w:rPr>
+          <w:sz w:val="22"/>
+          <w:szCs w:val="22"/>
+        </w:rPr>
+      </w:pPr>
+      <w:r>
+        <w:rPr>
+          <w:sz w:val="22"/>
+          <w:szCs w:val="22"/>
+        </w:rPr>
+        <w:t xml:space="preserve">Two </w:t>
+      </w:r>
+      <w:r>
+        <w:rPr>
+          <w:sz w:val="22"/>
+          <w:szCs w:val="22"/>
+        </w:rPr>
+        <w:t>of length 2</w:t>
       </w:r>
     </w:p>
     <w:p>
@@ -6093,20 +7444,62 @@
           <w:szCs w:val="22"/>
         </w:rPr>
       </w:pPr>
-    </w:p>
-    <w:p>
-      <w:pPr>
-        <w:rPr>
-          <w:sz w:val="22"/>
-          <w:szCs w:val="22"/>
-        </w:rPr>
-      </w:pPr>
-      <w:r>
-        <w:rPr>
-          <w:sz w:val="22"/>
-          <w:szCs w:val="22"/>
-        </w:rPr>
-        <w:t>In database:</w:t>
+      <w:r>
+        <w:rPr>
+          <w:sz w:val="22"/>
+          <w:szCs w:val="22"/>
+        </w:rPr>
+        <w:t>“Th”, error, total time is 500ms.    Avg is 500/</w:t>
+      </w:r>
+      <w:r>
+        <w:rPr>
+          <w:sz w:val="22"/>
+          <w:szCs w:val="22"/>
+        </w:rPr>
+        <w:t>1</w:t>
+      </w:r>
+    </w:p>
+    <w:p>
+      <w:pPr>
+        <w:pStyle w:val="ListParagraph"/>
+        <w:numPr>
+          <w:ilvl w:val="1"/>
+          <w:numId w:val="1"/>
+        </w:numPr>
+        <w:rPr>
+          <w:sz w:val="22"/>
+          <w:szCs w:val="22"/>
+        </w:rPr>
+      </w:pPr>
+      <w:r>
+        <w:rPr>
+          <w:sz w:val="22"/>
+          <w:szCs w:val="22"/>
+        </w:rPr>
+        <w:t>“</w:t>
+      </w:r>
+      <w:proofErr w:type="spellStart"/>
+      <w:r>
+        <w:rPr>
+          <w:sz w:val="22"/>
+          <w:szCs w:val="22"/>
+        </w:rPr>
+        <w:t>en</w:t>
+      </w:r>
+      <w:proofErr w:type="spellEnd"/>
+      <w:r>
+        <w:rPr>
+          <w:sz w:val="22"/>
+          <w:szCs w:val="22"/>
+        </w:rPr>
+        <w:t xml:space="preserve">”, no error, total time is 300ms. Avg is </w:t>
+      </w:r>
+      <w:r>
+        <w:rPr>
+          <w:sz w:val="22"/>
+          <w:szCs w:val="22"/>
+        </w:rPr>
+        <w:t>300/1</w:t>
       </w:r>
     </w:p>
     <w:p>
@@ -6121,12 +7514,105 @@
           <w:szCs w:val="22"/>
         </w:rPr>
       </w:pPr>
-      <w:r>
-        <w:rPr>
-          <w:sz w:val="22"/>
-          <w:szCs w:val="22"/>
-        </w:rPr>
-        <w:t xml:space="preserve">Two rows in </w:t>
+      <w:proofErr w:type="gramStart"/>
+      <w:r>
+        <w:rPr>
+          <w:sz w:val="22"/>
+          <w:szCs w:val="22"/>
+        </w:rPr>
+        <w:t>zero</w:t>
+      </w:r>
+      <w:r>
+        <w:rPr>
+          <w:sz w:val="22"/>
+          <w:szCs w:val="22"/>
+        </w:rPr>
+        <w:t xml:space="preserve"> of</w:t>
+      </w:r>
+      <w:proofErr w:type="gramEnd"/>
+      <w:r>
+        <w:rPr>
+          <w:sz w:val="22"/>
+          <w:szCs w:val="22"/>
+        </w:rPr>
+        <w:t xml:space="preserve"> length 3</w:t>
+      </w:r>
+    </w:p>
+    <w:p>
+      <w:pPr>
+        <w:pStyle w:val="ListParagraph"/>
+        <w:numPr>
+          <w:ilvl w:val="0"/>
+          <w:numId w:val="1"/>
+        </w:numPr>
+        <w:rPr>
+          <w:sz w:val="22"/>
+          <w:szCs w:val="22"/>
+        </w:rPr>
+      </w:pPr>
+      <w:r>
+        <w:rPr>
+          <w:sz w:val="22"/>
+          <w:szCs w:val="22"/>
+        </w:rPr>
+        <w:t xml:space="preserve">zero </w:t>
+      </w:r>
+      <w:r>
+        <w:rPr>
+          <w:sz w:val="22"/>
+          <w:szCs w:val="22"/>
+        </w:rPr>
+        <w:t>of length 4</w:t>
+      </w:r>
+    </w:p>
+    <w:p>
+      <w:pPr>
+        <w:rPr>
+          <w:sz w:val="22"/>
+          <w:szCs w:val="22"/>
+        </w:rPr>
+      </w:pPr>
+    </w:p>
+    <w:p>
+      <w:pPr>
+        <w:rPr>
+          <w:sz w:val="22"/>
+          <w:szCs w:val="22"/>
+        </w:rPr>
+      </w:pPr>
+      <w:r>
+        <w:rPr>
+          <w:sz w:val="22"/>
+          <w:szCs w:val="22"/>
+        </w:rPr>
+        <w:t>In database:</w:t>
+      </w:r>
+    </w:p>
+    <w:p>
+      <w:pPr>
+        <w:pStyle w:val="ListParagraph"/>
+        <w:numPr>
+          <w:ilvl w:val="0"/>
+          <w:numId w:val="1"/>
+        </w:numPr>
+        <w:rPr>
+          <w:sz w:val="22"/>
+          <w:szCs w:val="22"/>
+        </w:rPr>
+      </w:pPr>
+      <w:r>
+        <w:rPr>
+          <w:sz w:val="22"/>
+          <w:szCs w:val="22"/>
+        </w:rPr>
+        <w:t xml:space="preserve">one </w:t>
+      </w:r>
+      <w:r>
+        <w:rPr>
+          <w:sz w:val="22"/>
+          <w:szCs w:val="22"/>
+        </w:rPr>
+        <w:t xml:space="preserve">rows in </w:t>
       </w:r>
       <w:proofErr w:type="spellStart"/>
       <w:r>
@@ -6137,6 +7623,805 @@
         <w:t>ngram_speed</w:t>
       </w:r>
       <w:proofErr w:type="spellEnd"/>
+    </w:p>
+    <w:p>
+      <w:pPr>
+        <w:pStyle w:val="ListParagraph"/>
+        <w:numPr>
+          <w:ilvl w:val="0"/>
+          <w:numId w:val="1"/>
+        </w:numPr>
+        <w:rPr>
+          <w:sz w:val="22"/>
+          <w:szCs w:val="22"/>
+        </w:rPr>
+      </w:pPr>
+      <w:r>
+        <w:rPr>
+          <w:sz w:val="22"/>
+          <w:szCs w:val="22"/>
+        </w:rPr>
+        <w:t xml:space="preserve">One row in </w:t>
+      </w:r>
+      <w:proofErr w:type="spellStart"/>
+      <w:r>
+        <w:rPr>
+          <w:sz w:val="22"/>
+          <w:szCs w:val="22"/>
+        </w:rPr>
+        <w:t>ngram_errors</w:t>
+      </w:r>
+      <w:proofErr w:type="spellEnd"/>
+    </w:p>
+    <w:p>
+      <w:pPr>
+        <w:ind w:left="360"/>
+        <w:rPr>
+          <w:sz w:val="22"/>
+          <w:szCs w:val="22"/>
+        </w:rPr>
+      </w:pPr>
+    </w:p>
+    <w:p>
+      <w:pPr>
+        <w:rPr>
+          <w:sz w:val="22"/>
+          <w:szCs w:val="22"/>
+        </w:rPr>
+      </w:pPr>
+      <w:r>
+        <w:rPr>
+          <w:sz w:val="22"/>
+          <w:szCs w:val="22"/>
+        </w:rPr>
+        <w:t xml:space="preserve">please validate the timing of the </w:t>
+      </w:r>
+      <w:proofErr w:type="spellStart"/>
+      <w:r>
+        <w:rPr>
+          <w:sz w:val="22"/>
+          <w:szCs w:val="22"/>
+        </w:rPr>
+        <w:t>ngrams</w:t>
+      </w:r>
+      <w:proofErr w:type="spellEnd"/>
+      <w:r>
+        <w:rPr>
+          <w:sz w:val="22"/>
+          <w:szCs w:val="22"/>
+        </w:rPr>
+        <w:t>, the count, and the length - both via the object, and via the DB?</w:t>
+      </w:r>
+    </w:p>
+    <w:p>
+      <w:pPr>
+        <w:rPr>
+          <w:sz w:val="22"/>
+          <w:szCs w:val="22"/>
+        </w:rPr>
+      </w:pPr>
+      <w:r>
+        <w:rPr>
+          <w:sz w:val="22"/>
+          <w:szCs w:val="22"/>
+        </w:rPr>
+        <w:br w:type="page"/>
+      </w:r>
+    </w:p>
+    <w:p>
+      <w:pPr>
+        <w:rPr>
+          <w:sz w:val="22"/>
+          <w:szCs w:val="22"/>
+        </w:rPr>
+      </w:pPr>
+      <w:r>
+        <w:rPr>
+          <w:sz w:val="22"/>
+          <w:szCs w:val="22"/>
+        </w:rPr>
+        <w:lastRenderedPageBreak/>
+        <w:t xml:space="preserve">Please can you add another test case </w:t>
+      </w:r>
+      <w:proofErr w:type="gramStart"/>
+      <w:r>
+        <w:rPr>
+          <w:sz w:val="22"/>
+          <w:szCs w:val="22"/>
+        </w:rPr>
+        <w:t>in @</w:t>
+      </w:r>
+      <w:proofErr w:type="gramEnd"/>
+      <w:r>
+        <w:rPr>
+          <w:sz w:val="22"/>
+          <w:szCs w:val="22"/>
+        </w:rPr>
+        <w:t xml:space="preserve">test_ngram_models.py </w:t>
+      </w:r>
+      <w:r>
+        <w:rPr>
+          <w:sz w:val="22"/>
+          <w:szCs w:val="22"/>
+        </w:rPr>
+        <w:t xml:space="preserve">to </w:t>
+      </w:r>
+      <w:proofErr w:type="gramStart"/>
+      <w:r>
+        <w:rPr>
+          <w:sz w:val="22"/>
+          <w:szCs w:val="22"/>
+        </w:rPr>
+        <w:t xml:space="preserve">test </w:t>
+      </w:r>
+      <w:r>
+        <w:rPr>
+          <w:sz w:val="22"/>
+          <w:szCs w:val="22"/>
+        </w:rPr>
+        <w:t>@</w:t>
+      </w:r>
+      <w:proofErr w:type="gramEnd"/>
+      <w:r>
+        <w:rPr>
+          <w:sz w:val="22"/>
+          <w:szCs w:val="22"/>
+        </w:rPr>
+        <w:t>ngram_analyzer.py - very similar to the one above</w:t>
+      </w:r>
+      <w:r>
+        <w:rPr>
+          <w:sz w:val="22"/>
+          <w:szCs w:val="22"/>
+        </w:rPr>
+        <w:t xml:space="preserve">.     Please use the MCP </w:t>
+      </w:r>
+      <w:proofErr w:type="spellStart"/>
+      <w:r>
+        <w:rPr>
+          <w:sz w:val="22"/>
+          <w:szCs w:val="22"/>
+        </w:rPr>
+        <w:t>addin</w:t>
+      </w:r>
+      <w:proofErr w:type="spellEnd"/>
+      <w:r>
+        <w:rPr>
+          <w:sz w:val="22"/>
+          <w:szCs w:val="22"/>
+        </w:rPr>
+        <w:t xml:space="preserve"> </w:t>
+      </w:r>
+      <w:proofErr w:type="spellStart"/>
+      <w:r>
+        <w:rPr>
+          <w:sz w:val="22"/>
+          <w:szCs w:val="22"/>
+        </w:rPr>
+        <w:t>typing_sqlite</w:t>
+      </w:r>
+      <w:proofErr w:type="spellEnd"/>
+      <w:r>
+        <w:rPr>
+          <w:sz w:val="22"/>
+          <w:szCs w:val="22"/>
+        </w:rPr>
+        <w:t xml:space="preserve"> to check and change DB schema / table structures</w:t>
+      </w:r>
+      <w:r>
+        <w:rPr>
+          <w:sz w:val="22"/>
+          <w:szCs w:val="22"/>
+        </w:rPr>
+        <w:br/>
+      </w:r>
+    </w:p>
+    <w:p>
+      <w:pPr>
+        <w:rPr>
+          <w:sz w:val="22"/>
+          <w:szCs w:val="22"/>
+        </w:rPr>
+      </w:pPr>
+      <w:r>
+        <w:rPr>
+          <w:sz w:val="22"/>
+          <w:szCs w:val="22"/>
+        </w:rPr>
+        <w:t xml:space="preserve">- name: </w:t>
+      </w:r>
+      <w:r>
+        <w:rPr>
+          <w:sz w:val="22"/>
+          <w:szCs w:val="22"/>
+        </w:rPr>
+        <w:t>four</w:t>
+      </w:r>
+      <w:r>
+        <w:rPr>
+          <w:sz w:val="22"/>
+          <w:szCs w:val="22"/>
+        </w:rPr>
+        <w:t xml:space="preserve"> keystroke</w:t>
+      </w:r>
+      <w:r>
+        <w:rPr>
+          <w:sz w:val="22"/>
+          <w:szCs w:val="22"/>
+        </w:rPr>
+        <w:t>s</w:t>
+      </w:r>
+      <w:r>
+        <w:rPr>
+          <w:sz w:val="22"/>
+          <w:szCs w:val="22"/>
+        </w:rPr>
+        <w:t xml:space="preserve"> – </w:t>
+      </w:r>
+      <w:r>
+        <w:rPr>
+          <w:sz w:val="22"/>
+          <w:szCs w:val="22"/>
+        </w:rPr>
+        <w:t xml:space="preserve">error at </w:t>
+      </w:r>
+      <w:r>
+        <w:rPr>
+          <w:sz w:val="22"/>
+          <w:szCs w:val="22"/>
+        </w:rPr>
+        <w:t>third</w:t>
+      </w:r>
+    </w:p>
+    <w:p>
+      <w:pPr>
+        <w:rPr>
+          <w:sz w:val="22"/>
+          <w:szCs w:val="22"/>
+        </w:rPr>
+      </w:pPr>
+      <w:proofErr w:type="spellStart"/>
+      <w:r>
+        <w:rPr>
+          <w:sz w:val="22"/>
+          <w:szCs w:val="22"/>
+        </w:rPr>
+        <w:t>Sitation</w:t>
+      </w:r>
+      <w:proofErr w:type="spellEnd"/>
+      <w:r>
+        <w:rPr>
+          <w:sz w:val="22"/>
+          <w:szCs w:val="22"/>
+        </w:rPr>
+        <w:t xml:space="preserve">: - </w:t>
+      </w:r>
+      <w:r>
+        <w:rPr>
+          <w:sz w:val="22"/>
+          <w:szCs w:val="22"/>
+        </w:rPr>
+        <w:t>target text: “Then”</w:t>
+      </w:r>
+    </w:p>
+    <w:p>
+      <w:pPr>
+        <w:pStyle w:val="ListParagraph"/>
+        <w:numPr>
+          <w:ilvl w:val="0"/>
+          <w:numId w:val="2"/>
+        </w:numPr>
+        <w:rPr>
+          <w:sz w:val="22"/>
+          <w:szCs w:val="22"/>
+        </w:rPr>
+      </w:pPr>
+      <w:r>
+        <w:rPr>
+          <w:sz w:val="22"/>
+          <w:szCs w:val="22"/>
+        </w:rPr>
+        <w:t xml:space="preserve">Keystroke 1: keystroke: T; Expected: </w:t>
+      </w:r>
+      <w:r>
+        <w:rPr>
+          <w:sz w:val="22"/>
+          <w:szCs w:val="22"/>
+        </w:rPr>
+        <w:t>T</w:t>
+      </w:r>
+      <w:r>
+        <w:rPr>
+          <w:sz w:val="22"/>
+          <w:szCs w:val="22"/>
+        </w:rPr>
+        <w:t xml:space="preserve">; </w:t>
+      </w:r>
+      <w:proofErr w:type="spellStart"/>
+      <w:r>
+        <w:rPr>
+          <w:sz w:val="22"/>
+          <w:szCs w:val="22"/>
+        </w:rPr>
+        <w:t>Time_since_previous</w:t>
+      </w:r>
+      <w:proofErr w:type="spellEnd"/>
+      <w:r>
+        <w:rPr>
+          <w:sz w:val="22"/>
+          <w:szCs w:val="22"/>
+        </w:rPr>
+        <w:t xml:space="preserve">: 0; </w:t>
+      </w:r>
+      <w:proofErr w:type="spellStart"/>
+      <w:r>
+        <w:rPr>
+          <w:sz w:val="22"/>
+          <w:szCs w:val="22"/>
+        </w:rPr>
+        <w:t>isError</w:t>
+      </w:r>
+      <w:proofErr w:type="spellEnd"/>
+      <w:r>
+        <w:rPr>
+          <w:sz w:val="22"/>
+          <w:szCs w:val="22"/>
+        </w:rPr>
+        <w:t xml:space="preserve">: false </w:t>
+      </w:r>
+    </w:p>
+    <w:p>
+      <w:pPr>
+        <w:pStyle w:val="ListParagraph"/>
+        <w:numPr>
+          <w:ilvl w:val="0"/>
+          <w:numId w:val="1"/>
+        </w:numPr>
+        <w:rPr>
+          <w:sz w:val="22"/>
+          <w:szCs w:val="22"/>
+        </w:rPr>
+      </w:pPr>
+      <w:r>
+        <w:rPr>
+          <w:sz w:val="22"/>
+          <w:szCs w:val="22"/>
+        </w:rPr>
+        <w:t xml:space="preserve">Keystroke </w:t>
+      </w:r>
+      <w:r>
+        <w:rPr>
+          <w:sz w:val="22"/>
+          <w:szCs w:val="22"/>
+        </w:rPr>
+        <w:t>2</w:t>
+      </w:r>
+      <w:r>
+        <w:rPr>
+          <w:sz w:val="22"/>
+          <w:szCs w:val="22"/>
+        </w:rPr>
+        <w:t xml:space="preserve">: keystroke: </w:t>
+      </w:r>
+      <w:r>
+        <w:rPr>
+          <w:sz w:val="22"/>
+          <w:szCs w:val="22"/>
+        </w:rPr>
+        <w:t>h</w:t>
+      </w:r>
+      <w:r>
+        <w:rPr>
+          <w:sz w:val="22"/>
+          <w:szCs w:val="22"/>
+        </w:rPr>
+        <w:t xml:space="preserve">; Expected: </w:t>
+      </w:r>
+      <w:r>
+        <w:rPr>
+          <w:sz w:val="22"/>
+          <w:szCs w:val="22"/>
+        </w:rPr>
+        <w:t>h</w:t>
+      </w:r>
+      <w:r>
+        <w:rPr>
+          <w:sz w:val="22"/>
+          <w:szCs w:val="22"/>
+        </w:rPr>
+        <w:t xml:space="preserve">; </w:t>
+      </w:r>
+      <w:proofErr w:type="spellStart"/>
+      <w:r>
+        <w:rPr>
+          <w:sz w:val="22"/>
+          <w:szCs w:val="22"/>
+        </w:rPr>
+        <w:t>Time_since_previous</w:t>
+      </w:r>
+      <w:proofErr w:type="spellEnd"/>
+      <w:r>
+        <w:rPr>
+          <w:sz w:val="22"/>
+          <w:szCs w:val="22"/>
+        </w:rPr>
+        <w:t xml:space="preserve">: </w:t>
+      </w:r>
+      <w:r>
+        <w:rPr>
+          <w:sz w:val="22"/>
+          <w:szCs w:val="22"/>
+        </w:rPr>
+        <w:t xml:space="preserve">500 </w:t>
+      </w:r>
+      <w:proofErr w:type="spellStart"/>
+      <w:r>
+        <w:rPr>
+          <w:sz w:val="22"/>
+          <w:szCs w:val="22"/>
+        </w:rPr>
+        <w:t>ms</w:t>
+      </w:r>
+      <w:proofErr w:type="spellEnd"/>
+      <w:r>
+        <w:rPr>
+          <w:sz w:val="22"/>
+          <w:szCs w:val="22"/>
+        </w:rPr>
+        <w:t xml:space="preserve">; </w:t>
+      </w:r>
+      <w:proofErr w:type="spellStart"/>
+      <w:r>
+        <w:rPr>
+          <w:sz w:val="22"/>
+          <w:szCs w:val="22"/>
+        </w:rPr>
+        <w:t>isError</w:t>
+      </w:r>
+      <w:proofErr w:type="spellEnd"/>
+      <w:r>
+        <w:rPr>
+          <w:sz w:val="22"/>
+          <w:szCs w:val="22"/>
+        </w:rPr>
+        <w:t xml:space="preserve">: </w:t>
+      </w:r>
+      <w:r>
+        <w:rPr>
+          <w:sz w:val="22"/>
+          <w:szCs w:val="22"/>
+        </w:rPr>
+        <w:t>false</w:t>
+      </w:r>
+      <w:r>
+        <w:rPr>
+          <w:sz w:val="22"/>
+          <w:szCs w:val="22"/>
+        </w:rPr>
+        <w:t xml:space="preserve"> </w:t>
+      </w:r>
+    </w:p>
+    <w:p>
+      <w:pPr>
+        <w:pStyle w:val="ListParagraph"/>
+        <w:numPr>
+          <w:ilvl w:val="0"/>
+          <w:numId w:val="1"/>
+        </w:numPr>
+        <w:rPr>
+          <w:sz w:val="22"/>
+          <w:szCs w:val="22"/>
+        </w:rPr>
+      </w:pPr>
+      <w:r>
+        <w:rPr>
+          <w:sz w:val="22"/>
+          <w:szCs w:val="22"/>
+        </w:rPr>
+        <w:t xml:space="preserve">Keystroke </w:t>
+      </w:r>
+      <w:r>
+        <w:rPr>
+          <w:sz w:val="22"/>
+          <w:szCs w:val="22"/>
+        </w:rPr>
+        <w:t>3</w:t>
+      </w:r>
+      <w:r>
+        <w:rPr>
+          <w:sz w:val="22"/>
+          <w:szCs w:val="22"/>
+        </w:rPr>
+        <w:t xml:space="preserve">: keystroke: </w:t>
+      </w:r>
+      <w:r>
+        <w:rPr>
+          <w:sz w:val="22"/>
+          <w:szCs w:val="22"/>
+        </w:rPr>
+        <w:t>g</w:t>
+      </w:r>
+      <w:r>
+        <w:rPr>
+          <w:sz w:val="22"/>
+          <w:szCs w:val="22"/>
+        </w:rPr>
+        <w:t xml:space="preserve">; Expected: </w:t>
+      </w:r>
+      <w:r>
+        <w:rPr>
+          <w:sz w:val="22"/>
+          <w:szCs w:val="22"/>
+        </w:rPr>
+        <w:t>e</w:t>
+      </w:r>
+      <w:r>
+        <w:rPr>
+          <w:sz w:val="22"/>
+          <w:szCs w:val="22"/>
+        </w:rPr>
+        <w:t xml:space="preserve">; </w:t>
+      </w:r>
+      <w:proofErr w:type="spellStart"/>
+      <w:r>
+        <w:rPr>
+          <w:sz w:val="22"/>
+          <w:szCs w:val="22"/>
+        </w:rPr>
+        <w:t>Time_since_previous</w:t>
+      </w:r>
+      <w:proofErr w:type="spellEnd"/>
+      <w:r>
+        <w:rPr>
+          <w:sz w:val="22"/>
+          <w:szCs w:val="22"/>
+        </w:rPr>
+        <w:t xml:space="preserve">: </w:t>
+      </w:r>
+      <w:r>
+        <w:rPr>
+          <w:sz w:val="22"/>
+          <w:szCs w:val="22"/>
+        </w:rPr>
+        <w:t xml:space="preserve">1000 </w:t>
+      </w:r>
+      <w:proofErr w:type="spellStart"/>
+      <w:r>
+        <w:rPr>
+          <w:sz w:val="22"/>
+          <w:szCs w:val="22"/>
+        </w:rPr>
+        <w:t>ms</w:t>
+      </w:r>
+      <w:proofErr w:type="spellEnd"/>
+      <w:r>
+        <w:rPr>
+          <w:sz w:val="22"/>
+          <w:szCs w:val="22"/>
+        </w:rPr>
+        <w:t xml:space="preserve">; </w:t>
+      </w:r>
+      <w:proofErr w:type="spellStart"/>
+      <w:r>
+        <w:rPr>
+          <w:sz w:val="22"/>
+          <w:szCs w:val="22"/>
+        </w:rPr>
+        <w:t>isError</w:t>
+      </w:r>
+      <w:proofErr w:type="spellEnd"/>
+      <w:r>
+        <w:rPr>
+          <w:sz w:val="22"/>
+          <w:szCs w:val="22"/>
+        </w:rPr>
+        <w:t xml:space="preserve">: </w:t>
+      </w:r>
+      <w:r>
+        <w:rPr>
+          <w:sz w:val="22"/>
+          <w:szCs w:val="22"/>
+        </w:rPr>
+        <w:t>true</w:t>
+      </w:r>
+      <w:r>
+        <w:rPr>
+          <w:sz w:val="22"/>
+          <w:szCs w:val="22"/>
+        </w:rPr>
+        <w:t xml:space="preserve"> </w:t>
+      </w:r>
+    </w:p>
+    <w:p>
+      <w:pPr>
+        <w:pStyle w:val="ListParagraph"/>
+        <w:numPr>
+          <w:ilvl w:val="0"/>
+          <w:numId w:val="1"/>
+        </w:numPr>
+        <w:rPr>
+          <w:sz w:val="22"/>
+          <w:szCs w:val="22"/>
+        </w:rPr>
+      </w:pPr>
+      <w:r>
+        <w:rPr>
+          <w:sz w:val="22"/>
+          <w:szCs w:val="22"/>
+        </w:rPr>
+        <w:t xml:space="preserve">Keystroke </w:t>
+      </w:r>
+      <w:r>
+        <w:rPr>
+          <w:sz w:val="22"/>
+          <w:szCs w:val="22"/>
+        </w:rPr>
+        <w:t>4</w:t>
+      </w:r>
+      <w:r>
+        <w:rPr>
+          <w:sz w:val="22"/>
+          <w:szCs w:val="22"/>
+        </w:rPr>
+        <w:t xml:space="preserve">: keystroke: </w:t>
+      </w:r>
+      <w:r>
+        <w:rPr>
+          <w:sz w:val="22"/>
+          <w:szCs w:val="22"/>
+        </w:rPr>
+        <w:t>n</w:t>
+      </w:r>
+      <w:r>
+        <w:rPr>
+          <w:sz w:val="22"/>
+          <w:szCs w:val="22"/>
+        </w:rPr>
+        <w:t xml:space="preserve">; Expected: </w:t>
+      </w:r>
+      <w:r>
+        <w:rPr>
+          <w:sz w:val="22"/>
+          <w:szCs w:val="22"/>
+        </w:rPr>
+        <w:t>n</w:t>
+      </w:r>
+      <w:r>
+        <w:rPr>
+          <w:sz w:val="22"/>
+          <w:szCs w:val="22"/>
+        </w:rPr>
+        <w:t xml:space="preserve">; </w:t>
+      </w:r>
+      <w:proofErr w:type="spellStart"/>
+      <w:r>
+        <w:rPr>
+          <w:sz w:val="22"/>
+          <w:szCs w:val="22"/>
+        </w:rPr>
+        <w:t>Time_since_previous</w:t>
+      </w:r>
+      <w:proofErr w:type="spellEnd"/>
+      <w:r>
+        <w:rPr>
+          <w:sz w:val="22"/>
+          <w:szCs w:val="22"/>
+        </w:rPr>
+        <w:t xml:space="preserve">: </w:t>
+      </w:r>
+      <w:r>
+        <w:rPr>
+          <w:sz w:val="22"/>
+          <w:szCs w:val="22"/>
+        </w:rPr>
+        <w:t xml:space="preserve">300 </w:t>
+      </w:r>
+      <w:proofErr w:type="spellStart"/>
+      <w:r>
+        <w:rPr>
+          <w:sz w:val="22"/>
+          <w:szCs w:val="22"/>
+        </w:rPr>
+        <w:t>ms</w:t>
+      </w:r>
+      <w:proofErr w:type="spellEnd"/>
+      <w:r>
+        <w:rPr>
+          <w:sz w:val="22"/>
+          <w:szCs w:val="22"/>
+        </w:rPr>
+        <w:t xml:space="preserve">; </w:t>
+      </w:r>
+      <w:proofErr w:type="spellStart"/>
+      <w:r>
+        <w:rPr>
+          <w:sz w:val="22"/>
+          <w:szCs w:val="22"/>
+        </w:rPr>
+        <w:t>isError</w:t>
+      </w:r>
+      <w:proofErr w:type="spellEnd"/>
+      <w:r>
+        <w:rPr>
+          <w:sz w:val="22"/>
+          <w:szCs w:val="22"/>
+        </w:rPr>
+        <w:t xml:space="preserve">: </w:t>
+      </w:r>
+      <w:r>
+        <w:rPr>
+          <w:sz w:val="22"/>
+          <w:szCs w:val="22"/>
+        </w:rPr>
+        <w:t>false</w:t>
+      </w:r>
+    </w:p>
+    <w:p>
+      <w:pPr>
+        <w:pStyle w:val="ListParagraph"/>
+        <w:rPr>
+          <w:sz w:val="22"/>
+          <w:szCs w:val="22"/>
+        </w:rPr>
+      </w:pPr>
+    </w:p>
+    <w:p>
+      <w:pPr>
+        <w:rPr>
+          <w:sz w:val="22"/>
+          <w:szCs w:val="22"/>
+        </w:rPr>
+      </w:pPr>
+      <w:r>
+        <w:rPr>
+          <w:sz w:val="22"/>
+          <w:szCs w:val="22"/>
+        </w:rPr>
+        <w:t xml:space="preserve">In the object There should be multiple </w:t>
+      </w:r>
+      <w:proofErr w:type="spellStart"/>
+      <w:r>
+        <w:rPr>
+          <w:sz w:val="22"/>
+          <w:szCs w:val="22"/>
+        </w:rPr>
+        <w:t>ngrams</w:t>
+      </w:r>
+      <w:proofErr w:type="spellEnd"/>
+      <w:r>
+        <w:rPr>
+          <w:sz w:val="22"/>
+          <w:szCs w:val="22"/>
+        </w:rPr>
+        <w:t>:</w:t>
+      </w:r>
+    </w:p>
+    <w:p>
+      <w:pPr>
+        <w:pStyle w:val="ListParagraph"/>
+        <w:numPr>
+          <w:ilvl w:val="0"/>
+          <w:numId w:val="1"/>
+        </w:numPr>
+        <w:rPr>
+          <w:sz w:val="22"/>
+          <w:szCs w:val="22"/>
+        </w:rPr>
+      </w:pPr>
+      <w:r>
+        <w:rPr>
+          <w:sz w:val="22"/>
+          <w:szCs w:val="22"/>
+        </w:rPr>
+        <w:t>Two</w:t>
+      </w:r>
+      <w:r>
+        <w:rPr>
+          <w:sz w:val="22"/>
+          <w:szCs w:val="22"/>
+        </w:rPr>
+        <w:t xml:space="preserve"> of length 2</w:t>
+      </w:r>
     </w:p>
     <w:p>
       <w:pPr>
@@ -6155,14 +8440,41 @@
           <w:sz w:val="22"/>
           <w:szCs w:val="22"/>
         </w:rPr>
-        <w:t>3</w:t>
-      </w:r>
-      <w:r>
-        <w:rPr>
-          <w:sz w:val="22"/>
-          <w:szCs w:val="22"/>
-        </w:rPr>
-        <w:t xml:space="preserve"> rows in this table – details per the above</w:t>
+        <w:t>“Th”, no error, total time is 500ms.    Avg is 500/</w:t>
+      </w:r>
+      <w:r>
+        <w:rPr>
+          <w:sz w:val="22"/>
+          <w:szCs w:val="22"/>
+        </w:rPr>
+        <w:t>1</w:t>
+      </w:r>
+    </w:p>
+    <w:p>
+      <w:pPr>
+        <w:pStyle w:val="ListParagraph"/>
+        <w:numPr>
+          <w:ilvl w:val="1"/>
+          <w:numId w:val="1"/>
+        </w:numPr>
+        <w:rPr>
+          <w:sz w:val="22"/>
+          <w:szCs w:val="22"/>
+        </w:rPr>
+      </w:pPr>
+      <w:r>
+        <w:rPr>
+          <w:sz w:val="22"/>
+          <w:szCs w:val="22"/>
+        </w:rPr>
+        <w:t>“he”, error, total time is 1000ms. Avg is 1000/</w:t>
+      </w:r>
+      <w:r>
+        <w:rPr>
+          <w:sz w:val="22"/>
+          <w:szCs w:val="22"/>
+        </w:rPr>
+        <w:t>1</w:t>
       </w:r>
     </w:p>
     <w:p>
@@ -6182,38 +8494,15 @@
           <w:sz w:val="22"/>
           <w:szCs w:val="22"/>
         </w:rPr>
-        <w:t xml:space="preserve">Zero </w:t>
-      </w:r>
-      <w:r>
-        <w:rPr>
-          <w:sz w:val="22"/>
-          <w:szCs w:val="22"/>
-        </w:rPr>
-        <w:t>row</w:t>
-      </w:r>
-      <w:r>
-        <w:rPr>
-          <w:sz w:val="22"/>
-          <w:szCs w:val="22"/>
-        </w:rPr>
-        <w:t xml:space="preserve">s </w:t>
-      </w:r>
-      <w:r>
-        <w:rPr>
-          <w:sz w:val="22"/>
-          <w:szCs w:val="22"/>
-        </w:rPr>
-        <w:t xml:space="preserve">in </w:t>
-      </w:r>
-      <w:proofErr w:type="spellStart"/>
-      <w:r>
-        <w:rPr>
-          <w:sz w:val="22"/>
-          <w:szCs w:val="22"/>
-        </w:rPr>
-        <w:t>ngram_errors</w:t>
-      </w:r>
-      <w:proofErr w:type="spellEnd"/>
+        <w:t xml:space="preserve">One </w:t>
+      </w:r>
+      <w:r>
+        <w:rPr>
+          <w:sz w:val="22"/>
+          <w:szCs w:val="22"/>
+        </w:rPr>
+        <w:t>of length 3</w:t>
+      </w:r>
     </w:p>
     <w:p>
       <w:pPr>
@@ -6232,11 +8521,148 @@
           <w:sz w:val="22"/>
           <w:szCs w:val="22"/>
         </w:rPr>
-        <w:t>Zero rows</w:t>
-      </w:r>
-    </w:p>
-    <w:p>
-      <w:pPr>
+        <w:t>“The”, error, total time is 1500ms.   Avg is 1500/</w:t>
+      </w:r>
+      <w:r>
+        <w:rPr>
+          <w:sz w:val="22"/>
+          <w:szCs w:val="22"/>
+        </w:rPr>
+        <w:t>2</w:t>
+      </w:r>
+    </w:p>
+    <w:p>
+      <w:pPr>
+        <w:pStyle w:val="ListParagraph"/>
+        <w:numPr>
+          <w:ilvl w:val="0"/>
+          <w:numId w:val="1"/>
+        </w:numPr>
+        <w:rPr>
+          <w:sz w:val="22"/>
+          <w:szCs w:val="22"/>
+        </w:rPr>
+      </w:pPr>
+      <w:r>
+        <w:rPr>
+          <w:sz w:val="22"/>
+          <w:szCs w:val="22"/>
+        </w:rPr>
+        <w:t>zero</w:t>
+      </w:r>
+      <w:r>
+        <w:rPr>
+          <w:sz w:val="22"/>
+          <w:szCs w:val="22"/>
+        </w:rPr>
+        <w:t xml:space="preserve"> of length 4</w:t>
+      </w:r>
+    </w:p>
+    <w:p>
+      <w:pPr>
+        <w:rPr>
+          <w:sz w:val="22"/>
+          <w:szCs w:val="22"/>
+        </w:rPr>
+      </w:pPr>
+    </w:p>
+    <w:p>
+      <w:pPr>
+        <w:rPr>
+          <w:sz w:val="22"/>
+          <w:szCs w:val="22"/>
+        </w:rPr>
+      </w:pPr>
+      <w:r>
+        <w:rPr>
+          <w:sz w:val="22"/>
+          <w:szCs w:val="22"/>
+        </w:rPr>
+        <w:t>In database:</w:t>
+      </w:r>
+    </w:p>
+    <w:p>
+      <w:pPr>
+        <w:pStyle w:val="ListParagraph"/>
+        <w:numPr>
+          <w:ilvl w:val="0"/>
+          <w:numId w:val="1"/>
+        </w:numPr>
+        <w:rPr>
+          <w:sz w:val="22"/>
+          <w:szCs w:val="22"/>
+        </w:rPr>
+      </w:pPr>
+      <w:r>
+        <w:rPr>
+          <w:sz w:val="22"/>
+          <w:szCs w:val="22"/>
+        </w:rPr>
+        <w:t xml:space="preserve">one rows in </w:t>
+      </w:r>
+      <w:proofErr w:type="spellStart"/>
+      <w:r>
+        <w:rPr>
+          <w:sz w:val="22"/>
+          <w:szCs w:val="22"/>
+        </w:rPr>
+        <w:t>ngram_speed</w:t>
+      </w:r>
+      <w:proofErr w:type="spellEnd"/>
+    </w:p>
+    <w:p>
+      <w:pPr>
+        <w:pStyle w:val="ListParagraph"/>
+        <w:numPr>
+          <w:ilvl w:val="0"/>
+          <w:numId w:val="1"/>
+        </w:numPr>
+        <w:rPr>
+          <w:sz w:val="22"/>
+          <w:szCs w:val="22"/>
+        </w:rPr>
+      </w:pPr>
+      <w:r>
+        <w:rPr>
+          <w:sz w:val="22"/>
+          <w:szCs w:val="22"/>
+        </w:rPr>
+        <w:t xml:space="preserve">two </w:t>
+      </w:r>
+      <w:r>
+        <w:rPr>
+          <w:sz w:val="22"/>
+          <w:szCs w:val="22"/>
+        </w:rPr>
+        <w:t>row</w:t>
+      </w:r>
+      <w:r>
+        <w:rPr>
+          <w:sz w:val="22"/>
+          <w:szCs w:val="22"/>
+        </w:rPr>
+        <w:t>s</w:t>
+      </w:r>
+      <w:r>
+        <w:rPr>
+          <w:sz w:val="22"/>
+          <w:szCs w:val="22"/>
+        </w:rPr>
+        <w:t xml:space="preserve"> in </w:t>
+      </w:r>
+      <w:proofErr w:type="spellStart"/>
+      <w:r>
+        <w:rPr>
+          <w:sz w:val="22"/>
+          <w:szCs w:val="22"/>
+        </w:rPr>
+        <w:t>ngram_errors</w:t>
+      </w:r>
+      <w:proofErr w:type="spellEnd"/>
+    </w:p>
+    <w:p>
+      <w:pPr>
+        <w:ind w:left="360"/>
         <w:rPr>
           <w:sz w:val="22"/>
           <w:szCs w:val="22"/>
@@ -6416,21 +8842,42 @@
           <w:sz w:val="22"/>
           <w:szCs w:val="22"/>
         </w:rPr>
-        <w:t>4</w:t>
-      </w:r>
-      <w:r>
-        <w:rPr>
-          <w:sz w:val="22"/>
-          <w:szCs w:val="22"/>
-        </w:rPr>
-        <w:t xml:space="preserve"> keystroke – </w:t>
-      </w:r>
-      <w:r>
-        <w:rPr>
-          <w:sz w:val="22"/>
-          <w:szCs w:val="22"/>
-        </w:rPr>
-        <w:t>error at 2</w:t>
+        <w:t>four</w:t>
+      </w:r>
+      <w:r>
+        <w:rPr>
+          <w:sz w:val="22"/>
+          <w:szCs w:val="22"/>
+        </w:rPr>
+        <w:t xml:space="preserve"> keystroke</w:t>
+      </w:r>
+      <w:r>
+        <w:rPr>
+          <w:sz w:val="22"/>
+          <w:szCs w:val="22"/>
+        </w:rPr>
+        <w:t>s</w:t>
+      </w:r>
+      <w:r>
+        <w:rPr>
+          <w:sz w:val="22"/>
+          <w:szCs w:val="22"/>
+        </w:rPr>
+        <w:t xml:space="preserve"> – </w:t>
+      </w:r>
+      <w:r>
+        <w:rPr>
+          <w:sz w:val="22"/>
+          <w:szCs w:val="22"/>
+        </w:rPr>
+        <w:t xml:space="preserve">error at </w:t>
+      </w:r>
+      <w:r>
+        <w:rPr>
+          <w:sz w:val="22"/>
+          <w:szCs w:val="22"/>
+        </w:rPr>
+        <w:t>fourth</w:t>
       </w:r>
     </w:p>
     <w:p>
@@ -6568,7 +9015,7 @@
           <w:sz w:val="22"/>
           <w:szCs w:val="22"/>
         </w:rPr>
-        <w:t>g</w:t>
+        <w:t>h</w:t>
       </w:r>
       <w:r>
         <w:rPr>
@@ -6651,7 +9098,7 @@
           <w:sz w:val="22"/>
           <w:szCs w:val="22"/>
         </w:rPr>
-        <w:t>true</w:t>
+        <w:t>false</w:t>
       </w:r>
       <w:r>
         <w:rPr>
@@ -6830,6 +9277,20 @@
           <w:sz w:val="22"/>
           <w:szCs w:val="22"/>
         </w:rPr>
+        <w:t>b</w:t>
+      </w:r>
+      <w:r>
+        <w:rPr>
+          <w:sz w:val="22"/>
+          <w:szCs w:val="22"/>
+        </w:rPr>
+        <w:t xml:space="preserve">; Expected: </w:t>
+      </w:r>
+      <w:r>
+        <w:rPr>
+          <w:sz w:val="22"/>
+          <w:szCs w:val="22"/>
+        </w:rPr>
         <w:t>n</w:t>
       </w:r>
       <w:r>
@@ -6837,20 +9298,6 @@
           <w:sz w:val="22"/>
           <w:szCs w:val="22"/>
         </w:rPr>
-        <w:t xml:space="preserve">; Expected: </w:t>
-      </w:r>
-      <w:r>
-        <w:rPr>
-          <w:sz w:val="22"/>
-          <w:szCs w:val="22"/>
-        </w:rPr>
-        <w:t>n</w:t>
-      </w:r>
-      <w:r>
-        <w:rPr>
-          <w:sz w:val="22"/>
-          <w:szCs w:val="22"/>
-        </w:rPr>
         <w:t xml:space="preserve">; </w:t>
       </w:r>
       <w:proofErr w:type="spellStart"/>
@@ -6913,7 +9360,47 @@
           <w:sz w:val="22"/>
           <w:szCs w:val="22"/>
         </w:rPr>
-        <w:t>false</w:t>
+        <w:t>true</w:t>
+      </w:r>
+    </w:p>
+    <w:p>
+      <w:pPr>
+        <w:pStyle w:val="ListParagraph"/>
+        <w:rPr>
+          <w:sz w:val="22"/>
+          <w:szCs w:val="22"/>
+        </w:rPr>
+      </w:pPr>
+    </w:p>
+    <w:p>
+      <w:pPr>
+        <w:rPr>
+          <w:sz w:val="22"/>
+          <w:szCs w:val="22"/>
+        </w:rPr>
+      </w:pPr>
+      <w:r>
+        <w:rPr>
+          <w:sz w:val="22"/>
+          <w:szCs w:val="22"/>
+        </w:rPr>
+        <w:t xml:space="preserve">In the object There should be multiple </w:t>
+      </w:r>
+      <w:proofErr w:type="spellStart"/>
+      <w:r>
+        <w:rPr>
+          <w:sz w:val="22"/>
+          <w:szCs w:val="22"/>
+        </w:rPr>
+        <w:t>ngrams</w:t>
+      </w:r>
+      <w:proofErr w:type="spellEnd"/>
+      <w:r>
+        <w:rPr>
+          <w:sz w:val="22"/>
+          <w:szCs w:val="22"/>
+        </w:rPr>
+        <w:t>:</w:t>
       </w:r>
     </w:p>
     <w:p>
@@ -6928,43 +9415,90 @@
           <w:szCs w:val="22"/>
         </w:rPr>
       </w:pPr>
-    </w:p>
-    <w:p>
-      <w:pPr>
-        <w:rPr>
-          <w:sz w:val="22"/>
-          <w:szCs w:val="22"/>
-        </w:rPr>
-      </w:pPr>
-      <w:r>
-        <w:rPr>
-          <w:sz w:val="22"/>
-          <w:szCs w:val="22"/>
-        </w:rPr>
-        <w:t>In the object There should be</w:t>
-      </w:r>
-      <w:r>
-        <w:rPr>
-          <w:sz w:val="22"/>
-          <w:szCs w:val="22"/>
-        </w:rPr>
-        <w:t xml:space="preserve"> multiple </w:t>
-      </w:r>
-      <w:proofErr w:type="spellStart"/>
-      <w:r>
-        <w:rPr>
-          <w:sz w:val="22"/>
-          <w:szCs w:val="22"/>
-        </w:rPr>
-        <w:t>ngrams</w:t>
-      </w:r>
-      <w:proofErr w:type="spellEnd"/>
-      <w:r>
-        <w:rPr>
-          <w:sz w:val="22"/>
-          <w:szCs w:val="22"/>
-        </w:rPr>
-        <w:t>:</w:t>
+      <w:proofErr w:type="gramStart"/>
+      <w:r>
+        <w:rPr>
+          <w:sz w:val="22"/>
+          <w:szCs w:val="22"/>
+        </w:rPr>
+        <w:t>Three of length 2</w:t>
+      </w:r>
+      <w:proofErr w:type="gramEnd"/>
+    </w:p>
+    <w:p>
+      <w:pPr>
+        <w:pStyle w:val="ListParagraph"/>
+        <w:numPr>
+          <w:ilvl w:val="1"/>
+          <w:numId w:val="1"/>
+        </w:numPr>
+        <w:rPr>
+          <w:sz w:val="22"/>
+          <w:szCs w:val="22"/>
+        </w:rPr>
+      </w:pPr>
+      <w:r>
+        <w:rPr>
+          <w:sz w:val="22"/>
+          <w:szCs w:val="22"/>
+        </w:rPr>
+        <w:t>“Th”, no error, total time is 500ms.    Avg is 500/1</w:t>
+      </w:r>
+    </w:p>
+    <w:p>
+      <w:pPr>
+        <w:pStyle w:val="ListParagraph"/>
+        <w:numPr>
+          <w:ilvl w:val="1"/>
+          <w:numId w:val="1"/>
+        </w:numPr>
+        <w:rPr>
+          <w:sz w:val="22"/>
+          <w:szCs w:val="22"/>
+        </w:rPr>
+      </w:pPr>
+      <w:r>
+        <w:rPr>
+          <w:sz w:val="22"/>
+          <w:szCs w:val="22"/>
+        </w:rPr>
+        <w:t>“he”, no error, total time is 1000ms. Avg is 1000/1</w:t>
+      </w:r>
+    </w:p>
+    <w:p>
+      <w:pPr>
+        <w:pStyle w:val="ListParagraph"/>
+        <w:numPr>
+          <w:ilvl w:val="1"/>
+          <w:numId w:val="1"/>
+        </w:numPr>
+        <w:rPr>
+          <w:sz w:val="22"/>
+          <w:szCs w:val="22"/>
+        </w:rPr>
+      </w:pPr>
+      <w:r>
+        <w:rPr>
+          <w:sz w:val="22"/>
+          <w:szCs w:val="22"/>
+        </w:rPr>
+        <w:t>“</w:t>
+      </w:r>
+      <w:proofErr w:type="spellStart"/>
+      <w:r>
+        <w:rPr>
+          <w:sz w:val="22"/>
+          <w:szCs w:val="22"/>
+        </w:rPr>
+        <w:t>en</w:t>
+      </w:r>
+      <w:proofErr w:type="spellEnd"/>
+      <w:r>
+        <w:rPr>
+          <w:sz w:val="22"/>
+          <w:szCs w:val="22"/>
+        </w:rPr>
+        <w:t>”, error, total time is 300ms. Avg is 300/1</w:t>
       </w:r>
     </w:p>
     <w:p>
@@ -6979,15 +9513,13 @@
           <w:szCs w:val="22"/>
         </w:rPr>
       </w:pPr>
-      <w:proofErr w:type="gramStart"/>
-      <w:r>
-        <w:rPr>
-          <w:sz w:val="22"/>
-          <w:szCs w:val="22"/>
-        </w:rPr>
-        <w:t>Three of length 2</w:t>
-      </w:r>
-      <w:proofErr w:type="gramEnd"/>
+      <w:r>
+        <w:rPr>
+          <w:sz w:val="22"/>
+          <w:szCs w:val="22"/>
+        </w:rPr>
+        <w:t>Two of length 3</w:t>
+      </w:r>
     </w:p>
     <w:p>
       <w:pPr>
@@ -7006,21 +9538,7 @@
           <w:sz w:val="22"/>
           <w:szCs w:val="22"/>
         </w:rPr>
-        <w:t xml:space="preserve">“Th”, </w:t>
-      </w:r>
-      <w:r>
-        <w:rPr>
-          <w:sz w:val="22"/>
-          <w:szCs w:val="22"/>
-        </w:rPr>
-        <w:t>error</w:t>
-      </w:r>
-      <w:r>
-        <w:rPr>
-          <w:sz w:val="22"/>
-          <w:szCs w:val="22"/>
-        </w:rPr>
-        <w:t>, time is 500ms</w:t>
+        <w:t>“The”, no error, total time is 1500ms.   Avg is 1500/2</w:t>
       </w:r>
     </w:p>
     <w:p>
@@ -7040,38 +9558,7 @@
           <w:sz w:val="22"/>
           <w:szCs w:val="22"/>
         </w:rPr>
-        <w:t>“</w:t>
-      </w:r>
-      <w:proofErr w:type="spellStart"/>
-      <w:r>
-        <w:rPr>
-          <w:sz w:val="22"/>
-          <w:szCs w:val="22"/>
-        </w:rPr>
-        <w:t>en</w:t>
-      </w:r>
-      <w:proofErr w:type="spellEnd"/>
-      <w:r>
-        <w:rPr>
-          <w:sz w:val="22"/>
-          <w:szCs w:val="22"/>
-        </w:rPr>
-        <w:t>”, no error, time is 300ms</w:t>
-      </w:r>
-    </w:p>
-    <w:p>
-      <w:pPr>
-        <w:rPr>
-          <w:sz w:val="22"/>
-          <w:szCs w:val="22"/>
-        </w:rPr>
-      </w:pPr>
-      <w:r>
-        <w:rPr>
-          <w:sz w:val="22"/>
-          <w:szCs w:val="22"/>
-        </w:rPr>
-        <w:t>In database:</w:t>
+        <w:t>“hen”, error, total time is 1300ms.    Avg is 1300/2</w:t>
       </w:r>
     </w:p>
     <w:p>
@@ -7091,17 +9578,8 @@
           <w:sz w:val="22"/>
           <w:szCs w:val="22"/>
         </w:rPr>
-        <w:t xml:space="preserve">Two rows in </w:t>
-      </w:r>
-      <w:proofErr w:type="spellStart"/>
-      <w:r>
-        <w:rPr>
-          <w:sz w:val="22"/>
-          <w:szCs w:val="22"/>
-        </w:rPr>
-        <w:t>ngram_speed</w:t>
-      </w:r>
-      <w:proofErr w:type="spellEnd"/>
+        <w:t>1 of length 4</w:t>
+      </w:r>
     </w:p>
     <w:p>
       <w:pPr>
@@ -7120,17 +9598,47 @@
           <w:sz w:val="22"/>
           <w:szCs w:val="22"/>
         </w:rPr>
-        <w:t xml:space="preserve">Zero rows in </w:t>
-      </w:r>
-      <w:proofErr w:type="spellStart"/>
-      <w:r>
-        <w:rPr>
-          <w:sz w:val="22"/>
-          <w:szCs w:val="22"/>
-        </w:rPr>
-        <w:t>ngram_speed</w:t>
-      </w:r>
-      <w:proofErr w:type="spellEnd"/>
+        <w:t xml:space="preserve">“Then”, error, total time is 1800 </w:t>
+      </w:r>
+      <w:proofErr w:type="spellStart"/>
+      <w:r>
+        <w:rPr>
+          <w:sz w:val="22"/>
+          <w:szCs w:val="22"/>
+        </w:rPr>
+        <w:t>ms.</w:t>
+      </w:r>
+      <w:proofErr w:type="spellEnd"/>
+      <w:r>
+        <w:rPr>
+          <w:sz w:val="22"/>
+          <w:szCs w:val="22"/>
+        </w:rPr>
+        <w:t xml:space="preserve"> Avg is 1800/3</w:t>
+      </w:r>
+    </w:p>
+    <w:p>
+      <w:pPr>
+        <w:rPr>
+          <w:sz w:val="22"/>
+          <w:szCs w:val="22"/>
+        </w:rPr>
+      </w:pPr>
+    </w:p>
+    <w:p>
+      <w:pPr>
+        <w:rPr>
+          <w:sz w:val="22"/>
+          <w:szCs w:val="22"/>
+        </w:rPr>
+      </w:pPr>
+      <w:r>
+        <w:rPr>
+          <w:sz w:val="22"/>
+          <w:szCs w:val="22"/>
+        </w:rPr>
+        <w:t>In database:</w:t>
+      </w:r>
     </w:p>
     <w:p>
       <w:pPr>
@@ -7149,15 +9657,22 @@
           <w:sz w:val="22"/>
           <w:szCs w:val="22"/>
         </w:rPr>
-        <w:t xml:space="preserve">One row in </w:t>
-      </w:r>
-      <w:proofErr w:type="spellStart"/>
-      <w:r>
-        <w:rPr>
-          <w:sz w:val="22"/>
-          <w:szCs w:val="22"/>
-        </w:rPr>
-        <w:t>ngram_errors</w:t>
+        <w:t xml:space="preserve">Three </w:t>
+      </w:r>
+      <w:r>
+        <w:rPr>
+          <w:sz w:val="22"/>
+          <w:szCs w:val="22"/>
+        </w:rPr>
+        <w:t xml:space="preserve">rows in </w:t>
+      </w:r>
+      <w:proofErr w:type="spellStart"/>
+      <w:r>
+        <w:rPr>
+          <w:sz w:val="22"/>
+          <w:szCs w:val="22"/>
+        </w:rPr>
+        <w:t>ngram_speed</w:t>
       </w:r>
       <w:proofErr w:type="spellEnd"/>
     </w:p>
@@ -7165,7 +9680,7 @@
       <w:pPr>
         <w:pStyle w:val="ListParagraph"/>
         <w:numPr>
-          <w:ilvl w:val="1"/>
+          <w:ilvl w:val="0"/>
           <w:numId w:val="1"/>
         </w:numPr>
         <w:rPr>
@@ -7178,20 +9693,28 @@
           <w:sz w:val="22"/>
           <w:szCs w:val="22"/>
         </w:rPr>
-        <w:t xml:space="preserve">One row in </w:t>
-      </w:r>
-      <w:proofErr w:type="spellStart"/>
-      <w:r>
-        <w:rPr>
-          <w:sz w:val="22"/>
-          <w:szCs w:val="22"/>
-        </w:rPr>
-        <w:t>ngram_error</w:t>
-      </w:r>
-      <w:proofErr w:type="spellEnd"/>
-    </w:p>
-    <w:p>
-      <w:pPr>
+        <w:t>three</w:t>
+      </w:r>
+      <w:r>
+        <w:rPr>
+          <w:sz w:val="22"/>
+          <w:szCs w:val="22"/>
+        </w:rPr>
+        <w:t xml:space="preserve"> rows in </w:t>
+      </w:r>
+      <w:proofErr w:type="spellStart"/>
+      <w:r>
+        <w:rPr>
+          <w:sz w:val="22"/>
+          <w:szCs w:val="22"/>
+        </w:rPr>
+        <w:t>ngram_errors</w:t>
+      </w:r>
+      <w:proofErr w:type="spellEnd"/>
+    </w:p>
+    <w:p>
+      <w:pPr>
+        <w:ind w:left="360"/>
         <w:rPr>
           <w:sz w:val="22"/>
           <w:szCs w:val="22"/>
@@ -7228,6 +9751,22 @@
         </w:rPr>
         <w:t>, the count, and the length - both via the object, and via the DB?</w:t>
       </w:r>
+    </w:p>
+    <w:p>
+      <w:pPr>
+        <w:rPr>
+          <w:sz w:val="22"/>
+          <w:szCs w:val="22"/>
+        </w:rPr>
+      </w:pPr>
+    </w:p>
+    <w:p>
+      <w:pPr>
+        <w:rPr>
+          <w:sz w:val="22"/>
+          <w:szCs w:val="22"/>
+        </w:rPr>
+      </w:pPr>
     </w:p>
     <w:p>
       <w:pPr>

</xml_diff>

<commit_message>
Some work to do on ngram tests - all other models working and testing OK
</commit_message>
<xml_diff>
--- a/testinfo.docx
+++ b/testinfo.docx
@@ -499,6 +499,7 @@
           <w:sz w:val="22"/>
           <w:szCs w:val="22"/>
         </w:rPr>
+        <w:lastRenderedPageBreak/>
         <w:t xml:space="preserve">Please can you add another test case in @test_ngram_models.py </w:t>
       </w:r>
       <w:r>
@@ -818,6 +819,7 @@
           <w:sz w:val="22"/>
           <w:szCs w:val="22"/>
         </w:rPr>
+        <w:lastRenderedPageBreak/>
         <w:t xml:space="preserve">Please can you add another test case in @test_ngram_models.py </w:t>
       </w:r>
       <w:r>
@@ -931,6 +933,7 @@
           <w:sz w:val="22"/>
           <w:szCs w:val="22"/>
         </w:rPr>
+        <w:lastRenderedPageBreak/>
         <w:t xml:space="preserve">Please can you add another test case in @test_ngram_models.py </w:t>
       </w:r>
       <w:r>
@@ -1440,6 +1443,7 @@
           <w:sz w:val="22"/>
           <w:szCs w:val="22"/>
         </w:rPr>
+        <w:lastRenderedPageBreak/>
         <w:t xml:space="preserve">Please can you add another test case in @test_ngram_models.py </w:t>
       </w:r>
       <w:r>
@@ -1915,6 +1919,7 @@
           <w:sz w:val="22"/>
           <w:szCs w:val="22"/>
         </w:rPr>
+        <w:lastRenderedPageBreak/>
         <w:t xml:space="preserve">Please can you add another test case in @test_ngram_models.py </w:t>
       </w:r>
       <w:r>
@@ -2560,6 +2565,7 @@
           <w:sz w:val="22"/>
           <w:szCs w:val="22"/>
         </w:rPr>
+        <w:lastRenderedPageBreak/>
         <w:t>Please can you add another test case in @test_ngram_models</w:t>
       </w:r>
       <w:r>
@@ -3511,6 +3517,7 @@
           <w:sz w:val="22"/>
           <w:szCs w:val="22"/>
         </w:rPr>
+        <w:lastRenderedPageBreak/>
         <w:t>Please can you add another test case in @test_ngram_models</w:t>
       </w:r>
       <w:r>
@@ -4399,6 +4406,7 @@
           <w:sz w:val="22"/>
           <w:szCs w:val="22"/>
         </w:rPr>
+        <w:lastRenderedPageBreak/>
         <w:t>Please can you add another test case in @test_ngram_models</w:t>
       </w:r>
       <w:r>
@@ -5118,6 +5126,7 @@
           <w:sz w:val="22"/>
           <w:szCs w:val="22"/>
         </w:rPr>
+        <w:lastRenderedPageBreak/>
         <w:t>Please can you add another test case in @test_ngram_models</w:t>
       </w:r>
       <w:r>
@@ -5860,6 +5869,7 @@
           <w:sz w:val="22"/>
           <w:szCs w:val="22"/>
         </w:rPr>
+        <w:lastRenderedPageBreak/>
         <w:t>Please can you add another test case in @test_ngram_models</w:t>
       </w:r>
       <w:r>
@@ -6638,6 +6648,7 @@
           <w:sz w:val="22"/>
           <w:szCs w:val="22"/>
         </w:rPr>
+        <w:lastRenderedPageBreak/>
         <w:t>Please can you add another test case in @test_ngram_models</w:t>
       </w:r>
       <w:r>
@@ -7780,6 +7791,7 @@
           <w:sz w:val="22"/>
           <w:szCs w:val="22"/>
         </w:rPr>
+        <w:lastRenderedPageBreak/>
         <w:t>Please can you add another test case in @test_ngram_models</w:t>
       </w:r>
       <w:r>
@@ -8644,6 +8656,7 @@
           <w:sz w:val="22"/>
           <w:szCs w:val="22"/>
         </w:rPr>
+        <w:lastRenderedPageBreak/>
         <w:t>Please can you add another test case in @test_ngram_models</w:t>
       </w:r>
       <w:r>
@@ -9509,6 +9522,7 @@
           <w:sz w:val="22"/>
           <w:szCs w:val="22"/>
         </w:rPr>
+        <w:lastRenderedPageBreak/>
         <w:t>Please can you add another test case in @test_ngram_models</w:t>
       </w:r>
       <w:r>
@@ -10443,6 +10457,7 @@
           <w:sz w:val="22"/>
           <w:szCs w:val="22"/>
         </w:rPr>
+        <w:lastRenderedPageBreak/>
         <w:t>Please can you add another test case in @test_ngram_models</w:t>
       </w:r>
       <w:r>
@@ -11369,6 +11384,7 @@
           <w:sz w:val="22"/>
           <w:szCs w:val="22"/>
         </w:rPr>
+        <w:lastRenderedPageBreak/>
         <w:t>Please can you add another test case in @test_ngram_models</w:t>
       </w:r>
       <w:r>
@@ -12580,6 +12596,1686 @@
           <w:szCs w:val="22"/>
         </w:rPr>
       </w:pPr>
+      <w:r>
+        <w:rPr>
+          <w:sz w:val="22"/>
+          <w:szCs w:val="22"/>
+        </w:rPr>
+        <w:br w:type="page"/>
+      </w:r>
+    </w:p>
+    <w:p>
+      <w:pPr>
+        <w:rPr>
+          <w:sz w:val="22"/>
+          <w:szCs w:val="22"/>
+        </w:rPr>
+      </w:pPr>
+      <w:r>
+        <w:rPr>
+          <w:sz w:val="22"/>
+          <w:szCs w:val="22"/>
+        </w:rPr>
+        <w:lastRenderedPageBreak/>
+        <w:t>please delete @test_ngram_size.py</w:t>
+      </w:r>
+      <w:r>
+        <w:rPr>
+          <w:sz w:val="22"/>
+          <w:szCs w:val="22"/>
+        </w:rPr>
+        <w:t xml:space="preserve"> as the first step before moving forward.</w:t>
+      </w:r>
+    </w:p>
+    <w:p>
+      <w:pPr>
+        <w:rPr>
+          <w:sz w:val="22"/>
+          <w:szCs w:val="22"/>
+        </w:rPr>
+      </w:pPr>
+      <w:r>
+        <w:rPr>
+          <w:sz w:val="22"/>
+          <w:szCs w:val="22"/>
+        </w:rPr>
+        <w:t xml:space="preserve">Please can you create tests in </w:t>
+      </w:r>
+      <w:r>
+        <w:rPr>
+          <w:sz w:val="22"/>
+          <w:szCs w:val="22"/>
+        </w:rPr>
+        <w:t xml:space="preserve">a newly created </w:t>
+      </w:r>
+      <w:r>
+        <w:rPr>
+          <w:sz w:val="22"/>
+          <w:szCs w:val="22"/>
+        </w:rPr>
+        <w:t xml:space="preserve">@test_ngram_size.py </w:t>
+      </w:r>
+      <w:r>
+        <w:rPr>
+          <w:sz w:val="22"/>
+          <w:szCs w:val="22"/>
+        </w:rPr>
+        <w:t>(under @tests\models)</w:t>
+      </w:r>
+      <w:r>
+        <w:rPr>
+          <w:sz w:val="22"/>
+          <w:szCs w:val="22"/>
+        </w:rPr>
+        <w:t xml:space="preserve"> to robustly test the size </w:t>
+      </w:r>
+      <w:r>
+        <w:rPr>
+          <w:sz w:val="22"/>
+          <w:szCs w:val="22"/>
+        </w:rPr>
+        <w:t>behaviors</w:t>
+      </w:r>
+      <w:r>
+        <w:rPr>
+          <w:sz w:val="22"/>
+          <w:szCs w:val="22"/>
+        </w:rPr>
+        <w:t xml:space="preserve"> for @ngram.py  and @ngram_manager.py - specifically the generation of ngrams but not saving these to the database or any other features of @ngram.py or @ngram_manager.py</w:t>
+      </w:r>
+      <w:r>
+        <w:rPr>
+          <w:sz w:val="22"/>
+          <w:szCs w:val="22"/>
+        </w:rPr>
+        <w:t xml:space="preserve"> other than checking the size (don’t worry about duration or speed or validity or errors etc)</w:t>
+      </w:r>
+    </w:p>
+    <w:p>
+      <w:pPr>
+        <w:rPr>
+          <w:sz w:val="22"/>
+          <w:szCs w:val="22"/>
+        </w:rPr>
+      </w:pPr>
+    </w:p>
+    <w:p>
+      <w:pPr>
+        <w:rPr>
+          <w:sz w:val="22"/>
+          <w:szCs w:val="22"/>
+        </w:rPr>
+      </w:pPr>
+      <w:r>
+        <w:rPr>
+          <w:sz w:val="22"/>
+          <w:szCs w:val="22"/>
+        </w:rPr>
+        <w:t>You will likely need a test fixture to initiate a database using @database_manager.py along with a test category, a test snippet and a test session.     Please use methods in #category_manager.py #snippet_manager.py and #session_manager.py to create these required pieces</w:t>
+      </w:r>
+    </w:p>
+    <w:p>
+      <w:pPr>
+        <w:rPr>
+          <w:sz w:val="22"/>
+          <w:szCs w:val="22"/>
+        </w:rPr>
+      </w:pPr>
+    </w:p>
+    <w:p>
+      <w:pPr>
+        <w:rPr>
+          <w:sz w:val="22"/>
+          <w:szCs w:val="22"/>
+        </w:rPr>
+      </w:pPr>
+      <w:r>
+        <w:rPr>
+          <w:sz w:val="22"/>
+          <w:szCs w:val="22"/>
+        </w:rPr>
+        <w:t>Please make sure you have at least 15 parameterized tests with keystroke lists of various lengths (from zero</w:t>
+      </w:r>
+      <w:r>
+        <w:rPr>
+          <w:sz w:val="22"/>
+          <w:szCs w:val="22"/>
+        </w:rPr>
+        <w:t>, one, and upwards</w:t>
+      </w:r>
+      <w:r>
+        <w:rPr>
+          <w:sz w:val="22"/>
+          <w:szCs w:val="22"/>
+        </w:rPr>
+        <w:t xml:space="preserve">) with 10ms between keystrokes to make sure that not only do you have the right counts of ngrams of various sizes - and also that these ngrams are correct.      </w:t>
+      </w:r>
+    </w:p>
+    <w:p>
+      <w:pPr>
+        <w:rPr>
+          <w:sz w:val="22"/>
+          <w:szCs w:val="22"/>
+        </w:rPr>
+      </w:pPr>
+    </w:p>
+    <w:p>
+      <w:pPr>
+        <w:rPr>
+          <w:sz w:val="22"/>
+          <w:szCs w:val="22"/>
+        </w:rPr>
+      </w:pPr>
+      <w:r>
+        <w:rPr>
+          <w:sz w:val="22"/>
+          <w:szCs w:val="22"/>
+        </w:rPr>
+        <w:t xml:space="preserve">this is how it </w:t>
+      </w:r>
+      <w:r>
+        <w:rPr>
+          <w:sz w:val="22"/>
+          <w:szCs w:val="22"/>
+        </w:rPr>
+        <w:t>should</w:t>
+      </w:r>
+      <w:r>
+        <w:rPr>
+          <w:sz w:val="22"/>
+          <w:szCs w:val="22"/>
+        </w:rPr>
+        <w:t xml:space="preserve"> behave:</w:t>
+      </w:r>
+    </w:p>
+    <w:p>
+      <w:pPr>
+        <w:rPr>
+          <w:sz w:val="22"/>
+          <w:szCs w:val="22"/>
+        </w:rPr>
+      </w:pPr>
+    </w:p>
+    <w:p>
+      <w:pPr>
+        <w:rPr>
+          <w:sz w:val="22"/>
+          <w:szCs w:val="22"/>
+        </w:rPr>
+      </w:pPr>
+      <w:r>
+        <w:rPr>
+          <w:sz w:val="22"/>
+          <w:szCs w:val="22"/>
+        </w:rPr>
+        <w:t xml:space="preserve">#### Size: </w:t>
+      </w:r>
+    </w:p>
+    <w:p>
+      <w:pPr>
+        <w:rPr>
+          <w:sz w:val="22"/>
+          <w:szCs w:val="22"/>
+        </w:rPr>
+      </w:pPr>
+      <w:r>
+        <w:rPr>
+          <w:sz w:val="22"/>
+          <w:szCs w:val="22"/>
+        </w:rPr>
+        <w:t xml:space="preserve">So for a length of text like "abcde" there are 4 ngrams of length 2 (ab, bc, cd and de), there are 3 ngrams of length 3 (abc, bcd, and cde), 2 ngrams of length 4 (abcd, and bcde) and one ngram of size 5.     This continues up to ngrams of size 10 maximum.     Ngrams are always sequential keystrokes, not random </w:t>
+      </w:r>
+      <w:r>
+        <w:rPr>
+          <w:sz w:val="22"/>
+          <w:szCs w:val="22"/>
+        </w:rPr>
+        <w:t>combinations</w:t>
+      </w:r>
+    </w:p>
+    <w:p>
+      <w:pPr>
+        <w:rPr>
+          <w:sz w:val="22"/>
+          <w:szCs w:val="22"/>
+        </w:rPr>
+      </w:pPr>
+      <w:r>
+        <w:rPr>
+          <w:sz w:val="22"/>
+          <w:szCs w:val="22"/>
+        </w:rPr>
+        <w:t>We do not want any ngrams shorter than 2, or longer than 10</w:t>
+      </w:r>
+    </w:p>
+    <w:p>
+      <w:pPr>
+        <w:rPr>
+          <w:sz w:val="22"/>
+          <w:szCs w:val="22"/>
+        </w:rPr>
+      </w:pPr>
+      <w:r>
+        <w:rPr>
+          <w:sz w:val="22"/>
+          <w:szCs w:val="22"/>
+        </w:rPr>
+        <w:br w:type="page"/>
+      </w:r>
+    </w:p>
+    <w:p>
+      <w:pPr>
+        <w:rPr>
+          <w:sz w:val="22"/>
+          <w:szCs w:val="22"/>
+        </w:rPr>
+      </w:pPr>
+      <w:r>
+        <w:rPr>
+          <w:sz w:val="22"/>
+          <w:szCs w:val="22"/>
+        </w:rPr>
+        <w:lastRenderedPageBreak/>
+        <w:t xml:space="preserve">Please can you create tests in </w:t>
+      </w:r>
+      <w:r>
+        <w:rPr>
+          <w:sz w:val="22"/>
+          <w:szCs w:val="22"/>
+        </w:rPr>
+        <w:t xml:space="preserve">a newly created </w:t>
+      </w:r>
+      <w:r>
+        <w:rPr>
+          <w:sz w:val="22"/>
+          <w:szCs w:val="22"/>
+        </w:rPr>
+        <w:t>@test_ngram_</w:t>
+      </w:r>
+      <w:r>
+        <w:rPr>
+          <w:sz w:val="22"/>
+          <w:szCs w:val="22"/>
+        </w:rPr>
+        <w:t>speed</w:t>
+      </w:r>
+      <w:r>
+        <w:rPr>
+          <w:sz w:val="22"/>
+          <w:szCs w:val="22"/>
+        </w:rPr>
+        <w:t xml:space="preserve">.py </w:t>
+      </w:r>
+      <w:r>
+        <w:rPr>
+          <w:sz w:val="22"/>
+          <w:szCs w:val="22"/>
+        </w:rPr>
+        <w:t>(under @tests\models)</w:t>
+      </w:r>
+      <w:r>
+        <w:rPr>
+          <w:sz w:val="22"/>
+          <w:szCs w:val="22"/>
+        </w:rPr>
+        <w:t xml:space="preserve"> to robustly test the </w:t>
+      </w:r>
+      <w:r>
+        <w:rPr>
+          <w:sz w:val="22"/>
+          <w:szCs w:val="22"/>
+        </w:rPr>
+        <w:t>speed</w:t>
+      </w:r>
+      <w:r>
+        <w:rPr>
+          <w:sz w:val="22"/>
+          <w:szCs w:val="22"/>
+        </w:rPr>
+        <w:t xml:space="preserve"> behaviors for @ngram.py  and @ngram_manager.py - specifically the generation of ngrams but not saving these to the database or any other features of @ngram.py or @ngram_manager.py</w:t>
+      </w:r>
+      <w:r>
+        <w:rPr>
+          <w:sz w:val="22"/>
+          <w:szCs w:val="22"/>
+        </w:rPr>
+        <w:t xml:space="preserve"> other than checking the </w:t>
+      </w:r>
+      <w:r>
+        <w:rPr>
+          <w:sz w:val="22"/>
+          <w:szCs w:val="22"/>
+        </w:rPr>
+        <w:t>speed</w:t>
+      </w:r>
+      <w:r>
+        <w:rPr>
+          <w:sz w:val="22"/>
+          <w:szCs w:val="22"/>
+        </w:rPr>
+        <w:t xml:space="preserve"> (don’t worry about </w:t>
+      </w:r>
+      <w:r>
+        <w:rPr>
+          <w:sz w:val="22"/>
+          <w:szCs w:val="22"/>
+        </w:rPr>
+        <w:t xml:space="preserve">ngram </w:t>
+      </w:r>
+      <w:r>
+        <w:rPr>
+          <w:sz w:val="22"/>
+          <w:szCs w:val="22"/>
+        </w:rPr>
+        <w:t>validity or errors etc)</w:t>
+      </w:r>
+    </w:p>
+    <w:p>
+      <w:pPr>
+        <w:rPr>
+          <w:sz w:val="22"/>
+          <w:szCs w:val="22"/>
+        </w:rPr>
+      </w:pPr>
+    </w:p>
+    <w:p>
+      <w:pPr>
+        <w:rPr>
+          <w:sz w:val="22"/>
+          <w:szCs w:val="22"/>
+        </w:rPr>
+      </w:pPr>
+      <w:r>
+        <w:rPr>
+          <w:sz w:val="22"/>
+          <w:szCs w:val="22"/>
+        </w:rPr>
+        <w:t>You will likely need a test fixture to initiate a database using @database_manager.py along with a test category, a test snippet and a test session.     Please use methods in #category_manager.py #snippet_manager.py and #session_manager.py to create these required pieces</w:t>
+      </w:r>
+    </w:p>
+    <w:p>
+      <w:pPr>
+        <w:rPr>
+          <w:sz w:val="22"/>
+          <w:szCs w:val="22"/>
+        </w:rPr>
+      </w:pPr>
+    </w:p>
+    <w:p>
+      <w:pPr>
+        <w:rPr>
+          <w:sz w:val="22"/>
+          <w:szCs w:val="22"/>
+        </w:rPr>
+      </w:pPr>
+      <w:r>
+        <w:rPr>
+          <w:sz w:val="22"/>
+          <w:szCs w:val="22"/>
+        </w:rPr>
+        <w:t>Please make sure you have at least 15 parameterized tests with keystroke lists of various lengths (from zero</w:t>
+      </w:r>
+      <w:r>
+        <w:rPr>
+          <w:sz w:val="22"/>
+          <w:szCs w:val="22"/>
+        </w:rPr>
+        <w:t>, one, and upwards</w:t>
+      </w:r>
+      <w:r>
+        <w:rPr>
+          <w:sz w:val="22"/>
+          <w:szCs w:val="22"/>
+        </w:rPr>
+        <w:t xml:space="preserve">) with 10ms between keystrokes to make sure that not only do you have the right counts of ngrams of various sizes - and also that these ngrams are correct.      </w:t>
+      </w:r>
+    </w:p>
+    <w:p>
+      <w:pPr>
+        <w:rPr>
+          <w:sz w:val="22"/>
+          <w:szCs w:val="22"/>
+        </w:rPr>
+      </w:pPr>
+    </w:p>
+    <w:p>
+      <w:pPr>
+        <w:rPr>
+          <w:sz w:val="22"/>
+          <w:szCs w:val="22"/>
+        </w:rPr>
+      </w:pPr>
+      <w:r>
+        <w:rPr>
+          <w:sz w:val="22"/>
+          <w:szCs w:val="22"/>
+        </w:rPr>
+        <w:t>this is how it should behave:</w:t>
+      </w:r>
+    </w:p>
+    <w:p>
+      <w:pPr>
+        <w:rPr>
+          <w:sz w:val="22"/>
+          <w:szCs w:val="22"/>
+        </w:rPr>
+      </w:pPr>
+    </w:p>
+    <w:p>
+      <w:pPr>
+        <w:rPr>
+          <w:sz w:val="22"/>
+          <w:szCs w:val="22"/>
+        </w:rPr>
+      </w:pPr>
+      <w:r>
+        <w:rPr>
+          <w:b/>
+          <w:bCs/>
+          <w:sz w:val="22"/>
+          <w:szCs w:val="22"/>
+        </w:rPr>
+        <w:t>#### Speed:</w:t>
+      </w:r>
+    </w:p>
+    <w:p>
+      <w:pPr>
+        <w:rPr>
+          <w:sz w:val="22"/>
+          <w:szCs w:val="22"/>
+        </w:rPr>
+      </w:pPr>
+      <w:r>
+        <w:rPr>
+          <w:sz w:val="22"/>
+          <w:szCs w:val="22"/>
+        </w:rPr>
+        <w:t>The speed of an ngram is stored in ngram_speed_ms - this is calculated as the time between the first keystroke and the last keystroke divided by (ngram size - 1) - then converted to ms</w:t>
+      </w:r>
+    </w:p>
+    <w:p>
+      <w:pPr>
+        <w:rPr>
+          <w:sz w:val="22"/>
+          <w:szCs w:val="22"/>
+        </w:rPr>
+      </w:pPr>
+    </w:p>
+    <w:p>
+      <w:pPr>
+        <w:rPr>
+          <w:sz w:val="22"/>
+          <w:szCs w:val="22"/>
+        </w:rPr>
+      </w:pPr>
+      <w:r>
+        <w:rPr>
+          <w:sz w:val="22"/>
+          <w:szCs w:val="22"/>
+        </w:rPr>
+        <w:t xml:space="preserve">So if you have the following keystrokes </w:t>
+      </w:r>
+    </w:p>
+    <w:p>
+      <w:pPr>
+        <w:rPr>
+          <w:sz w:val="22"/>
+          <w:szCs w:val="22"/>
+        </w:rPr>
+      </w:pPr>
+      <w:r>
+        <w:rPr>
+          <w:sz w:val="22"/>
+          <w:szCs w:val="22"/>
+        </w:rPr>
+        <w:t>a: 08:01:00.00</w:t>
+      </w:r>
+    </w:p>
+    <w:p>
+      <w:pPr>
+        <w:rPr>
+          <w:sz w:val="22"/>
+          <w:szCs w:val="22"/>
+        </w:rPr>
+      </w:pPr>
+      <w:r>
+        <w:rPr>
+          <w:sz w:val="22"/>
+          <w:szCs w:val="22"/>
+        </w:rPr>
+        <w:t>b: 08:01:01.00</w:t>
+      </w:r>
+    </w:p>
+    <w:p>
+      <w:pPr>
+        <w:rPr>
+          <w:sz w:val="22"/>
+          <w:szCs w:val="22"/>
+        </w:rPr>
+      </w:pPr>
+      <w:r>
+        <w:rPr>
+          <w:sz w:val="22"/>
+          <w:szCs w:val="22"/>
+        </w:rPr>
+        <w:t>c: 08:01:01.50</w:t>
+      </w:r>
+    </w:p>
+    <w:p>
+      <w:pPr>
+        <w:rPr>
+          <w:sz w:val="22"/>
+          <w:szCs w:val="22"/>
+        </w:rPr>
+      </w:pPr>
+    </w:p>
+    <w:p>
+      <w:pPr>
+        <w:rPr>
+          <w:sz w:val="22"/>
+          <w:szCs w:val="22"/>
+        </w:rPr>
+      </w:pPr>
+      <w:r>
+        <w:rPr>
+          <w:sz w:val="22"/>
+          <w:szCs w:val="22"/>
+        </w:rPr>
+        <w:t>then:</w:t>
+      </w:r>
+    </w:p>
+    <w:p>
+      <w:pPr>
+        <w:rPr>
+          <w:sz w:val="22"/>
+          <w:szCs w:val="22"/>
+        </w:rPr>
+      </w:pPr>
+      <w:r>
+        <w:rPr>
+          <w:sz w:val="22"/>
+          <w:szCs w:val="22"/>
+        </w:rPr>
+        <w:t>- ngram ab has time 1000 ms (1000 / 1)</w:t>
+      </w:r>
+    </w:p>
+    <w:p>
+      <w:pPr>
+        <w:rPr>
+          <w:sz w:val="22"/>
+          <w:szCs w:val="22"/>
+        </w:rPr>
+      </w:pPr>
+      <w:r>
+        <w:rPr>
+          <w:sz w:val="22"/>
+          <w:szCs w:val="22"/>
+        </w:rPr>
+        <w:t>- ngram bc has time 500 ms (500 / 1)</w:t>
+      </w:r>
+    </w:p>
+    <w:p>
+      <w:pPr>
+        <w:rPr>
+          <w:sz w:val="22"/>
+          <w:szCs w:val="22"/>
+        </w:rPr>
+      </w:pPr>
+      <w:r>
+        <w:rPr>
+          <w:sz w:val="22"/>
+          <w:szCs w:val="22"/>
+        </w:rPr>
+        <w:t>- ngram abc has time 750ms (1500 ms / 2)</w:t>
+      </w:r>
+    </w:p>
+    <w:p>
+      <w:pPr>
+        <w:rPr>
+          <w:sz w:val="22"/>
+          <w:szCs w:val="22"/>
+        </w:rPr>
+      </w:pPr>
+      <w:r>
+        <w:rPr>
+          <w:sz w:val="22"/>
+          <w:szCs w:val="22"/>
+        </w:rPr>
+        <w:br w:type="page"/>
+      </w:r>
+    </w:p>
+    <w:p>
+      <w:pPr>
+        <w:rPr>
+          <w:sz w:val="22"/>
+          <w:szCs w:val="22"/>
+        </w:rPr>
+      </w:pPr>
+      <w:r>
+        <w:rPr>
+          <w:sz w:val="22"/>
+          <w:szCs w:val="22"/>
+        </w:rPr>
+        <w:lastRenderedPageBreak/>
+        <w:t>Please delete @test_ngram_valid.py before you do anything else</w:t>
+      </w:r>
+    </w:p>
+    <w:p>
+      <w:pPr>
+        <w:rPr>
+          <w:sz w:val="22"/>
+          <w:szCs w:val="22"/>
+        </w:rPr>
+      </w:pPr>
+      <w:r>
+        <w:rPr>
+          <w:sz w:val="22"/>
+          <w:szCs w:val="22"/>
+        </w:rPr>
+        <w:t xml:space="preserve">Please can you create tests in </w:t>
+      </w:r>
+      <w:r>
+        <w:rPr>
+          <w:sz w:val="22"/>
+          <w:szCs w:val="22"/>
+        </w:rPr>
+        <w:t xml:space="preserve">a newly created </w:t>
+      </w:r>
+      <w:r>
+        <w:rPr>
+          <w:sz w:val="22"/>
+          <w:szCs w:val="22"/>
+        </w:rPr>
+        <w:t>@test_ngram_</w:t>
+      </w:r>
+      <w:r>
+        <w:rPr>
+          <w:sz w:val="22"/>
+          <w:szCs w:val="22"/>
+        </w:rPr>
+        <w:t>valid</w:t>
+      </w:r>
+      <w:r>
+        <w:rPr>
+          <w:sz w:val="22"/>
+          <w:szCs w:val="22"/>
+        </w:rPr>
+        <w:t xml:space="preserve">.py </w:t>
+      </w:r>
+      <w:r>
+        <w:rPr>
+          <w:sz w:val="22"/>
+          <w:szCs w:val="22"/>
+        </w:rPr>
+        <w:t>(under @tests\models)</w:t>
+      </w:r>
+      <w:r>
+        <w:rPr>
+          <w:sz w:val="22"/>
+          <w:szCs w:val="22"/>
+        </w:rPr>
+        <w:t xml:space="preserve"> to robustly test the </w:t>
+      </w:r>
+      <w:r>
+        <w:rPr>
+          <w:sz w:val="22"/>
+          <w:szCs w:val="22"/>
+        </w:rPr>
+        <w:t>valid</w:t>
+      </w:r>
+      <w:r>
+        <w:rPr>
+          <w:sz w:val="22"/>
+          <w:szCs w:val="22"/>
+        </w:rPr>
+        <w:t xml:space="preserve"> behaviors for @ngram.py  and @ngram_manager.py - specifically the generation of ngrams but not saving these to the database or any other features of @ngram.py or @ngram_manager.py</w:t>
+      </w:r>
+      <w:r>
+        <w:rPr>
+          <w:sz w:val="22"/>
+          <w:szCs w:val="22"/>
+        </w:rPr>
+        <w:t xml:space="preserve"> other than checking the </w:t>
+      </w:r>
+      <w:r>
+        <w:rPr>
+          <w:sz w:val="22"/>
+          <w:szCs w:val="22"/>
+        </w:rPr>
+        <w:t xml:space="preserve">validity </w:t>
+      </w:r>
+      <w:r>
+        <w:rPr>
+          <w:sz w:val="22"/>
+          <w:szCs w:val="22"/>
+        </w:rPr>
+        <w:t xml:space="preserve">(don’t worry about ngram </w:t>
+      </w:r>
+      <w:r>
+        <w:rPr>
+          <w:sz w:val="22"/>
+          <w:szCs w:val="22"/>
+        </w:rPr>
+        <w:t xml:space="preserve">speed or </w:t>
+      </w:r>
+      <w:r>
+        <w:rPr>
+          <w:sz w:val="22"/>
+          <w:szCs w:val="22"/>
+        </w:rPr>
+        <w:t>errors etc)</w:t>
+      </w:r>
+    </w:p>
+    <w:p>
+      <w:pPr>
+        <w:rPr>
+          <w:sz w:val="22"/>
+          <w:szCs w:val="22"/>
+        </w:rPr>
+      </w:pPr>
+    </w:p>
+    <w:p>
+      <w:pPr>
+        <w:rPr>
+          <w:sz w:val="22"/>
+          <w:szCs w:val="22"/>
+        </w:rPr>
+      </w:pPr>
+      <w:r>
+        <w:rPr>
+          <w:sz w:val="22"/>
+          <w:szCs w:val="22"/>
+        </w:rPr>
+        <w:t>Please make sure you have at least 15</w:t>
+      </w:r>
+      <w:r>
+        <w:rPr>
+          <w:sz w:val="22"/>
+          <w:szCs w:val="22"/>
+        </w:rPr>
+        <w:t xml:space="preserve"> (as many as you need)</w:t>
+      </w:r>
+      <w:r>
+        <w:rPr>
+          <w:sz w:val="22"/>
+          <w:szCs w:val="22"/>
+        </w:rPr>
+        <w:t xml:space="preserve"> parameterized tests with keystroke lists </w:t>
+      </w:r>
+      <w:r>
+        <w:rPr>
+          <w:sz w:val="22"/>
+          <w:szCs w:val="22"/>
+        </w:rPr>
+        <w:t>with various combinations of keystrokes</w:t>
+      </w:r>
+      <w:r>
+        <w:rPr>
+          <w:sz w:val="22"/>
+          <w:szCs w:val="22"/>
+        </w:rPr>
+        <w:t xml:space="preserve"> (from zero</w:t>
+      </w:r>
+      <w:r>
+        <w:rPr>
+          <w:sz w:val="22"/>
+          <w:szCs w:val="22"/>
+        </w:rPr>
+        <w:t>, one, and upwards</w:t>
+      </w:r>
+      <w:r>
+        <w:rPr>
+          <w:sz w:val="22"/>
+          <w:szCs w:val="22"/>
+        </w:rPr>
+        <w:t xml:space="preserve">) to make sure that not only do you have the right counts of ngrams of various sizes - and also that these ngrams are correct.      </w:t>
+      </w:r>
+      <w:r>
+        <w:rPr>
+          <w:sz w:val="22"/>
+          <w:szCs w:val="22"/>
+        </w:rPr>
+        <w:t>It is important that you test the behaviours here below including backspaces, spaces, errors on the keystrokes</w:t>
+      </w:r>
+      <w:r>
+        <w:rPr>
+          <w:sz w:val="22"/>
+          <w:szCs w:val="22"/>
+        </w:rPr>
+        <w:t>, zero duration keystrokes etc.</w:t>
+      </w:r>
+    </w:p>
+    <w:p>
+      <w:pPr>
+        <w:rPr>
+          <w:sz w:val="22"/>
+          <w:szCs w:val="22"/>
+        </w:rPr>
+      </w:pPr>
+    </w:p>
+    <w:p>
+      <w:pPr>
+        <w:rPr>
+          <w:sz w:val="22"/>
+          <w:szCs w:val="22"/>
+        </w:rPr>
+      </w:pPr>
+      <w:r>
+        <w:rPr>
+          <w:sz w:val="22"/>
+          <w:szCs w:val="22"/>
+        </w:rPr>
+        <w:t>this is how it should behave:</w:t>
+      </w:r>
+    </w:p>
+    <w:p>
+      <w:pPr>
+        <w:rPr>
+          <w:sz w:val="22"/>
+          <w:szCs w:val="22"/>
+        </w:rPr>
+      </w:pPr>
+    </w:p>
+    <w:p>
+      <w:pPr>
+        <w:rPr>
+          <w:sz w:val="22"/>
+          <w:szCs w:val="22"/>
+        </w:rPr>
+      </w:pPr>
+      <w:r>
+        <w:rPr>
+          <w:b/>
+          <w:bCs/>
+          <w:sz w:val="22"/>
+          <w:szCs w:val="22"/>
+        </w:rPr>
+        <w:t>#### valid status</w:t>
+      </w:r>
+    </w:p>
+    <w:p>
+      <w:pPr>
+        <w:rPr>
+          <w:sz w:val="22"/>
+          <w:szCs w:val="22"/>
+        </w:rPr>
+      </w:pPr>
+      <w:r>
+        <w:rPr>
+          <w:sz w:val="22"/>
+          <w:szCs w:val="22"/>
+        </w:rPr>
+        <w:t>an ngram is valid if it doesn't hit any of the following</w:t>
+      </w:r>
+    </w:p>
+    <w:p>
+      <w:pPr>
+        <w:rPr>
+          <w:sz w:val="22"/>
+          <w:szCs w:val="22"/>
+        </w:rPr>
+      </w:pPr>
+      <w:r>
+        <w:rPr>
+          <w:sz w:val="22"/>
+          <w:szCs w:val="22"/>
+        </w:rPr>
+        <w:t>  - Skip n-grams with errors in any position except the last character.</w:t>
+      </w:r>
+    </w:p>
+    <w:p>
+      <w:pPr>
+        <w:rPr>
+          <w:sz w:val="22"/>
+          <w:szCs w:val="22"/>
+        </w:rPr>
+      </w:pPr>
+      <w:r>
+        <w:rPr>
+          <w:sz w:val="22"/>
+          <w:szCs w:val="22"/>
+        </w:rPr>
+        <w:t>    - Skip n-grams containing any backspace characters (backspaces act as sequence separators).</w:t>
+      </w:r>
+    </w:p>
+    <w:p>
+      <w:pPr>
+        <w:rPr>
+          <w:sz w:val="22"/>
+          <w:szCs w:val="22"/>
+        </w:rPr>
+      </w:pPr>
+      <w:r>
+        <w:rPr>
+          <w:sz w:val="22"/>
+          <w:szCs w:val="22"/>
+        </w:rPr>
+        <w:t>    - Skip n-grams with a total typing time of 0.0 ms.</w:t>
+      </w:r>
+    </w:p>
+    <w:p>
+      <w:pPr>
+        <w:rPr>
+          <w:sz w:val="22"/>
+          <w:szCs w:val="22"/>
+        </w:rPr>
+      </w:pPr>
+      <w:r>
+        <w:rPr>
+          <w:sz w:val="22"/>
+          <w:szCs w:val="22"/>
+        </w:rPr>
+        <w:t>    - Skip n-grams containing spaces in any position (spaces act as sequence separators).</w:t>
+      </w:r>
+    </w:p>
+    <w:p>
+      <w:pPr>
+        <w:rPr>
+          <w:sz w:val="22"/>
+          <w:szCs w:val="22"/>
+        </w:rPr>
+      </w:pPr>
+      <w:r>
+        <w:rPr>
+          <w:sz w:val="22"/>
+          <w:szCs w:val="22"/>
+        </w:rPr>
+        <w:br w:type="page"/>
+      </w:r>
+    </w:p>
+    <w:p>
+      <w:pPr>
+        <w:ind w:left="720"/>
+        <w:rPr>
+          <w:sz w:val="22"/>
+          <w:szCs w:val="22"/>
+        </w:rPr>
+      </w:pPr>
+      <w:r>
+        <w:rPr>
+          <w:sz w:val="22"/>
+          <w:szCs w:val="22"/>
+        </w:rPr>
+        <w:lastRenderedPageBreak/>
+        <w:t xml:space="preserve">Please can you create tests in </w:t>
+      </w:r>
+      <w:r>
+        <w:rPr>
+          <w:sz w:val="22"/>
+          <w:szCs w:val="22"/>
+        </w:rPr>
+        <w:t xml:space="preserve">a newly created </w:t>
+      </w:r>
+      <w:r>
+        <w:rPr>
+          <w:sz w:val="22"/>
+          <w:szCs w:val="22"/>
+        </w:rPr>
+        <w:t>@test_ngram_</w:t>
+      </w:r>
+      <w:r>
+        <w:rPr>
+          <w:sz w:val="22"/>
+          <w:szCs w:val="22"/>
+        </w:rPr>
+        <w:t>error</w:t>
+      </w:r>
+      <w:r>
+        <w:rPr>
+          <w:sz w:val="22"/>
+          <w:szCs w:val="22"/>
+        </w:rPr>
+        <w:t xml:space="preserve">.py </w:t>
+      </w:r>
+      <w:r>
+        <w:rPr>
+          <w:sz w:val="22"/>
+          <w:szCs w:val="22"/>
+        </w:rPr>
+        <w:t>(under @tests\models)</w:t>
+      </w:r>
+      <w:r>
+        <w:rPr>
+          <w:sz w:val="22"/>
+          <w:szCs w:val="22"/>
+        </w:rPr>
+        <w:t xml:space="preserve"> to robustly test the </w:t>
+      </w:r>
+      <w:r>
+        <w:rPr>
+          <w:sz w:val="22"/>
+          <w:szCs w:val="22"/>
+        </w:rPr>
+        <w:t>error</w:t>
+      </w:r>
+      <w:r>
+        <w:rPr>
+          <w:sz w:val="22"/>
+          <w:szCs w:val="22"/>
+        </w:rPr>
+        <w:t xml:space="preserve"> behaviors for @ngram.py  and @ngram_manager.py - specifically the generation of ngrams but not saving these to the database or any other features of @ngram.py or @ngram_manager.py</w:t>
+      </w:r>
+      <w:r>
+        <w:rPr>
+          <w:sz w:val="22"/>
+          <w:szCs w:val="22"/>
+        </w:rPr>
+        <w:t xml:space="preserve"> other than checking the </w:t>
+      </w:r>
+      <w:r>
+        <w:rPr>
+          <w:sz w:val="22"/>
+          <w:szCs w:val="22"/>
+        </w:rPr>
+        <w:t>error status on an ngram</w:t>
+      </w:r>
+    </w:p>
+    <w:p>
+      <w:pPr>
+        <w:ind w:left="720"/>
+        <w:rPr>
+          <w:sz w:val="22"/>
+          <w:szCs w:val="22"/>
+        </w:rPr>
+      </w:pPr>
+    </w:p>
+    <w:p>
+      <w:pPr>
+        <w:ind w:left="720"/>
+        <w:rPr>
+          <w:sz w:val="22"/>
+          <w:szCs w:val="22"/>
+        </w:rPr>
+      </w:pPr>
+      <w:r>
+        <w:rPr>
+          <w:sz w:val="22"/>
+          <w:szCs w:val="22"/>
+        </w:rPr>
+        <w:t>Please make sure you have at least 15</w:t>
+      </w:r>
+      <w:r>
+        <w:rPr>
+          <w:sz w:val="22"/>
+          <w:szCs w:val="22"/>
+        </w:rPr>
+        <w:t xml:space="preserve"> (as many as you need)</w:t>
+      </w:r>
+      <w:r>
+        <w:rPr>
+          <w:sz w:val="22"/>
+          <w:szCs w:val="22"/>
+        </w:rPr>
+        <w:t xml:space="preserve"> parameterized tests with keystroke lists </w:t>
+      </w:r>
+      <w:r>
+        <w:rPr>
+          <w:sz w:val="22"/>
+          <w:szCs w:val="22"/>
+        </w:rPr>
+        <w:t xml:space="preserve">with </w:t>
+      </w:r>
+      <w:r>
+        <w:rPr>
+          <w:sz w:val="22"/>
+          <w:szCs w:val="22"/>
+        </w:rPr>
+        <w:t>different combinations of errors and non-errors on keystrokes</w:t>
+      </w:r>
+      <w:r>
+        <w:rPr>
+          <w:sz w:val="22"/>
+          <w:szCs w:val="22"/>
+        </w:rPr>
+        <w:t xml:space="preserve"> to test this error flag robustly.</w:t>
+      </w:r>
+    </w:p>
+    <w:p>
+      <w:pPr>
+        <w:ind w:left="720"/>
+        <w:rPr>
+          <w:sz w:val="22"/>
+          <w:szCs w:val="22"/>
+        </w:rPr>
+      </w:pPr>
+    </w:p>
+    <w:p>
+      <w:pPr>
+        <w:ind w:left="720"/>
+        <w:rPr>
+          <w:sz w:val="22"/>
+          <w:szCs w:val="22"/>
+        </w:rPr>
+      </w:pPr>
+      <w:r>
+        <w:rPr>
+          <w:sz w:val="22"/>
+          <w:szCs w:val="22"/>
+        </w:rPr>
+        <w:t>this is how it should behave:</w:t>
+      </w:r>
+    </w:p>
+    <w:p>
+      <w:pPr>
+        <w:ind w:left="720"/>
+        <w:rPr>
+          <w:sz w:val="22"/>
+          <w:szCs w:val="22"/>
+        </w:rPr>
+      </w:pPr>
+      <w:r>
+        <w:rPr>
+          <w:b/>
+          <w:bCs/>
+          <w:sz w:val="22"/>
+          <w:szCs w:val="22"/>
+        </w:rPr>
+        <w:t>#### Error Status</w:t>
+      </w:r>
+    </w:p>
+    <w:p>
+      <w:pPr>
+        <w:ind w:left="720"/>
+        <w:rPr>
+          <w:sz w:val="22"/>
+          <w:szCs w:val="22"/>
+        </w:rPr>
+      </w:pPr>
+      <w:r>
+        <w:rPr>
+          <w:sz w:val="22"/>
+          <w:szCs w:val="22"/>
+        </w:rPr>
+        <w:t>each keystroke has a status of "iserror".      any ngrams with only an error in the last position should have an error status of true, otherwise error = false</w:t>
+      </w:r>
+    </w:p>
+    <w:p>
+      <w:pPr>
+        <w:rPr>
+          <w:sz w:val="22"/>
+          <w:szCs w:val="22"/>
+        </w:rPr>
+      </w:pPr>
+      <w:r>
+        <w:rPr>
+          <w:sz w:val="22"/>
+          <w:szCs w:val="22"/>
+        </w:rPr>
+        <w:br w:type="page"/>
+      </w:r>
+    </w:p>
+    <w:p>
+      <w:pPr>
+        <w:ind w:left="720"/>
+        <w:rPr>
+          <w:sz w:val="22"/>
+          <w:szCs w:val="22"/>
+        </w:rPr>
+      </w:pPr>
+      <w:r>
+        <w:rPr>
+          <w:sz w:val="22"/>
+          <w:szCs w:val="22"/>
+        </w:rPr>
+        <w:lastRenderedPageBreak/>
+        <w:t xml:space="preserve">Please can you create tests in </w:t>
+      </w:r>
+      <w:r>
+        <w:rPr>
+          <w:sz w:val="22"/>
+          <w:szCs w:val="22"/>
+        </w:rPr>
+        <w:t xml:space="preserve">a newly created </w:t>
+      </w:r>
+      <w:r>
+        <w:rPr>
+          <w:sz w:val="22"/>
+          <w:szCs w:val="22"/>
+        </w:rPr>
+        <w:t>@test_ngram_</w:t>
+      </w:r>
+      <w:r>
+        <w:rPr>
+          <w:sz w:val="22"/>
+          <w:szCs w:val="22"/>
+        </w:rPr>
+        <w:t>clean</w:t>
+      </w:r>
+      <w:r>
+        <w:rPr>
+          <w:sz w:val="22"/>
+          <w:szCs w:val="22"/>
+        </w:rPr>
+        <w:t xml:space="preserve">.py </w:t>
+      </w:r>
+      <w:r>
+        <w:rPr>
+          <w:sz w:val="22"/>
+          <w:szCs w:val="22"/>
+        </w:rPr>
+        <w:t>(under @tests\models)</w:t>
+      </w:r>
+      <w:r>
+        <w:rPr>
+          <w:sz w:val="22"/>
+          <w:szCs w:val="22"/>
+        </w:rPr>
+        <w:t xml:space="preserve"> to robustly test the </w:t>
+      </w:r>
+      <w:r>
+        <w:rPr>
+          <w:sz w:val="22"/>
+          <w:szCs w:val="22"/>
+        </w:rPr>
+        <w:t>clean</w:t>
+      </w:r>
+      <w:r>
+        <w:rPr>
+          <w:sz w:val="22"/>
+          <w:szCs w:val="22"/>
+        </w:rPr>
+        <w:t xml:space="preserve"> behaviors for @ngram.py  and @ngram_manager.py - specifically the generation of ngrams but not saving these to the database or any other features of @ngram.py or @ngram_manager.py</w:t>
+      </w:r>
+      <w:r>
+        <w:rPr>
+          <w:sz w:val="22"/>
+          <w:szCs w:val="22"/>
+        </w:rPr>
+        <w:t xml:space="preserve"> other than checking the error status on an ngram</w:t>
+      </w:r>
+    </w:p>
+    <w:p>
+      <w:pPr>
+        <w:ind w:left="720"/>
+        <w:rPr>
+          <w:sz w:val="22"/>
+          <w:szCs w:val="22"/>
+        </w:rPr>
+      </w:pPr>
+    </w:p>
+    <w:p>
+      <w:pPr>
+        <w:ind w:left="720"/>
+        <w:rPr>
+          <w:sz w:val="22"/>
+          <w:szCs w:val="22"/>
+        </w:rPr>
+      </w:pPr>
+      <w:r>
+        <w:rPr>
+          <w:sz w:val="22"/>
+          <w:szCs w:val="22"/>
+        </w:rPr>
+        <w:t>Please make sure you have at least 15</w:t>
+      </w:r>
+      <w:r>
+        <w:rPr>
+          <w:sz w:val="22"/>
+          <w:szCs w:val="22"/>
+        </w:rPr>
+        <w:t xml:space="preserve"> (as many as you need)</w:t>
+      </w:r>
+      <w:r>
+        <w:rPr>
+          <w:sz w:val="22"/>
+          <w:szCs w:val="22"/>
+        </w:rPr>
+        <w:t xml:space="preserve"> parameterized tests with keystroke lists </w:t>
+      </w:r>
+      <w:r>
+        <w:rPr>
+          <w:sz w:val="22"/>
+          <w:szCs w:val="22"/>
+        </w:rPr>
+        <w:t>with different combinations of errors and non-errors on keystrokes</w:t>
+      </w:r>
+      <w:r>
+        <w:rPr>
+          <w:sz w:val="22"/>
+          <w:szCs w:val="22"/>
+        </w:rPr>
+        <w:t xml:space="preserve"> as well as different characters and backspaces and times</w:t>
+      </w:r>
+      <w:r>
+        <w:rPr>
+          <w:sz w:val="22"/>
+          <w:szCs w:val="22"/>
+        </w:rPr>
+        <w:t xml:space="preserve"> to test this error flag robustly.</w:t>
+      </w:r>
+    </w:p>
+    <w:p>
+      <w:pPr>
+        <w:ind w:left="720"/>
+        <w:rPr>
+          <w:sz w:val="22"/>
+          <w:szCs w:val="22"/>
+        </w:rPr>
+      </w:pPr>
+    </w:p>
+    <w:p>
+      <w:pPr>
+        <w:ind w:left="720"/>
+        <w:rPr>
+          <w:sz w:val="22"/>
+          <w:szCs w:val="22"/>
+        </w:rPr>
+      </w:pPr>
+      <w:r>
+        <w:rPr>
+          <w:b/>
+          <w:bCs/>
+          <w:sz w:val="22"/>
+          <w:szCs w:val="22"/>
+        </w:rPr>
+        <w:t>#### Clean status</w:t>
+      </w:r>
+    </w:p>
+    <w:p>
+      <w:pPr>
+        <w:ind w:left="720"/>
+        <w:rPr>
+          <w:sz w:val="22"/>
+          <w:szCs w:val="22"/>
+        </w:rPr>
+      </w:pPr>
+      <w:r>
+        <w:rPr>
+          <w:sz w:val="22"/>
+          <w:szCs w:val="22"/>
+        </w:rPr>
+        <w:t>A "clean" n-gram meets ALL the following criteria:</w:t>
+      </w:r>
+    </w:p>
+    <w:p>
+      <w:pPr>
+        <w:ind w:left="720"/>
+        <w:rPr>
+          <w:sz w:val="22"/>
+          <w:szCs w:val="22"/>
+        </w:rPr>
+      </w:pPr>
+      <w:r>
+        <w:rPr>
+          <w:sz w:val="22"/>
+          <w:szCs w:val="22"/>
+        </w:rPr>
+        <w:t>  - No errors in any position</w:t>
+      </w:r>
+    </w:p>
+    <w:p>
+      <w:pPr>
+        <w:ind w:left="720"/>
+        <w:rPr>
+          <w:sz w:val="22"/>
+          <w:szCs w:val="22"/>
+        </w:rPr>
+      </w:pPr>
+      <w:r>
+        <w:rPr>
+          <w:sz w:val="22"/>
+          <w:szCs w:val="22"/>
+        </w:rPr>
+        <w:t>  - No backspace characters in any position (backspaces act as sequence separators)</w:t>
+      </w:r>
+    </w:p>
+    <w:p>
+      <w:pPr>
+        <w:ind w:left="720"/>
+        <w:rPr>
+          <w:sz w:val="22"/>
+          <w:szCs w:val="22"/>
+        </w:rPr>
+      </w:pPr>
+      <w:r>
+        <w:rPr>
+          <w:sz w:val="22"/>
+          <w:szCs w:val="22"/>
+        </w:rPr>
+        <w:t>  - No spaces in any position (spaces act as sequence separators)</w:t>
+      </w:r>
+    </w:p>
+    <w:p>
+      <w:pPr>
+        <w:ind w:left="720"/>
+        <w:rPr>
+          <w:sz w:val="22"/>
+          <w:szCs w:val="22"/>
+        </w:rPr>
+      </w:pPr>
+      <w:r>
+        <w:rPr>
+          <w:sz w:val="22"/>
+          <w:szCs w:val="22"/>
+        </w:rPr>
+        <w:t>  - Total typing time is greater than 0.0 ms</w:t>
+      </w:r>
+    </w:p>
+    <w:p>
+      <w:pPr>
+        <w:ind w:left="720"/>
+        <w:rPr>
+          <w:sz w:val="22"/>
+          <w:szCs w:val="22"/>
+        </w:rPr>
+      </w:pPr>
+    </w:p>
+    <w:p>
+      <w:pPr>
+        <w:rPr>
+          <w:sz w:val="22"/>
+          <w:szCs w:val="22"/>
+        </w:rPr>
+      </w:pPr>
+    </w:p>
+    <w:p>
+      <w:pPr>
+        <w:rPr>
+          <w:sz w:val="22"/>
+          <w:szCs w:val="22"/>
+        </w:rPr>
+      </w:pPr>
+      <w:r>
+        <w:rPr>
+          <w:sz w:val="22"/>
+          <w:szCs w:val="22"/>
+        </w:rPr>
+        <w:br w:type="page"/>
+      </w:r>
+    </w:p>
+    <w:p>
+      <w:pPr>
+        <w:rPr>
+          <w:sz w:val="22"/>
+          <w:szCs w:val="22"/>
+        </w:rPr>
+      </w:pPr>
+      <w:r>
+        <w:rPr>
+          <w:sz w:val="22"/>
+          <w:szCs w:val="22"/>
+        </w:rPr>
+        <w:lastRenderedPageBreak/>
+        <w:t xml:space="preserve">Please can you create tests in </w:t>
+      </w:r>
+      <w:r>
+        <w:rPr>
+          <w:sz w:val="22"/>
+          <w:szCs w:val="22"/>
+        </w:rPr>
+        <w:t xml:space="preserve">a newly created </w:t>
+      </w:r>
+      <w:r>
+        <w:rPr>
+          <w:sz w:val="22"/>
+          <w:szCs w:val="22"/>
+        </w:rPr>
+        <w:t xml:space="preserve">file called </w:t>
+      </w:r>
+      <w:r>
+        <w:rPr>
+          <w:sz w:val="22"/>
+          <w:szCs w:val="22"/>
+        </w:rPr>
+        <w:t>@test_ngram_</w:t>
+      </w:r>
+      <w:r>
+        <w:rPr>
+          <w:sz w:val="22"/>
+          <w:szCs w:val="22"/>
+        </w:rPr>
+        <w:t>persist</w:t>
+      </w:r>
+      <w:r>
+        <w:rPr>
+          <w:sz w:val="22"/>
+          <w:szCs w:val="22"/>
+        </w:rPr>
+        <w:t xml:space="preserve">.py </w:t>
+      </w:r>
+      <w:r>
+        <w:rPr>
+          <w:sz w:val="22"/>
+          <w:szCs w:val="22"/>
+        </w:rPr>
+        <w:t>(under @tests\models)</w:t>
+      </w:r>
+      <w:r>
+        <w:rPr>
+          <w:sz w:val="22"/>
+          <w:szCs w:val="22"/>
+        </w:rPr>
+        <w:t xml:space="preserve"> to robustly test the </w:t>
+      </w:r>
+      <w:r>
+        <w:rPr>
+          <w:sz w:val="22"/>
+          <w:szCs w:val="22"/>
+        </w:rPr>
+        <w:t>db persistence behaviours.</w:t>
+      </w:r>
+      <w:r>
+        <w:rPr>
+          <w:sz w:val="22"/>
+          <w:szCs w:val="22"/>
+        </w:rPr>
+        <w:br/>
+      </w:r>
+      <w:r>
+        <w:rPr>
+          <w:sz w:val="22"/>
+          <w:szCs w:val="22"/>
+        </w:rPr>
+        <w:br/>
+        <w:t>The main behaviour you are testing is that ngrams which are “clean” and “valid” are saved to ngram_speed table with unique IDs – and ngrams which have an “error” flag are saved to ngram_errors table</w:t>
+      </w:r>
+      <w:r>
+        <w:rPr>
+          <w:sz w:val="22"/>
+          <w:szCs w:val="22"/>
+        </w:rPr>
+        <w:t xml:space="preserve">.     </w:t>
+      </w:r>
+      <w:r>
+        <w:rPr>
+          <w:sz w:val="22"/>
+          <w:szCs w:val="22"/>
+        </w:rPr>
+        <w:br/>
+      </w:r>
+      <w:r>
+        <w:rPr>
+          <w:sz w:val="22"/>
+          <w:szCs w:val="22"/>
+        </w:rPr>
+        <w:br/>
+      </w:r>
+      <w:r>
+        <w:rPr>
+          <w:sz w:val="22"/>
+          <w:szCs w:val="22"/>
+        </w:rPr>
+        <w:br/>
+      </w:r>
+      <w:r>
+        <w:rPr>
+          <w:sz w:val="22"/>
+          <w:szCs w:val="22"/>
+        </w:rPr>
+        <w:t>You will likely need a test fixture to initiate a database using @database_manager.py along with a test category, a test snippet and a test session.     Please use methods in #category_manager.py #snippet_manager.py and #session_manager.py to create these required pieces</w:t>
+      </w:r>
+    </w:p>
+    <w:p>
+      <w:pPr>
+        <w:rPr>
+          <w:sz w:val="22"/>
+          <w:szCs w:val="22"/>
+        </w:rPr>
+      </w:pPr>
+    </w:p>
+    <w:p>
+      <w:pPr>
+        <w:rPr>
+          <w:sz w:val="22"/>
+          <w:szCs w:val="22"/>
+        </w:rPr>
+      </w:pPr>
+      <w:r>
+        <w:rPr>
+          <w:sz w:val="22"/>
+          <w:szCs w:val="22"/>
+        </w:rPr>
+        <w:t>Please make sure you have at least 15 parameterized tests with keystroke lists of various lengths (from zero</w:t>
+      </w:r>
+      <w:r>
+        <w:rPr>
+          <w:sz w:val="22"/>
+          <w:szCs w:val="22"/>
+        </w:rPr>
+        <w:t>, one, and upwards</w:t>
+      </w:r>
+      <w:r>
+        <w:rPr>
+          <w:sz w:val="22"/>
+          <w:szCs w:val="22"/>
+        </w:rPr>
+        <w:t xml:space="preserve">) </w:t>
+      </w:r>
+      <w:r>
+        <w:rPr>
+          <w:sz w:val="22"/>
+          <w:szCs w:val="22"/>
+        </w:rPr>
+        <w:t xml:space="preserve">with various combinations of error flag, </w:t>
+      </w:r>
+      <w:r>
+        <w:rPr>
+          <w:sz w:val="22"/>
+          <w:szCs w:val="22"/>
+        </w:rPr>
+        <w:t xml:space="preserve">valid &amp; clean flags.    Please make sure that the database has the right </w:t>
+      </w:r>
+      <w:r>
+        <w:rPr>
+          <w:sz w:val="22"/>
+          <w:szCs w:val="22"/>
+        </w:rPr>
+        <w:t xml:space="preserve">right counts of ngrams of various sizes </w:t>
+      </w:r>
+      <w:r>
+        <w:rPr>
+          <w:sz w:val="22"/>
+          <w:szCs w:val="22"/>
+        </w:rPr>
+        <w:t xml:space="preserve">in the table </w:t>
+      </w:r>
+      <w:r>
+        <w:rPr>
+          <w:sz w:val="22"/>
+          <w:szCs w:val="22"/>
+        </w:rPr>
+        <w:t>- and also that these ngrams are correct.</w:t>
+      </w:r>
     </w:p>
     <w:p>
       <w:pPr>
@@ -13437,7 +15133,6 @@
   <w:style w:type="character" w:default="1" w:styleId="DefaultParagraphFont">
     <w:name w:val="Default Paragraph Font"/>
     <w:uiPriority w:val="1"/>
-    <w:semiHidden/>
     <w:unhideWhenUsed/>
   </w:style>
   <w:style w:type="table" w:default="1" w:styleId="TableNormal">

</xml_diff>